<commit_message>
added some color-related methods
</commit_message>
<xml_diff>
--- a/documentation/jors 2-18-19_JJF_v1.docx
+++ b/documentation/jors 2-18-19_JJF_v1.docx
@@ -1,6 +1,6 @@
 
 <file path=word/document.xml><?xml version="1.0" encoding="utf-8"?>
-<w:document xmlns:wpc="http://schemas.microsoft.com/office/word/2010/wordprocessingCanvas" xmlns:cx="http://schemas.microsoft.com/office/drawing/2014/chartex" xmlns:cx1="http://schemas.microsoft.com/office/drawing/2015/9/8/chartex" xmlns:mc="http://schemas.openxmlformats.org/markup-compatibility/2006" xmlns:o="urn:schemas-microsoft-com:office:office" xmlns:r="http://schemas.openxmlformats.org/officeDocument/2006/relationships" xmlns:m="http://schemas.openxmlformats.org/officeDocument/2006/math" xmlns:v="urn:schemas-microsoft-com:vml" xmlns:wp14="http://schemas.microsoft.com/office/word/2010/wordprocessingDrawing" xmlns:wp="http://schemas.openxmlformats.org/drawingml/2006/wordprocessingDrawing" xmlns:w10="urn:schemas-microsoft-com:office:word" xmlns:w="http://schemas.openxmlformats.org/wordprocessingml/2006/main" xmlns:w14="http://schemas.microsoft.com/office/word/2010/wordml" xmlns:w15="http://schemas.microsoft.com/office/word/2012/wordml" xmlns:w16se="http://schemas.microsoft.com/office/word/2015/wordml/symex" xmlns:wpg="http://schemas.microsoft.com/office/word/2010/wordprocessingGroup" xmlns:wpi="http://schemas.microsoft.com/office/word/2010/wordprocessingInk" xmlns:wne="http://schemas.microsoft.com/office/word/2006/wordml" xmlns:wps="http://schemas.microsoft.com/office/word/2010/wordprocessingShape" mc:Ignorable="w14 w15 w16se wp14">
+<w:document xmlns:wpc="http://schemas.microsoft.com/office/word/2010/wordprocessingCanvas" xmlns:mo="http://schemas.microsoft.com/office/mac/office/2008/main" xmlns:mc="http://schemas.openxmlformats.org/markup-compatibility/2006" xmlns:mv="urn:schemas-microsoft-com:mac:vml" xmlns:o="urn:schemas-microsoft-com:office:office" xmlns:r="http://schemas.openxmlformats.org/officeDocument/2006/relationships" xmlns:m="http://schemas.openxmlformats.org/officeDocument/2006/math" xmlns:v="urn:schemas-microsoft-com:vml" xmlns:wp14="http://schemas.microsoft.com/office/word/2010/wordprocessingDrawing" xmlns:wp="http://schemas.openxmlformats.org/drawingml/2006/wordprocessingDrawing" xmlns:w10="urn:schemas-microsoft-com:office:word" xmlns:w="http://schemas.openxmlformats.org/wordprocessingml/2006/main" xmlns:w14="http://schemas.microsoft.com/office/word/2010/wordml" xmlns:w15="http://schemas.microsoft.com/office/word/2012/wordml" xmlns:wpg="http://schemas.microsoft.com/office/word/2010/wordprocessingGroup" xmlns:wpi="http://schemas.microsoft.com/office/word/2010/wordprocessingInk" xmlns:wne="http://schemas.microsoft.com/office/word/2006/wordml" xmlns:wps="http://schemas.microsoft.com/office/word/2010/wordprocessingShape" mc:Ignorable="w14 w15 wp14">
   <w:body>
     <w:p>
       <w:pPr>
@@ -438,23 +438,7 @@
           <w:rFonts w:ascii="Calibri" w:hAnsi="Calibri"/>
           <w:color w:val="000000" w:themeColor="text1"/>
         </w:rPr>
-        <w:t xml:space="preserve">Software development, planning, and testing, co-wrote the manuscript and </w:t>
-      </w:r>
-      <w:proofErr w:type="gramStart"/>
-      <w:r>
-        <w:rPr>
-          <w:rFonts w:ascii="Calibri" w:hAnsi="Calibri"/>
-          <w:color w:val="000000" w:themeColor="text1"/>
-        </w:rPr>
-        <w:t>documentation</w:t>
-      </w:r>
-      <w:proofErr w:type="gramEnd"/>
-      <w:r>
-        <w:rPr>
-          <w:rFonts w:ascii="Calibri" w:hAnsi="Calibri"/>
-          <w:color w:val="000000" w:themeColor="text1"/>
-        </w:rPr>
-        <w:t>.  Department of Chemistry, William Paterson University, 300 Pompton Road, Wayne, NJ 07470</w:t>
+        <w:t>Software development, planning, and testing, co-wrote the manuscript and documentation.  Department of Chemistry, William Paterson University, 300 Pompton Road, Wayne, NJ 07470</w:t>
       </w:r>
     </w:p>
     <w:p>
@@ -703,36 +687,36 @@
             <w:color w:val="24292E"/>
             <w:shd w:val="clear" w:color="auto" w:fill="FFFFFF"/>
           </w:rPr>
-          <w:t xml:space="preserve"> rigorously </w:t>
-        </w:r>
+          <w:t xml:space="preserve"> rigorously solve Maxwell's equations for layered isotropic media.</w:t>
+        </w:r>
+      </w:ins>
+      <w:ins w:id="9" w:author="Foley, Jonathan" w:date="2019-03-01T09:26:00Z">
         <w:r>
           <w:rPr>
             <w:rFonts w:ascii="Segoe UI" w:hAnsi="Segoe UI" w:cs="Segoe UI"/>
             <w:color w:val="24292E"/>
             <w:shd w:val="clear" w:color="auto" w:fill="FFFFFF"/>
           </w:rPr>
-          <w:lastRenderedPageBreak/>
-          <w:t>solve Maxwell's equations for layered isotropic media.</w:t>
-        </w:r>
-      </w:ins>
-      <w:ins w:id="9" w:author="Foley, Jonathan" w:date="2019-03-01T09:26:00Z">
+          <w:t xml:space="preserve">  A flexible </w:t>
+        </w:r>
+      </w:ins>
+      <w:ins w:id="10" w:author="Foley, Jonathan" w:date="2019-03-01T09:27:00Z">
         <w:r>
           <w:rPr>
             <w:rFonts w:ascii="Segoe UI" w:hAnsi="Segoe UI" w:cs="Segoe UI"/>
             <w:color w:val="24292E"/>
             <w:shd w:val="clear" w:color="auto" w:fill="FFFFFF"/>
           </w:rPr>
-          <w:t xml:space="preserve">  A flexible </w:t>
-        </w:r>
-      </w:ins>
-      <w:ins w:id="10" w:author="Foley, Jonathan" w:date="2019-03-01T09:27:00Z">
+          <w:t xml:space="preserve">multilayer class connects rigorous </w:t>
+        </w:r>
         <w:r>
           <w:rPr>
             <w:rFonts w:ascii="Segoe UI" w:hAnsi="Segoe UI" w:cs="Segoe UI"/>
             <w:color w:val="24292E"/>
             <w:shd w:val="clear" w:color="auto" w:fill="FFFFFF"/>
           </w:rPr>
-          <w:t>multilayer class connects rigorous electrodynamics properties to figures of merit for a variety of thermal applications, and facilitates extensions to</w:t>
+          <w:lastRenderedPageBreak/>
+          <w:t>electrodynamics properties to figures of merit for a variety of thermal applications, and facilitates extensions to</w:t>
         </w:r>
       </w:ins>
       <w:ins w:id="11" w:author="Foley, Jonathan" w:date="2019-03-01T09:28:00Z">
@@ -886,23 +870,13 @@
           <w:color w:val="0000FF"/>
         </w:rPr>
       </w:pPr>
-      <w:proofErr w:type="gramStart"/>
       <w:r>
         <w:rPr>
           <w:rFonts w:ascii="Calibri" w:hAnsi="Calibri"/>
           <w:b w:val="0"/>
           <w:color w:val="0000FF"/>
         </w:rPr>
-        <w:t>keyword</w:t>
-      </w:r>
-      <w:proofErr w:type="gramEnd"/>
-      <w:r>
-        <w:rPr>
-          <w:rFonts w:ascii="Calibri" w:hAnsi="Calibri"/>
-          <w:b w:val="0"/>
-          <w:color w:val="0000FF"/>
-        </w:rPr>
-        <w:t xml:space="preserve"> 1; keyword 2; </w:t>
+        <w:t xml:space="preserve">keyword 1; keyword 2; </w:t>
       </w:r>
       <w:r>
         <w:rPr>
@@ -1301,7 +1275,16 @@
           <w:t>solar thermophotovoltaics</w:t>
         </w:r>
       </w:ins>
-      <w:moveTo w:id="49" w:author="Foley, Jonathan" w:date="2019-03-01T10:56:00Z">
+      <w:ins w:id="49" w:author="Jay Foley" w:date="2019-03-10T12:23:00Z">
+        <w:r>
+          <w:rPr>
+            <w:sz w:val="26"/>
+            <w:szCs w:val="26"/>
+          </w:rPr>
+          <w:t xml:space="preserve"> (STPV)</w:t>
+        </w:r>
+      </w:ins>
+      <w:moveTo w:id="50" w:author="Foley, Jonathan" w:date="2019-03-01T10:56:00Z">
         <w:r>
           <w:rPr>
             <w:sz w:val="26"/>
@@ -1310,7 +1293,7 @@
           <w:t xml:space="preserve">, </w:t>
         </w:r>
       </w:moveTo>
-      <w:ins w:id="50" w:author="Foley, Jonathan" w:date="2019-03-01T10:56:00Z">
+      <w:ins w:id="51" w:author="Foley, Jonathan" w:date="2019-03-01T10:56:00Z">
         <w:r>
           <w:rPr>
             <w:sz w:val="26"/>
@@ -1319,7 +1302,7 @@
           <w:t xml:space="preserve">radiative </w:t>
         </w:r>
       </w:ins>
-      <w:moveTo w:id="51" w:author="Foley, Jonathan" w:date="2019-03-01T10:56:00Z">
+      <w:moveTo w:id="52" w:author="Foley, Jonathan" w:date="2019-03-01T10:56:00Z">
         <w:r>
           <w:rPr>
             <w:sz w:val="26"/>
@@ -1328,7 +1311,7 @@
           <w:t>cooling devices</w:t>
         </w:r>
       </w:moveTo>
-      <w:ins w:id="52" w:author="Foley, Jonathan" w:date="2019-03-01T10:56:00Z">
+      <w:ins w:id="53" w:author="Foley, Jonathan" w:date="2019-03-01T10:56:00Z">
         <w:r>
           <w:rPr>
             <w:sz w:val="26"/>
@@ -1337,7 +1320,7 @@
           <w:t>,</w:t>
         </w:r>
       </w:ins>
-      <w:moveTo w:id="53" w:author="Foley, Jonathan" w:date="2019-03-01T10:56:00Z">
+      <w:moveTo w:id="54" w:author="Foley, Jonathan" w:date="2019-03-01T10:56:00Z">
         <w:r>
           <w:rPr>
             <w:sz w:val="26"/>
@@ -1345,7 +1328,7 @@
           </w:rPr>
           <w:t xml:space="preserve"> and highly efficient </w:t>
         </w:r>
-        <w:del w:id="54" w:author="Foley, Jonathan" w:date="2019-03-01T10:56:00Z">
+        <w:del w:id="55" w:author="Foley, Jonathan" w:date="2019-03-01T10:56:00Z">
           <w:r>
             <w:rPr>
               <w:sz w:val="26"/>
@@ -1355,7 +1338,7 @@
           </w:r>
         </w:del>
       </w:moveTo>
-      <w:ins w:id="55" w:author="Foley, Jonathan" w:date="2019-03-01T10:56:00Z">
+      <w:ins w:id="56" w:author="Foley, Jonathan" w:date="2019-03-01T10:56:00Z">
         <w:r>
           <w:rPr>
             <w:sz w:val="26"/>
@@ -1364,7 +1347,7 @@
           <w:t xml:space="preserve">incandescent lights that minimize </w:t>
         </w:r>
       </w:ins>
-      <w:ins w:id="56" w:author="Foley, Jonathan" w:date="2019-03-01T10:57:00Z">
+      <w:ins w:id="57" w:author="Foley, Jonathan" w:date="2019-03-01T10:57:00Z">
         <w:r>
           <w:rPr>
             <w:sz w:val="26"/>
@@ -1373,7 +1356,7 @@
           <w:t>IR radiation</w:t>
         </w:r>
       </w:ins>
-      <w:ins w:id="57" w:author="Foley, Jonathan" w:date="2019-03-01T10:58:00Z">
+      <w:ins w:id="58" w:author="Foley, Jonathan" w:date="2019-03-01T10:58:00Z">
         <w:r>
           <w:rPr>
             <w:sz w:val="26"/>
@@ -1382,7 +1365,7 @@
           <w:t>, among other</w:t>
         </w:r>
       </w:ins>
-      <w:ins w:id="58" w:author="Foley, Jonathan" w:date="2019-03-01T10:59:00Z">
+      <w:ins w:id="59" w:author="Foley, Jonathan" w:date="2019-03-01T10:59:00Z">
         <w:r>
           <w:rPr>
             <w:sz w:val="26"/>
@@ -1391,7 +1374,7 @@
           <w:t>s</w:t>
         </w:r>
       </w:ins>
-      <w:ins w:id="59" w:author="Foley, Jonathan" w:date="2019-03-01T10:57:00Z">
+      <w:ins w:id="60" w:author="Foley, Jonathan" w:date="2019-03-01T10:57:00Z">
         <w:r>
           <w:rPr>
             <w:sz w:val="26"/>
@@ -1400,7 +1383,7 @@
           <w:t>.</w:t>
         </w:r>
       </w:ins>
-      <w:moveTo w:id="60" w:author="Foley, Jonathan" w:date="2019-03-01T10:56:00Z">
+      <w:moveTo w:id="61" w:author="Foley, Jonathan" w:date="2019-03-01T10:56:00Z">
         <w:r>
           <w:rPr>
             <w:sz w:val="26"/>
@@ -1410,7 +1393,7 @@
         </w:r>
       </w:moveTo>
       <w:moveToRangeEnd w:id="45"/>
-      <w:ins w:id="61" w:author="Foley, Jonathan" w:date="2019-03-01T10:54:00Z">
+      <w:ins w:id="62" w:author="Foley, Jonathan" w:date="2019-03-01T10:54:00Z">
         <w:r>
           <w:rPr>
             <w:sz w:val="26"/>
@@ -1428,7 +1411,7 @@
         </w:r>
       </w:ins>
       <w:proofErr w:type="spellEnd"/>
-      <w:ins w:id="62" w:author="Foley, Jonathan" w:date="2019-03-01T11:00:00Z">
+      <w:ins w:id="63" w:author="Foley, Jonathan" w:date="2019-03-01T11:00:00Z">
         <w:r>
           <w:rPr>
             <w:sz w:val="26"/>
@@ -1446,7 +1429,7 @@
             <w:szCs w:val="26"/>
             <w:shd w:val="clear" w:color="auto" w:fill="FFFFFF"/>
             <w:lang w:val="en-US"/>
-            <w:rPrChange w:id="63" w:author="Foley, Jonathan" w:date="2019-03-01T11:01:00Z">
+            <w:rPrChange w:id="64" w:author="Foley, Jonathan" w:date="2019-03-01T11:01:00Z">
               <w:rPr>
                 <w:rFonts w:ascii="Segoe UI" w:eastAsia="Times New Roman" w:hAnsi="Segoe UI" w:cs="Segoe UI"/>
                 <w:b/>
@@ -1467,7 +1450,7 @@
             <w:szCs w:val="26"/>
             <w:shd w:val="clear" w:color="auto" w:fill="FFFFFF"/>
             <w:lang w:val="en-US"/>
-            <w:rPrChange w:id="64" w:author="Foley, Jonathan" w:date="2019-03-01T11:01:00Z">
+            <w:rPrChange w:id="65" w:author="Foley, Jonathan" w:date="2019-03-01T11:01:00Z">
               <w:rPr>
                 <w:rFonts w:ascii="Segoe UI" w:eastAsia="Times New Roman" w:hAnsi="Segoe UI" w:cs="Segoe UI"/>
                 <w:color w:val="24292E"/>
@@ -1488,7 +1471,7 @@
             <w:szCs w:val="26"/>
             <w:shd w:val="clear" w:color="auto" w:fill="FFFFFF"/>
             <w:lang w:val="en-US"/>
-            <w:rPrChange w:id="65" w:author="Foley, Jonathan" w:date="2019-03-01T11:01:00Z">
+            <w:rPrChange w:id="66" w:author="Foley, Jonathan" w:date="2019-03-01T11:01:00Z">
               <w:rPr>
                 <w:rFonts w:ascii="Segoe UI" w:eastAsia="Times New Roman" w:hAnsi="Segoe UI" w:cs="Segoe UI"/>
                 <w:b/>
@@ -1509,7 +1492,7 @@
             <w:szCs w:val="26"/>
             <w:shd w:val="clear" w:color="auto" w:fill="FFFFFF"/>
             <w:lang w:val="en-US"/>
-            <w:rPrChange w:id="66" w:author="Foley, Jonathan" w:date="2019-03-01T11:01:00Z">
+            <w:rPrChange w:id="67" w:author="Foley, Jonathan" w:date="2019-03-01T11:01:00Z">
               <w:rPr>
                 <w:rFonts w:ascii="Segoe UI" w:eastAsia="Times New Roman" w:hAnsi="Segoe UI" w:cs="Segoe UI"/>
                 <w:color w:val="24292E"/>
@@ -1530,7 +1513,7 @@
             <w:szCs w:val="26"/>
             <w:shd w:val="clear" w:color="auto" w:fill="FFFFFF"/>
             <w:lang w:val="en-US"/>
-            <w:rPrChange w:id="67" w:author="Foley, Jonathan" w:date="2019-03-01T11:01:00Z">
+            <w:rPrChange w:id="68" w:author="Foley, Jonathan" w:date="2019-03-01T11:01:00Z">
               <w:rPr>
                 <w:rFonts w:ascii="Segoe UI" w:eastAsia="Times New Roman" w:hAnsi="Segoe UI" w:cs="Segoe UI"/>
                 <w:b/>
@@ -1551,7 +1534,7 @@
             <w:szCs w:val="26"/>
             <w:shd w:val="clear" w:color="auto" w:fill="FFFFFF"/>
             <w:lang w:val="en-US"/>
-            <w:rPrChange w:id="68" w:author="Foley, Jonathan" w:date="2019-03-01T11:01:00Z">
+            <w:rPrChange w:id="69" w:author="Foley, Jonathan" w:date="2019-03-01T11:01:00Z">
               <w:rPr>
                 <w:rFonts w:ascii="Segoe UI" w:eastAsia="Times New Roman" w:hAnsi="Segoe UI" w:cs="Segoe UI"/>
                 <w:color w:val="24292E"/>
@@ -1572,7 +1555,7 @@
             <w:szCs w:val="26"/>
             <w:shd w:val="clear" w:color="auto" w:fill="FFFFFF"/>
             <w:lang w:val="en-US"/>
-            <w:rPrChange w:id="69" w:author="Foley, Jonathan" w:date="2019-03-01T11:01:00Z">
+            <w:rPrChange w:id="70" w:author="Foley, Jonathan" w:date="2019-03-01T11:01:00Z">
               <w:rPr>
                 <w:rFonts w:ascii="Segoe UI" w:eastAsia="Times New Roman" w:hAnsi="Segoe UI" w:cs="Segoe UI"/>
                 <w:b/>
@@ -1593,7 +1576,7 @@
             <w:szCs w:val="26"/>
             <w:shd w:val="clear" w:color="auto" w:fill="FFFFFF"/>
             <w:lang w:val="en-US"/>
-            <w:rPrChange w:id="70" w:author="Foley, Jonathan" w:date="2019-03-01T11:01:00Z">
+            <w:rPrChange w:id="71" w:author="Foley, Jonathan" w:date="2019-03-01T11:01:00Z">
               <w:rPr>
                 <w:rFonts w:ascii="Segoe UI" w:eastAsia="Times New Roman" w:hAnsi="Segoe UI" w:cs="Segoe UI"/>
                 <w:color w:val="24292E"/>
@@ -1614,7 +1597,7 @@
             <w:szCs w:val="26"/>
             <w:shd w:val="clear" w:color="auto" w:fill="FFFFFF"/>
             <w:lang w:val="en-US"/>
-            <w:rPrChange w:id="71" w:author="Foley, Jonathan" w:date="2019-03-01T11:01:00Z">
+            <w:rPrChange w:id="72" w:author="Foley, Jonathan" w:date="2019-03-01T11:01:00Z">
               <w:rPr>
                 <w:rFonts w:ascii="Segoe UI" w:eastAsia="Times New Roman" w:hAnsi="Segoe UI" w:cs="Segoe UI"/>
                 <w:b/>
@@ -1635,7 +1618,7 @@
             <w:szCs w:val="26"/>
             <w:shd w:val="clear" w:color="auto" w:fill="FFFFFF"/>
             <w:lang w:val="en-US"/>
-            <w:rPrChange w:id="72" w:author="Foley, Jonathan" w:date="2019-03-01T11:01:00Z">
+            <w:rPrChange w:id="73" w:author="Foley, Jonathan" w:date="2019-03-01T11:01:00Z">
               <w:rPr>
                 <w:rFonts w:ascii="Segoe UI" w:eastAsia="Times New Roman" w:hAnsi="Segoe UI" w:cs="Segoe UI"/>
                 <w:color w:val="24292E"/>
@@ -1657,7 +1640,7 @@
             <w:szCs w:val="26"/>
             <w:shd w:val="clear" w:color="auto" w:fill="FFFFFF"/>
             <w:lang w:val="en-US"/>
-            <w:rPrChange w:id="73" w:author="Foley, Jonathan" w:date="2019-03-01T11:01:00Z">
+            <w:rPrChange w:id="74" w:author="Foley, Jonathan" w:date="2019-03-01T11:01:00Z">
               <w:rPr>
                 <w:rFonts w:ascii="Segoe UI" w:eastAsia="Times New Roman" w:hAnsi="Segoe UI" w:cs="Segoe UI"/>
                 <w:b/>
@@ -1678,7 +1661,7 @@
             <w:szCs w:val="26"/>
             <w:shd w:val="clear" w:color="auto" w:fill="FFFFFF"/>
             <w:lang w:val="en-US"/>
-            <w:rPrChange w:id="74" w:author="Foley, Jonathan" w:date="2019-03-01T11:01:00Z">
+            <w:rPrChange w:id="75" w:author="Foley, Jonathan" w:date="2019-03-01T11:01:00Z">
               <w:rPr>
                 <w:rFonts w:ascii="Segoe UI" w:eastAsia="Times New Roman" w:hAnsi="Segoe UI" w:cs="Segoe UI"/>
                 <w:color w:val="24292E"/>
@@ -1699,7 +1682,7 @@
             <w:szCs w:val="26"/>
             <w:shd w:val="clear" w:color="auto" w:fill="FFFFFF"/>
             <w:lang w:val="en-US"/>
-            <w:rPrChange w:id="75" w:author="Foley, Jonathan" w:date="2019-03-01T11:01:00Z">
+            <w:rPrChange w:id="76" w:author="Foley, Jonathan" w:date="2019-03-01T11:01:00Z">
               <w:rPr>
                 <w:rFonts w:ascii="Segoe UI" w:eastAsia="Times New Roman" w:hAnsi="Segoe UI" w:cs="Segoe UI"/>
                 <w:b/>
@@ -1712,26 +1695,6 @@
           </w:rPr>
           <w:t>L</w:t>
         </w:r>
-        <w:r>
-          <w:rPr>
-            <w:rFonts w:eastAsia="Times New Roman"/>
-            <w:color w:val="24292E"/>
-            <w:sz w:val="26"/>
-            <w:szCs w:val="26"/>
-            <w:shd w:val="clear" w:color="auto" w:fill="FFFFFF"/>
-            <w:lang w:val="en-US"/>
-            <w:rPrChange w:id="76" w:author="Foley, Jonathan" w:date="2019-03-01T11:01:00Z">
-              <w:rPr>
-                <w:rFonts w:ascii="Segoe UI" w:eastAsia="Times New Roman" w:hAnsi="Segoe UI" w:cs="Segoe UI"/>
-                <w:color w:val="24292E"/>
-                <w:shd w:val="clear" w:color="auto" w:fill="FFFFFF"/>
-                <w:lang w:val="en-US"/>
-              </w:rPr>
-            </w:rPrChange>
-          </w:rPr>
-          <w:t>ayer</w:t>
-        </w:r>
-        <w:proofErr w:type="spellEnd"/>
         <w:r>
           <w:rPr>
             <w:rFonts w:eastAsia="Times New Roman"/>
@@ -1749,17 +1712,37 @@
               </w:rPr>
             </w:rPrChange>
           </w:rPr>
+          <w:t>ayer</w:t>
+        </w:r>
+        <w:proofErr w:type="spellEnd"/>
+        <w:r>
+          <w:rPr>
+            <w:rFonts w:eastAsia="Times New Roman"/>
+            <w:color w:val="24292E"/>
+            <w:sz w:val="26"/>
+            <w:szCs w:val="26"/>
+            <w:shd w:val="clear" w:color="auto" w:fill="FFFFFF"/>
+            <w:lang w:val="en-US"/>
+            <w:rPrChange w:id="78" w:author="Foley, Jonathan" w:date="2019-03-01T11:01:00Z">
+              <w:rPr>
+                <w:rFonts w:ascii="Segoe UI" w:eastAsia="Times New Roman" w:hAnsi="Segoe UI" w:cs="Segoe UI"/>
+                <w:color w:val="24292E"/>
+                <w:shd w:val="clear" w:color="auto" w:fill="FFFFFF"/>
+                <w:lang w:val="en-US"/>
+              </w:rPr>
+            </w:rPrChange>
+          </w:rPr>
           <w:t xml:space="preserve"> nanostructures</w:t>
         </w:r>
       </w:ins>
-      <w:ins w:id="78" w:author="Foley, Jonathan" w:date="2019-03-01T11:01:00Z">
+      <w:ins w:id="79" w:author="Foley, Jonathan" w:date="2019-03-01T11:01:00Z">
         <w:r>
           <w:rPr>
             <w:rFonts w:eastAsia="Times New Roman"/>
             <w:sz w:val="26"/>
             <w:szCs w:val="26"/>
             <w:lang w:val="en-US"/>
-            <w:rPrChange w:id="79" w:author="Foley, Jonathan" w:date="2019-03-01T11:01:00Z">
+            <w:rPrChange w:id="80" w:author="Foley, Jonathan" w:date="2019-03-01T11:01:00Z">
               <w:rPr>
                 <w:rFonts w:eastAsia="Times New Roman"/>
                 <w:lang w:val="en-US"/>
@@ -1769,7 +1752,7 @@
           <w:t xml:space="preserve">), </w:t>
         </w:r>
       </w:ins>
-      <w:ins w:id="80" w:author="Foley, Jonathan" w:date="2019-03-01T10:57:00Z">
+      <w:ins w:id="81" w:author="Foley, Jonathan" w:date="2019-03-01T10:57:00Z">
         <w:r>
           <w:rPr>
             <w:sz w:val="26"/>
@@ -1778,7 +1761,7 @@
           <w:t xml:space="preserve">is a </w:t>
         </w:r>
       </w:ins>
-      <w:del w:id="81" w:author="Foley, Jonathan" w:date="2019-03-01T10:57:00Z">
+      <w:del w:id="82" w:author="Foley, Jonathan" w:date="2019-03-01T10:57:00Z">
         <w:r>
           <w:rPr>
             <w:sz w:val="26"/>
@@ -1787,9 +1770,9 @@
           <w:delText xml:space="preserve">. </w:delText>
         </w:r>
       </w:del>
-      <w:moveFromRangeStart w:id="82" w:author="Foley, Jonathan" w:date="2019-03-01T10:56:00Z" w:name="move2330188"/>
-      <w:moveFrom w:id="83" w:author="Foley, Jonathan" w:date="2019-03-01T10:56:00Z">
-        <w:del w:id="84" w:author="Foley, Jonathan" w:date="2019-03-01T10:57:00Z">
+      <w:moveFromRangeStart w:id="83" w:author="Foley, Jonathan" w:date="2019-03-01T10:56:00Z" w:name="move2330188"/>
+      <w:moveFrom w:id="84" w:author="Foley, Jonathan" w:date="2019-03-01T10:56:00Z">
+        <w:del w:id="85" w:author="Foley, Jonathan" w:date="2019-03-01T10:57:00Z">
           <w:r>
             <w:rPr>
               <w:sz w:val="26"/>
@@ -1820,8 +1803,8 @@
           </w:r>
         </w:del>
       </w:moveFrom>
-      <w:moveFromRangeEnd w:id="82"/>
-      <w:del w:id="85" w:author="Foley, Jonathan" w:date="2019-03-01T10:57:00Z">
+      <w:moveFromRangeEnd w:id="83"/>
+      <w:del w:id="86" w:author="Foley, Jonathan" w:date="2019-03-01T10:57:00Z">
         <w:r>
           <w:rPr>
             <w:sz w:val="26"/>
@@ -1844,7 +1827,7 @@
         </w:rPr>
         <w:t>nal engine</w:t>
       </w:r>
-      <w:ins w:id="86" w:author="Foley, Jonathan" w:date="2019-03-01T10:57:00Z">
+      <w:ins w:id="87" w:author="Foley, Jonathan" w:date="2019-03-01T10:57:00Z">
         <w:r>
           <w:rPr>
             <w:sz w:val="26"/>
@@ -1853,7 +1836,7 @@
           <w:t xml:space="preserve"> </w:t>
         </w:r>
       </w:ins>
-      <w:ins w:id="87" w:author="Foley, Jonathan" w:date="2019-03-01T10:59:00Z">
+      <w:ins w:id="88" w:author="Foley, Jonathan" w:date="2019-03-01T10:59:00Z">
         <w:r>
           <w:rPr>
             <w:sz w:val="26"/>
@@ -1862,7 +1845,7 @@
           <w:t>for</w:t>
         </w:r>
       </w:ins>
-      <w:ins w:id="88" w:author="Foley, Jonathan" w:date="2019-03-01T10:57:00Z">
+      <w:ins w:id="89" w:author="Foley, Jonathan" w:date="2019-03-01T10:57:00Z">
         <w:r>
           <w:rPr>
             <w:sz w:val="26"/>
@@ -1871,7 +1854,7 @@
           <w:t xml:space="preserve"> materials which can be </w:t>
         </w:r>
       </w:ins>
-      <w:ins w:id="89" w:author="Foley, Jonathan" w:date="2019-03-01T10:59:00Z">
+      <w:ins w:id="90" w:author="Foley, Jonathan" w:date="2019-03-01T10:59:00Z">
         <w:r>
           <w:rPr>
             <w:sz w:val="26"/>
@@ -1880,7 +1863,7 @@
           <w:t>leveraged for these and other technologies where the control of optical and/or thermal radiation properties are paramount.</w:t>
         </w:r>
       </w:ins>
-      <w:del w:id="90" w:author="Foley, Jonathan" w:date="2019-03-01T10:59:00Z">
+      <w:del w:id="91" w:author="Foley, Jonathan" w:date="2019-03-01T10:59:00Z">
         <w:r>
           <w:rPr>
             <w:sz w:val="26"/>
@@ -1896,7 +1879,7 @@
         </w:rPr>
         <w:t xml:space="preserve"> </w:t>
       </w:r>
-      <w:del w:id="91" w:author="Foley, Jonathan" w:date="2019-03-01T10:59:00Z">
+      <w:del w:id="92" w:author="Foley, Jonathan" w:date="2019-03-01T10:59:00Z">
         <w:r>
           <w:rPr>
             <w:sz w:val="26"/>
@@ -1919,7 +1902,7 @@
           <w:delText xml:space="preserve">herml, </w:delText>
         </w:r>
       </w:del>
-      <w:ins w:id="92" w:author="Foley, Jonathan" w:date="2019-03-01T10:59:00Z">
+      <w:ins w:id="93" w:author="Foley, Jonathan" w:date="2019-03-01T10:59:00Z">
         <w:r>
           <w:rPr>
             <w:sz w:val="26"/>
@@ -1928,7 +1911,7 @@
           <w:t>Spec</w:t>
         </w:r>
       </w:ins>
-      <w:ins w:id="93" w:author="Foley, Jonathan" w:date="2019-03-01T11:00:00Z">
+      <w:ins w:id="94" w:author="Foley, Jonathan" w:date="2019-03-01T11:00:00Z">
         <w:r>
           <w:rPr>
             <w:sz w:val="26"/>
@@ -1937,7 +1920,7 @@
           <w:t xml:space="preserve">ifically, </w:t>
         </w:r>
       </w:ins>
-      <w:del w:id="94" w:author="Foley, Jonathan" w:date="2019-03-01T11:02:00Z">
+      <w:del w:id="95" w:author="Foley, Jonathan" w:date="2019-03-01T11:02:00Z">
         <w:r>
           <w:rPr>
             <w:sz w:val="26"/>
@@ -1947,7 +1930,7 @@
         </w:r>
       </w:del>
       <w:proofErr w:type="spellStart"/>
-      <w:ins w:id="95" w:author="Foley, Jonathan" w:date="2019-03-01T11:02:00Z">
+      <w:ins w:id="96" w:author="Foley, Jonathan" w:date="2019-03-01T11:02:00Z">
         <w:r>
           <w:rPr>
             <w:sz w:val="26"/>
@@ -1964,7 +1947,7 @@
         </w:rPr>
         <w:t xml:space="preserve"> </w:t>
       </w:r>
-      <w:del w:id="96" w:author="Foley, Jonathan" w:date="2019-03-01T11:02:00Z">
+      <w:del w:id="97" w:author="Foley, Jonathan" w:date="2019-03-01T11:02:00Z">
         <w:r>
           <w:rPr>
             <w:sz w:val="26"/>
@@ -1980,7 +1963,7 @@
           <w:delText xml:space="preserve"> to help</w:delText>
         </w:r>
       </w:del>
-      <w:ins w:id="97" w:author="Foley, Jonathan" w:date="2019-03-01T11:02:00Z">
+      <w:ins w:id="98" w:author="Foley, Jonathan" w:date="2019-03-01T11:02:00Z">
         <w:r>
           <w:rPr>
             <w:sz w:val="26"/>
@@ -1996,7 +1979,7 @@
         </w:rPr>
         <w:t xml:space="preserve"> design multilayer </w:t>
       </w:r>
-      <w:del w:id="98" w:author="Foley, Jonathan" w:date="2019-03-01T11:02:00Z">
+      <w:del w:id="99" w:author="Foley, Jonathan" w:date="2019-03-01T11:02:00Z">
         <w:r>
           <w:rPr>
             <w:sz w:val="26"/>
@@ -2012,7 +1995,7 @@
           <w:delText xml:space="preserve">structures </w:delText>
         </w:r>
       </w:del>
-      <w:ins w:id="99" w:author="Foley, Jonathan" w:date="2019-03-01T11:02:00Z">
+      <w:ins w:id="100" w:author="Foley, Jonathan" w:date="2019-03-01T11:02:00Z">
         <w:r>
           <w:rPr>
             <w:sz w:val="26"/>
@@ -2021,7 +2004,7 @@
           <w:t xml:space="preserve">planar nanostructures </w:t>
         </w:r>
       </w:ins>
-      <w:ins w:id="100" w:author="Foley, Jonathan" w:date="2019-03-01T11:03:00Z">
+      <w:ins w:id="101" w:author="Foley, Jonathan" w:date="2019-03-01T11:03:00Z">
         <w:r>
           <w:rPr>
             <w:sz w:val="26"/>
@@ -2030,7 +2013,7 @@
           <w:t>made from isotropic media</w:t>
         </w:r>
       </w:ins>
-      <w:del w:id="101" w:author="Foley, Jonathan" w:date="2019-03-01T11:03:00Z">
+      <w:del w:id="102" w:author="Foley, Jonathan" w:date="2019-03-01T11:03:00Z">
         <w:r>
           <w:rPr>
             <w:sz w:val="26"/>
@@ -2053,7 +2036,7 @@
         </w:rPr>
         <w:t xml:space="preserve">. </w:t>
       </w:r>
-      <w:del w:id="102" w:author="Foley, Jonathan" w:date="2019-03-01T11:04:00Z">
+      <w:del w:id="103" w:author="Foley, Jonathan" w:date="2019-03-01T11:04:00Z">
         <w:r>
           <w:rPr>
             <w:sz w:val="26"/>
@@ -2070,7 +2053,7 @@
         </w:r>
       </w:del>
       <w:proofErr w:type="spellStart"/>
-      <w:ins w:id="103" w:author="Foley, Jonathan" w:date="2019-03-01T11:04:00Z">
+      <w:ins w:id="104" w:author="Foley, Jonathan" w:date="2019-03-01T11:04:00Z">
         <w:r>
           <w:rPr>
             <w:sz w:val="26"/>
@@ -2094,7 +2077,7 @@
           <w:t xml:space="preserve"> </w:t>
         </w:r>
       </w:ins>
-      <w:del w:id="104" w:author="Foley, Jonathan" w:date="2019-03-01T11:04:00Z">
+      <w:del w:id="105" w:author="Foley, Jonathan" w:date="2019-03-01T11:04:00Z">
         <w:r>
           <w:rPr>
             <w:sz w:val="26"/>
@@ -2103,7 +2086,7 @@
           <w:delText>produces useful calculations,</w:delText>
         </w:r>
       </w:del>
-      <w:ins w:id="105" w:author="Foley, Jonathan" w:date="2019-03-01T11:04:00Z">
+      <w:ins w:id="106" w:author="Foley, Jonathan" w:date="2019-03-01T11:04:00Z">
         <w:r>
           <w:rPr>
             <w:sz w:val="26"/>
@@ -2119,23 +2102,137 @@
         </w:rPr>
         <w:t xml:space="preserve"> spectra</w:t>
       </w:r>
-      <w:ins w:id="106" w:author="Foley, Jonathan" w:date="2019-03-01T11:04:00Z">
-        <w:r>
-          <w:rPr>
-            <w:sz w:val="26"/>
-            <w:szCs w:val="26"/>
-          </w:rPr>
-          <w:t xml:space="preserve">l properties </w:t>
-        </w:r>
-        <w:proofErr w:type="gramStart"/>
-        <w:r>
-          <w:rPr>
-            <w:sz w:val="26"/>
-            <w:szCs w:val="26"/>
-          </w:rPr>
-          <w:t xml:space="preserve">and </w:t>
-        </w:r>
-      </w:ins>
+      <w:ins w:id="107" w:author="Foley, Jonathan" w:date="2019-03-01T11:04:00Z">
+        <w:r>
+          <w:rPr>
+            <w:sz w:val="26"/>
+            <w:szCs w:val="26"/>
+          </w:rPr>
+          <w:t xml:space="preserve">l properties and </w:t>
+        </w:r>
+      </w:ins>
+      <w:del w:id="108" w:author="Jay Foley" w:date="2019-03-10T12:22:00Z">
+        <w:r>
+          <w:rPr>
+            <w:sz w:val="26"/>
+            <w:szCs w:val="26"/>
+          </w:rPr>
+          <w:delText xml:space="preserve"> </w:delText>
+        </w:r>
+      </w:del>
+      <w:proofErr w:type="spellStart"/>
+      <w:r>
+        <w:rPr>
+          <w:sz w:val="26"/>
+          <w:szCs w:val="26"/>
+        </w:rPr>
+        <w:t>and</w:t>
+      </w:r>
+      <w:proofErr w:type="spellEnd"/>
+      <w:ins w:id="109" w:author="Jay Foley" w:date="2019-03-10T12:22:00Z">
+        <w:r>
+          <w:rPr>
+            <w:sz w:val="26"/>
+            <w:szCs w:val="26"/>
+          </w:rPr>
+          <w:t xml:space="preserve"> related figures of merit</w:t>
+        </w:r>
+      </w:ins>
+      <w:ins w:id="110" w:author="Jay Foley" w:date="2019-03-10T12:21:00Z">
+        <w:r>
+          <w:rPr>
+            <w:sz w:val="26"/>
+            <w:szCs w:val="26"/>
+          </w:rPr>
+          <w:t xml:space="preserve"> </w:t>
+        </w:r>
+      </w:ins>
+      <w:del w:id="111" w:author="Jay Foley" w:date="2019-03-10T12:21:00Z">
+        <w:r>
+          <w:rPr>
+            <w:sz w:val="26"/>
+            <w:szCs w:val="26"/>
+          </w:rPr>
+          <w:delText xml:space="preserve"> images </w:delText>
+        </w:r>
+      </w:del>
+      <w:r>
+        <w:rPr>
+          <w:sz w:val="26"/>
+          <w:szCs w:val="26"/>
+        </w:rPr>
+        <w:t>for</w:t>
+      </w:r>
+      <w:r>
+        <w:rPr>
+          <w:sz w:val="26"/>
+          <w:szCs w:val="26"/>
+        </w:rPr>
+        <w:t xml:space="preserve"> the design of</w:t>
+      </w:r>
+      <w:del w:id="112" w:author="Jay Foley" w:date="2019-03-10T12:29:00Z">
+        <w:r>
+          <w:rPr>
+            <w:sz w:val="26"/>
+            <w:szCs w:val="26"/>
+          </w:rPr>
+          <w:delText xml:space="preserve"> multi-layer </w:delText>
+        </w:r>
+      </w:del>
+      <w:ins w:id="113" w:author="Jay Foley" w:date="2019-03-10T12:29:00Z">
+        <w:r>
+          <w:rPr>
+            <w:sz w:val="26"/>
+            <w:szCs w:val="26"/>
+          </w:rPr>
+          <w:t xml:space="preserve"> such multilayer </w:t>
+        </w:r>
+      </w:ins>
+      <w:bookmarkStart w:id="114" w:name="_GoBack"/>
+      <w:bookmarkEnd w:id="114"/>
+      <w:del w:id="115" w:author="Jay Foley" w:date="2019-03-10T12:29:00Z">
+        <w:r>
+          <w:rPr>
+            <w:sz w:val="26"/>
+            <w:szCs w:val="26"/>
+          </w:rPr>
+          <w:delText>nano-</w:delText>
+        </w:r>
+      </w:del>
+      <w:r>
+        <w:rPr>
+          <w:sz w:val="26"/>
+          <w:szCs w:val="26"/>
+        </w:rPr>
+        <w:t>structures</w:t>
+      </w:r>
+      <w:ins w:id="116" w:author="Jay Foley" w:date="2019-03-10T12:22:00Z">
+        <w:r>
+          <w:rPr>
+            <w:sz w:val="26"/>
+            <w:szCs w:val="26"/>
+          </w:rPr>
+          <w:t xml:space="preserve"> for a variety of applications including </w:t>
+        </w:r>
+      </w:ins>
+      <w:del w:id="117" w:author="Jay Foley" w:date="2019-03-10T12:22:00Z">
+        <w:r>
+          <w:rPr>
+            <w:sz w:val="26"/>
+            <w:szCs w:val="26"/>
+          </w:rPr>
+          <w:delText>. These structures could have applications in STPV</w:delText>
+        </w:r>
+      </w:del>
+      <w:del w:id="118" w:author="Jay Foley" w:date="2019-03-10T12:23:00Z">
+        <w:r>
+          <w:rPr>
+            <w:sz w:val="26"/>
+            <w:szCs w:val="26"/>
+          </w:rPr>
+          <w:delText>,</w:delText>
+        </w:r>
+      </w:del>
       <w:r>
         <w:rPr>
           <w:sz w:val="26"/>
@@ -2143,29 +2240,140 @@
         </w:rPr>
         <w:t xml:space="preserve"> </w:t>
       </w:r>
+      <w:ins w:id="119" w:author="Jay Foley" w:date="2019-03-10T12:23:00Z">
+        <w:r>
+          <w:rPr>
+            <w:sz w:val="26"/>
+            <w:szCs w:val="26"/>
+          </w:rPr>
+          <w:t>S</w:t>
+        </w:r>
+      </w:ins>
+      <w:r>
+        <w:rPr>
+          <w:sz w:val="26"/>
+          <w:szCs w:val="26"/>
+        </w:rPr>
+        <w:t xml:space="preserve">TPV, </w:t>
+      </w:r>
+      <w:del w:id="120" w:author="Jay Foley" w:date="2019-03-10T12:23:00Z">
+        <w:r>
+          <w:rPr>
+            <w:sz w:val="26"/>
+            <w:szCs w:val="26"/>
+          </w:rPr>
+          <w:delText>cooling power</w:delText>
+        </w:r>
+      </w:del>
+      <w:ins w:id="121" w:author="Jay Foley" w:date="2019-03-10T12:23:00Z">
+        <w:r>
+          <w:rPr>
+            <w:sz w:val="26"/>
+            <w:szCs w:val="26"/>
+          </w:rPr>
+          <w:t>passive radiative cooling, concentrated solar power</w:t>
+        </w:r>
+      </w:ins>
+      <w:r>
+        <w:rPr>
+          <w:sz w:val="26"/>
+          <w:szCs w:val="26"/>
+        </w:rPr>
+        <w:t>,</w:t>
+      </w:r>
+      <w:del w:id="122" w:author="Jay Foley" w:date="2019-03-10T12:23:00Z">
+        <w:r>
+          <w:rPr>
+            <w:sz w:val="26"/>
+            <w:szCs w:val="26"/>
+          </w:rPr>
+          <w:delText xml:space="preserve"> and highly efficient light bulbs</w:delText>
+        </w:r>
+      </w:del>
+      <w:ins w:id="123" w:author="Jay Foley" w:date="2019-03-10T12:23:00Z">
+        <w:r>
+          <w:rPr>
+            <w:sz w:val="26"/>
+            <w:szCs w:val="26"/>
+          </w:rPr>
+          <w:t xml:space="preserve"> incandescent lighting</w:t>
+        </w:r>
+      </w:ins>
+      <w:ins w:id="124" w:author="Jay Foley" w:date="2019-03-10T12:24:00Z">
+        <w:r>
+          <w:rPr>
+            <w:sz w:val="26"/>
+            <w:szCs w:val="26"/>
+          </w:rPr>
+          <w:t xml:space="preserve">, and </w:t>
+        </w:r>
+        <w:proofErr w:type="spellStart"/>
+        <w:r>
+          <w:rPr>
+            <w:sz w:val="26"/>
+            <w:szCs w:val="26"/>
+          </w:rPr>
+          <w:t>plasmonics</w:t>
+        </w:r>
+      </w:ins>
+      <w:proofErr w:type="spellEnd"/>
+      <w:r>
+        <w:rPr>
+          <w:sz w:val="26"/>
+          <w:szCs w:val="26"/>
+        </w:rPr>
+        <w:t>.</w:t>
+      </w:r>
+      <w:r>
+        <w:rPr>
+          <w:sz w:val="26"/>
+          <w:szCs w:val="26"/>
+        </w:rPr>
+        <w:t xml:space="preserve"> </w:t>
+      </w:r>
+      <w:r>
+        <w:rPr>
+          <w:sz w:val="26"/>
+          <w:szCs w:val="26"/>
+        </w:rPr>
+        <w:t>Management of photo</w:t>
+      </w:r>
+      <w:r>
+        <w:rPr>
+          <w:sz w:val="26"/>
+          <w:szCs w:val="26"/>
+        </w:rPr>
+        <w:t>nic</w:t>
+      </w:r>
+      <w:r>
+        <w:rPr>
+          <w:sz w:val="26"/>
+          <w:szCs w:val="26"/>
+        </w:rPr>
+        <w:t xml:space="preserve"> thermal energies as an energy source may have many beneficial impacts, in multiple markets including clean energy, military use and the consumer market. Concentrated solar power as an STPV application that has benefits for all of the listed markets. U</w:t>
+      </w:r>
+      <w:r>
+        <w:rPr>
+          <w:sz w:val="26"/>
+          <w:szCs w:val="26"/>
+        </w:rPr>
+        <w:t xml:space="preserve">sing </w:t>
+      </w:r>
       <w:proofErr w:type="spellStart"/>
       <w:r>
         <w:rPr>
           <w:sz w:val="26"/>
           <w:szCs w:val="26"/>
         </w:rPr>
-        <w:t>and</w:t>
+        <w:t>Wptherml</w:t>
       </w:r>
       <w:proofErr w:type="spellEnd"/>
-      <w:proofErr w:type="gramEnd"/>
-      <w:r>
-        <w:rPr>
-          <w:sz w:val="26"/>
-          <w:szCs w:val="26"/>
-        </w:rPr>
-        <w:t xml:space="preserve"> images for</w:t>
-      </w:r>
-      <w:r>
-        <w:rPr>
-          <w:sz w:val="26"/>
-          <w:szCs w:val="26"/>
-        </w:rPr>
-        <w:t xml:space="preserve"> the design of multi-layer </w:t>
+      <w:r>
+        <w:rPr>
+          <w:sz w:val="26"/>
+          <w:szCs w:val="26"/>
+        </w:rPr>
+        <w:t xml:space="preserve"> a multilayer </w:t>
       </w:r>
       <w:proofErr w:type="spellStart"/>
       <w:r>
@@ -2188,7 +2396,7 @@
           <w:sz w:val="26"/>
           <w:szCs w:val="26"/>
         </w:rPr>
-        <w:t>structures. These structures could have applications in STPV, TPV, cooling power, and highly efficient light bulbs.</w:t>
+        <w:t>structure can be designed to produce a light spectrum that closely matches that of the response function of a PV cell to have maximum energy conversion.</w:t>
       </w:r>
       <w:r>
         <w:rPr>
@@ -2202,87 +2410,12 @@
           <w:sz w:val="26"/>
           <w:szCs w:val="26"/>
         </w:rPr>
-        <w:t>Management of photo</w:t>
-      </w:r>
-      <w:r>
-        <w:rPr>
-          <w:sz w:val="26"/>
-          <w:szCs w:val="26"/>
-        </w:rPr>
-        <w:t>nic</w:t>
-      </w:r>
-      <w:r>
-        <w:rPr>
-          <w:sz w:val="26"/>
-          <w:szCs w:val="26"/>
-        </w:rPr>
-        <w:t xml:space="preserve"> thermal energies as an energy source may have many beneficial impacts, in multiple markets including clean energy, military use and the consumer market. Concentrated solar power as an STPV application that has benefits for all of the listed markets. U</w:t>
-      </w:r>
-      <w:r>
-        <w:rPr>
-          <w:sz w:val="26"/>
-          <w:szCs w:val="26"/>
-        </w:rPr>
-        <w:t xml:space="preserve">sing </w:t>
-      </w:r>
-      <w:proofErr w:type="spellStart"/>
-      <w:r>
-        <w:rPr>
-          <w:sz w:val="26"/>
-          <w:szCs w:val="26"/>
-        </w:rPr>
-        <w:t>Wptherml</w:t>
-      </w:r>
-      <w:proofErr w:type="spellEnd"/>
-      <w:r>
-        <w:rPr>
-          <w:sz w:val="26"/>
-          <w:szCs w:val="26"/>
-        </w:rPr>
-        <w:t xml:space="preserve"> a multilayer </w:t>
-      </w:r>
-      <w:proofErr w:type="spellStart"/>
-      <w:r>
-        <w:rPr>
-          <w:sz w:val="26"/>
-          <w:szCs w:val="26"/>
-        </w:rPr>
-        <w:t>nano</w:t>
-      </w:r>
-      <w:proofErr w:type="spellEnd"/>
-      <w:r>
-        <w:rPr>
-          <w:sz w:val="26"/>
-          <w:szCs w:val="26"/>
-        </w:rPr>
-        <w:t>-</w:t>
-      </w:r>
-      <w:r>
-        <w:rPr>
-          <w:sz w:val="26"/>
-          <w:szCs w:val="26"/>
-        </w:rPr>
-        <w:lastRenderedPageBreak/>
-        <w:t>structure can be designed to produce a light spectrum that closely matches that of the response function of a PV cell to have maximum energy conversion.</w:t>
-      </w:r>
-      <w:r>
-        <w:rPr>
-          <w:sz w:val="26"/>
-          <w:szCs w:val="26"/>
-        </w:rPr>
-        <w:t xml:space="preserve"> </w:t>
-      </w:r>
-      <w:r>
-        <w:rPr>
-          <w:sz w:val="26"/>
-          <w:szCs w:val="26"/>
-        </w:rPr>
         <w:t>The response function of a PV</w:t>
       </w:r>
       <w:r>
         <w:rPr>
           <w:szCs w:val="26"/>
-          <w:rPrChange w:id="107" w:author="Foley, Jonathan" w:date="2019-03-01T11:01:00Z">
+          <w:rPrChange w:id="125" w:author="Foley, Jonathan" w:date="2019-03-01T11:01:00Z">
             <w:rPr>
               <w:sz w:val="26"/>
               <w:szCs w:val="26"/>
@@ -2296,6 +2429,7 @@
           <w:sz w:val="26"/>
           <w:szCs w:val="26"/>
         </w:rPr>
+        <w:lastRenderedPageBreak/>
         <w:t>cel</w:t>
       </w:r>
       <w:r>
@@ -2444,15 +2578,7 @@
       </w:r>
       <w:proofErr w:type="spellEnd"/>
       <w:r>
-        <w:t xml:space="preserve"> of </w:t>
-      </w:r>
-      <w:proofErr w:type="spellStart"/>
-      <w:r>
-        <w:t>InGaAsSb</w:t>
-      </w:r>
-      <w:proofErr w:type="spellEnd"/>
-      <w:r>
-        <w:t xml:space="preserve"> and </w:t>
+        <w:t xml:space="preserve"> of InGaAsSb and </w:t>
       </w:r>
       <w:proofErr w:type="spellStart"/>
       <w:r>
@@ -2556,24 +2682,29 @@
           <w:szCs w:val="26"/>
           <w:vertAlign w:val="subscript"/>
         </w:rPr>
-        <w:t>2</w:t>
-      </w:r>
-      <w:proofErr w:type="gramStart"/>
+        <w:t>2,1</w:t>
+      </w:r>
+      <w:r>
+        <w:rPr>
+          <w:sz w:val="26"/>
+          <w:szCs w:val="26"/>
+        </w:rPr>
+        <w:t xml:space="preserve"> by M</w:t>
+      </w:r>
       <w:r>
         <w:rPr>
           <w:sz w:val="26"/>
           <w:szCs w:val="26"/>
           <w:vertAlign w:val="subscript"/>
         </w:rPr>
-        <w:t>,1</w:t>
-      </w:r>
-      <w:proofErr w:type="gramEnd"/>
-      <w:r>
-        <w:rPr>
-          <w:sz w:val="26"/>
-          <w:szCs w:val="26"/>
-        </w:rPr>
-        <w:t xml:space="preserve"> by M</w:t>
+        <w:t>1,1</w:t>
+      </w:r>
+      <w:r>
+        <w:rPr>
+          <w:sz w:val="26"/>
+          <w:szCs w:val="26"/>
+        </w:rPr>
+        <w:t xml:space="preserve"> from the transfer matrix method. The magnitude of transmission is calculated by dividing one by M</w:t>
       </w:r>
       <w:r>
         <w:rPr>
@@ -2583,31 +2714,6 @@
         </w:rPr>
         <w:t>1,1</w:t>
       </w:r>
-      <w:r>
-        <w:rPr>
-          <w:sz w:val="26"/>
-          <w:szCs w:val="26"/>
-        </w:rPr>
-        <w:t xml:space="preserve"> from the transfer matrix method. The magnitude of transmission is calculated by dividing one by M</w:t>
-      </w:r>
-      <w:r>
-        <w:rPr>
-          <w:sz w:val="26"/>
-          <w:szCs w:val="26"/>
-          <w:vertAlign w:val="subscript"/>
-        </w:rPr>
-        <w:t>1</w:t>
-      </w:r>
-      <w:proofErr w:type="gramStart"/>
-      <w:r>
-        <w:rPr>
-          <w:sz w:val="26"/>
-          <w:szCs w:val="26"/>
-          <w:vertAlign w:val="subscript"/>
-        </w:rPr>
-        <w:t>,1</w:t>
-      </w:r>
-      <w:proofErr w:type="gramEnd"/>
       <w:r>
         <w:rPr>
           <w:sz w:val="26"/>
@@ -3255,6 +3361,7 @@
               <w:sz w:val="26"/>
               <w:szCs w:val="26"/>
             </w:rPr>
+            <w:lastRenderedPageBreak/>
             <m:t>a=ϵ=1-R-T</m:t>
           </m:r>
         </m:oMath>
@@ -3486,23 +3593,7 @@
           <w:sz w:val="26"/>
           <w:szCs w:val="26"/>
         </w:rPr>
-        <w:t>d increases as layers increase. (</w:t>
-      </w:r>
-      <w:proofErr w:type="gramStart"/>
-      <w:r>
-        <w:rPr>
-          <w:sz w:val="26"/>
-          <w:szCs w:val="26"/>
-        </w:rPr>
-        <w:t>either</w:t>
-      </w:r>
-      <w:proofErr w:type="gramEnd"/>
-      <w:r>
-        <w:rPr>
-          <w:sz w:val="26"/>
-          <w:szCs w:val="26"/>
-        </w:rPr>
-        <w:t xml:space="preserve"> </w:t>
+        <w:t xml:space="preserve">d increases as layers increase. (either </w:t>
       </w:r>
       <w:proofErr w:type="spellStart"/>
       <w:r>
@@ -3708,8 +3799,15 @@
           <w:sz w:val="26"/>
           <w:szCs w:val="26"/>
         </w:rPr>
+        <w:t xml:space="preserve">Incandescent light bulbs have efficiencies approaching that of LED when designed to minimize waste radiation. A light bulb filament can be designed to fit closer to the gaussian function of optical response, similar to the STPV application where light source is designed to provide energy to a PV cell. There are many approaches to this involving multi layers or photonic </w:t>
+      </w:r>
+      <w:r>
+        <w:rPr>
+          <w:sz w:val="26"/>
+          <w:szCs w:val="26"/>
+        </w:rPr>
         <w:lastRenderedPageBreak/>
-        <w:t>Incandescent light bulbs have efficiencies approaching that of LED when designed to minimize waste radiation. A light bulb filament can be designed to fit closer to the gaussian function of optical response, similar to the STPV application where light source is designed to provide energy to a PV cell. There are many approaches to this involving multi layers or photonic crystals. The thermal emission spectra of tungsten emits in the IR which is not seen by the human eye. The goal of controlling the thermal emission in this case would be to minimize IR radiation from the light source such that the encasing design should have minimal IR radiation to prevent from escaping the bulb.</w:t>
+        <w:t>crystals. The thermal emission spectra of tungsten emits in the IR which is not seen by the human eye. The goal of controlling the thermal emission in this case would be to minimize IR radiation from the light source such that the encasing design should have minimal IR radiation to prevent from escaping the bulb.</w:t>
       </w:r>
       <w:r>
         <w:rPr>
@@ -4000,6 +4098,7 @@
           <w:noProof/>
           <w:lang w:val="en-US"/>
         </w:rPr>
+        <w:lastRenderedPageBreak/>
         <w:drawing>
           <wp:inline distT="0" distB="0" distL="0" distR="0" wp14:anchorId="0E193EA9" wp14:editId="7463BDCB">
             <wp:extent cx="2781300" cy="1902514"/>
@@ -4065,13 +4164,8 @@
       <w:r>
         <w:fldChar w:fldCharType="end"/>
       </w:r>
-      <w:proofErr w:type="gramStart"/>
-      <w:r>
-        <w:t>This</w:t>
-      </w:r>
-      <w:proofErr w:type="gramEnd"/>
-      <w:r>
-        <w:t xml:space="preserve"> is an internet image that needs to be reproduced</w:t>
+      <w:r>
+        <w:t>This is an internet image that needs to be reproduced</w:t>
       </w:r>
     </w:p>
     <w:p>
@@ -4231,16 +4325,11 @@
       <w:pPr>
         <w:ind w:firstLine="720"/>
         <w:rPr>
-          <w:ins w:id="108" w:author="Foley, Jonathan [2]" w:date="2019-03-01T14:09:00Z"/>
-          <w:rFonts w:ascii="Calibri" w:eastAsia="Times New Roman" w:hAnsi="Calibri"/>
-          <w:sz w:val="26"/>
-          <w:szCs w:val="26"/>
-        </w:rPr>
-        <w:pPrChange w:id="109" w:author="Foley, Jonathan [2]" w:date="2019-03-01T14:09:00Z">
-          <w:pPr>
-            <w:ind w:firstLine="720"/>
-          </w:pPr>
-        </w:pPrChange>
+          <w:ins w:id="126" w:author="Foley, Jonathan [2]" w:date="2019-03-01T14:09:00Z"/>
+          <w:rFonts w:ascii="Calibri" w:eastAsia="Times New Roman" w:hAnsi="Calibri"/>
+          <w:sz w:val="26"/>
+          <w:szCs w:val="26"/>
+        </w:rPr>
       </w:pPr>
       <w:proofErr w:type="spellStart"/>
       <w:r>
@@ -4248,7 +4337,7 @@
           <w:rFonts w:ascii="Calibri" w:eastAsia="Times New Roman" w:hAnsi="Calibri"/>
           <w:sz w:val="26"/>
           <w:szCs w:val="26"/>
-          <w:rPrChange w:id="110" w:author="Foley, Jonathan [2]" w:date="2019-03-01T14:02:00Z">
+          <w:rPrChange w:id="127" w:author="Foley, Jonathan [2]" w:date="2019-03-01T14:02:00Z">
             <w:rPr>
               <w:rFonts w:ascii="Calibri" w:eastAsia="Times New Roman" w:hAnsi="Calibri"/>
               <w:color w:val="0000FF"/>
@@ -4259,13 +4348,13 @@
         </w:rPr>
         <w:t>W</w:t>
       </w:r>
-      <w:ins w:id="111" w:author="Foley, Jonathan [2]" w:date="2019-03-01T14:01:00Z">
-        <w:r>
-          <w:rPr>
-            <w:rFonts w:ascii="Calibri" w:eastAsia="Times New Roman" w:hAnsi="Calibri"/>
-            <w:sz w:val="26"/>
-            <w:szCs w:val="26"/>
-            <w:rPrChange w:id="112" w:author="Foley, Jonathan [2]" w:date="2019-03-01T14:02:00Z">
+      <w:ins w:id="128" w:author="Foley, Jonathan [2]" w:date="2019-03-01T14:01:00Z">
+        <w:r>
+          <w:rPr>
+            <w:rFonts w:ascii="Calibri" w:eastAsia="Times New Roman" w:hAnsi="Calibri"/>
+            <w:sz w:val="26"/>
+            <w:szCs w:val="26"/>
+            <w:rPrChange w:id="129" w:author="Foley, Jonathan [2]" w:date="2019-03-01T14:02:00Z">
               <w:rPr>
                 <w:rFonts w:ascii="Calibri" w:eastAsia="Times New Roman" w:hAnsi="Calibri"/>
                 <w:color w:val="0000FF"/>
@@ -4282,7 +4371,7 @@
             <w:rFonts w:ascii="Calibri" w:eastAsia="Times New Roman" w:hAnsi="Calibri"/>
             <w:sz w:val="26"/>
             <w:szCs w:val="26"/>
-            <w:rPrChange w:id="113" w:author="Foley, Jonathan [2]" w:date="2019-03-01T14:02:00Z">
+            <w:rPrChange w:id="130" w:author="Foley, Jonathan [2]" w:date="2019-03-01T14:02:00Z">
               <w:rPr>
                 <w:rFonts w:ascii="Calibri" w:eastAsia="Times New Roman" w:hAnsi="Calibri"/>
                 <w:color w:val="0000FF"/>
@@ -4294,7 +4383,7 @@
           <w:t xml:space="preserve"> is written is written in pure Python 3 with minimal dependencies</w:t>
         </w:r>
       </w:ins>
-      <w:ins w:id="114" w:author="Foley, Jonathan [2]" w:date="2019-03-01T14:02:00Z">
+      <w:ins w:id="131" w:author="Foley, Jonathan [2]" w:date="2019-03-01T14:02:00Z">
         <w:r>
           <w:rPr>
             <w:rFonts w:ascii="Calibri" w:eastAsia="Times New Roman" w:hAnsi="Calibri"/>
@@ -4358,13 +4447,13 @@
           <w:t xml:space="preserve">.  </w:t>
         </w:r>
       </w:ins>
-      <w:del w:id="115" w:author="Foley, Jonathan [2]" w:date="2019-03-01T14:01:00Z">
-        <w:r>
-          <w:rPr>
-            <w:rFonts w:ascii="Calibri" w:eastAsia="Times New Roman" w:hAnsi="Calibri"/>
-            <w:sz w:val="26"/>
-            <w:szCs w:val="26"/>
-            <w:rPrChange w:id="116" w:author="Foley, Jonathan [2]" w:date="2019-03-01T14:02:00Z">
+      <w:del w:id="132" w:author="Foley, Jonathan [2]" w:date="2019-03-01T14:01:00Z">
+        <w:r>
+          <w:rPr>
+            <w:rFonts w:ascii="Calibri" w:eastAsia="Times New Roman" w:hAnsi="Calibri"/>
+            <w:sz w:val="26"/>
+            <w:szCs w:val="26"/>
+            <w:rPrChange w:id="133" w:author="Foley, Jonathan [2]" w:date="2019-03-01T14:02:00Z">
               <w:rPr>
                 <w:rFonts w:ascii="Calibri" w:eastAsia="Times New Roman" w:hAnsi="Calibri"/>
                 <w:color w:val="0000FF"/>
@@ -4376,19 +4465,12 @@
           <w:delText xml:space="preserve">ptherml is </w:delText>
         </w:r>
       </w:del>
-      <w:del w:id="117" w:author="Foley, Jonathan [2]" w:date="2019-03-01T14:03:00Z">
-        <w:r>
-          <w:rPr>
-            <w:rFonts w:ascii="Calibri" w:eastAsia="Times New Roman" w:hAnsi="Calibri"/>
-            <w:sz w:val="26"/>
-            <w:szCs w:val="26"/>
-            <w:rPrChange w:id="118" w:author="Foley, Jonathan [2]" w:date="2019-03-01T14:02:00Z">
-              <w:rPr>
-                <w:rFonts w:ascii="Calibri" w:eastAsia="Times New Roman" w:hAnsi="Calibri"/>
-                <w:sz w:val="26"/>
-                <w:szCs w:val="26"/>
-              </w:rPr>
-            </w:rPrChange>
+      <w:del w:id="134" w:author="Foley, Jonathan [2]" w:date="2019-03-01T14:03:00Z">
+        <w:r>
+          <w:rPr>
+            <w:rFonts w:ascii="Calibri" w:eastAsia="Times New Roman" w:hAnsi="Calibri"/>
+            <w:sz w:val="26"/>
+            <w:szCs w:val="26"/>
           </w:rPr>
           <w:delText xml:space="preserve">There </w:delText>
         </w:r>
@@ -4401,7 +4483,7 @@
           <w:delText>are two major</w:delText>
         </w:r>
       </w:del>
-      <w:del w:id="119" w:author="Foley, Jonathan [2]" w:date="2019-03-01T14:46:00Z">
+      <w:del w:id="135" w:author="Foley, Jonathan [2]" w:date="2019-03-01T14:46:00Z">
         <w:r>
           <w:rPr>
             <w:rFonts w:ascii="Calibri" w:eastAsia="Times New Roman" w:hAnsi="Calibri"/>
@@ -4419,7 +4501,7 @@
         </w:rPr>
         <w:t xml:space="preserve"> </w:t>
       </w:r>
-      <w:del w:id="120" w:author="Foley, Jonathan [2]" w:date="2019-03-01T14:03:00Z">
+      <w:del w:id="136" w:author="Foley, Jonathan [2]" w:date="2019-03-01T14:03:00Z">
         <w:r>
           <w:rPr>
             <w:rFonts w:ascii="Calibri" w:eastAsia="Times New Roman" w:hAnsi="Calibri"/>
@@ -4430,7 +4512,7 @@
         </w:r>
       </w:del>
       <w:proofErr w:type="spellStart"/>
-      <w:ins w:id="121" w:author="Foley, Jonathan [2]" w:date="2019-03-01T14:03:00Z">
+      <w:ins w:id="137" w:author="Foley, Jonathan [2]" w:date="2019-03-01T14:03:00Z">
         <w:r>
           <w:rPr>
             <w:rFonts w:ascii="Calibri" w:eastAsia="Times New Roman" w:hAnsi="Calibri"/>
@@ -4449,7 +4531,7 @@
           <w:t xml:space="preserve"> include </w:t>
         </w:r>
       </w:ins>
-      <w:del w:id="122" w:author="Foley, Jonathan [2]" w:date="2019-03-01T14:03:00Z">
+      <w:del w:id="138" w:author="Foley, Jonathan [2]" w:date="2019-03-01T14:03:00Z">
         <w:r>
           <w:rPr>
             <w:rFonts w:ascii="Calibri" w:eastAsia="Times New Roman" w:hAnsi="Calibri"/>
@@ -4459,7 +4541,7 @@
           <w:delText xml:space="preserve">, </w:delText>
         </w:r>
       </w:del>
-      <w:del w:id="123" w:author="Foley, Jonathan [2]" w:date="2019-03-01T14:46:00Z">
+      <w:del w:id="139" w:author="Foley, Jonathan [2]" w:date="2019-03-01T14:46:00Z">
         <w:r>
           <w:rPr>
             <w:rFonts w:ascii="Calibri" w:eastAsia="Times New Roman" w:hAnsi="Calibri"/>
@@ -4469,7 +4551,7 @@
           <w:delText>the</w:delText>
         </w:r>
       </w:del>
-      <w:ins w:id="124" w:author="Foley, Jonathan [2]" w:date="2019-03-01T14:46:00Z">
+      <w:ins w:id="140" w:author="Foley, Jonathan [2]" w:date="2019-03-01T14:46:00Z">
         <w:r>
           <w:rPr>
             <w:rFonts w:ascii="Calibri" w:eastAsia="Times New Roman" w:hAnsi="Calibri"/>
@@ -4479,7 +4561,7 @@
           <w:t>a</w:t>
         </w:r>
       </w:ins>
-      <w:ins w:id="125" w:author="Foley, Jonathan [2]" w:date="2019-03-01T14:02:00Z">
+      <w:ins w:id="141" w:author="Foley, Jonathan [2]" w:date="2019-03-01T14:02:00Z">
         <w:r>
           <w:rPr>
             <w:rFonts w:ascii="Calibri" w:eastAsia="Times New Roman" w:hAnsi="Calibri"/>
@@ -4497,14 +4579,14 @@
         </w:rPr>
         <w:t xml:space="preserve"> function libraries</w:t>
       </w:r>
-      <w:ins w:id="126" w:author="Foley, Jonathan [2]" w:date="2019-03-01T14:04:00Z">
-        <w:r>
-          <w:rPr>
-            <w:rFonts w:ascii="Calibri" w:eastAsia="Times New Roman" w:hAnsi="Calibri"/>
-            <w:sz w:val="26"/>
-            <w:szCs w:val="26"/>
-          </w:rPr>
-          <w:t xml:space="preserve"> (tmm, </w:t>
+      <w:ins w:id="142" w:author="Foley, Jonathan [2]" w:date="2019-03-01T14:04:00Z">
+        <w:r>
+          <w:rPr>
+            <w:rFonts w:ascii="Calibri" w:eastAsia="Times New Roman" w:hAnsi="Calibri"/>
+            <w:sz w:val="26"/>
+            <w:szCs w:val="26"/>
+          </w:rPr>
+          <w:t xml:space="preserve"> (</w:t>
         </w:r>
         <w:proofErr w:type="spellStart"/>
         <w:r>
@@ -4513,6 +4595,24 @@
             <w:sz w:val="26"/>
             <w:szCs w:val="26"/>
           </w:rPr>
+          <w:t>tmm</w:t>
+        </w:r>
+        <w:proofErr w:type="spellEnd"/>
+        <w:r>
+          <w:rPr>
+            <w:rFonts w:ascii="Calibri" w:eastAsia="Times New Roman" w:hAnsi="Calibri"/>
+            <w:sz w:val="26"/>
+            <w:szCs w:val="26"/>
+          </w:rPr>
+          <w:t xml:space="preserve">, </w:t>
+        </w:r>
+        <w:proofErr w:type="spellStart"/>
+        <w:r>
+          <w:rPr>
+            <w:rFonts w:ascii="Calibri" w:eastAsia="Times New Roman" w:hAnsi="Calibri"/>
+            <w:sz w:val="26"/>
+            <w:szCs w:val="26"/>
+          </w:rPr>
           <w:t>numlib</w:t>
         </w:r>
         <w:proofErr w:type="spellEnd"/>
@@ -4522,10 +4622,64 @@
             <w:sz w:val="26"/>
             <w:szCs w:val="26"/>
           </w:rPr>
-          <w:t>, stpvlib, coolinglib, colorlib, and lightlib</w:t>
-        </w:r>
-      </w:ins>
-      <w:ins w:id="127" w:author="Foley, Jonathan [2]" w:date="2019-03-01T14:05:00Z">
+          <w:t xml:space="preserve">, </w:t>
+        </w:r>
+        <w:proofErr w:type="spellStart"/>
+        <w:r>
+          <w:rPr>
+            <w:rFonts w:ascii="Calibri" w:eastAsia="Times New Roman" w:hAnsi="Calibri"/>
+            <w:sz w:val="26"/>
+            <w:szCs w:val="26"/>
+          </w:rPr>
+          <w:t>stpvlib</w:t>
+        </w:r>
+        <w:proofErr w:type="spellEnd"/>
+        <w:r>
+          <w:rPr>
+            <w:rFonts w:ascii="Calibri" w:eastAsia="Times New Roman" w:hAnsi="Calibri"/>
+            <w:sz w:val="26"/>
+            <w:szCs w:val="26"/>
+          </w:rPr>
+          <w:t xml:space="preserve">, </w:t>
+        </w:r>
+        <w:proofErr w:type="spellStart"/>
+        <w:r>
+          <w:rPr>
+            <w:rFonts w:ascii="Calibri" w:eastAsia="Times New Roman" w:hAnsi="Calibri"/>
+            <w:sz w:val="26"/>
+            <w:szCs w:val="26"/>
+          </w:rPr>
+          <w:t>coolinglib</w:t>
+        </w:r>
+        <w:proofErr w:type="spellEnd"/>
+        <w:r>
+          <w:rPr>
+            <w:rFonts w:ascii="Calibri" w:eastAsia="Times New Roman" w:hAnsi="Calibri"/>
+            <w:sz w:val="26"/>
+            <w:szCs w:val="26"/>
+          </w:rPr>
+          <w:t xml:space="preserve">, </w:t>
+        </w:r>
+        <w:proofErr w:type="spellStart"/>
+        <w:r>
+          <w:rPr>
+            <w:rFonts w:ascii="Calibri" w:eastAsia="Times New Roman" w:hAnsi="Calibri"/>
+            <w:sz w:val="26"/>
+            <w:szCs w:val="26"/>
+          </w:rPr>
+          <w:t>colorlib</w:t>
+        </w:r>
+        <w:proofErr w:type="spellEnd"/>
+        <w:r>
+          <w:rPr>
+            <w:rFonts w:ascii="Calibri" w:eastAsia="Times New Roman" w:hAnsi="Calibri"/>
+            <w:sz w:val="26"/>
+            <w:szCs w:val="26"/>
+          </w:rPr>
+          <w:t>, and lightlib</w:t>
+        </w:r>
+      </w:ins>
+      <w:ins w:id="143" w:author="Foley, Jonathan [2]" w:date="2019-03-01T14:05:00Z">
         <w:r>
           <w:rPr>
             <w:rFonts w:ascii="Calibri" w:eastAsia="Times New Roman" w:hAnsi="Calibri"/>
@@ -4535,7 +4689,7 @@
           <w:t>)</w:t>
         </w:r>
       </w:ins>
-      <w:del w:id="128" w:author="Foley, Jonathan [2]" w:date="2019-03-01T14:03:00Z">
+      <w:del w:id="144" w:author="Foley, Jonathan [2]" w:date="2019-03-01T14:03:00Z">
         <w:r>
           <w:rPr>
             <w:rFonts w:ascii="Calibri" w:eastAsia="Times New Roman" w:hAnsi="Calibri"/>
@@ -4545,7 +4699,7 @@
           <w:delText xml:space="preserve"> and the multilayer </w:delText>
         </w:r>
       </w:del>
-      <w:ins w:id="129" w:author="Foley, Jonathan [2]" w:date="2019-03-01T14:04:00Z">
+      <w:ins w:id="145" w:author="Foley, Jonathan [2]" w:date="2019-03-01T14:04:00Z">
         <w:r>
           <w:rPr>
             <w:rFonts w:ascii="Calibri" w:eastAsia="Times New Roman" w:hAnsi="Calibri"/>
@@ -4563,7 +4717,7 @@
           <w:t xml:space="preserve"> data library</w:t>
         </w:r>
       </w:ins>
-      <w:ins w:id="130" w:author="Foley, Jonathan [2]" w:date="2019-03-01T14:05:00Z">
+      <w:ins w:id="146" w:author="Foley, Jonathan [2]" w:date="2019-03-01T14:05:00Z">
         <w:r>
           <w:rPr>
             <w:rFonts w:ascii="Calibri" w:eastAsia="Times New Roman" w:hAnsi="Calibri"/>
@@ -4573,7 +4727,7 @@
           <w:t xml:space="preserve"> (datalib)</w:t>
         </w:r>
       </w:ins>
-      <w:del w:id="131" w:author="Foley, Jonathan [2]" w:date="2019-03-01T14:04:00Z">
+      <w:del w:id="147" w:author="Foley, Jonathan [2]" w:date="2019-03-01T14:04:00Z">
         <w:r>
           <w:rPr>
             <w:rFonts w:ascii="Calibri" w:eastAsia="Times New Roman" w:hAnsi="Calibri"/>
@@ -4591,7 +4745,7 @@
         </w:rPr>
         <w:t>. The</w:t>
       </w:r>
-      <w:ins w:id="132" w:author="Foley, Jonathan [2]" w:date="2019-03-01T14:04:00Z">
+      <w:ins w:id="148" w:author="Foley, Jonathan [2]" w:date="2019-03-01T14:04:00Z">
         <w:r>
           <w:rPr>
             <w:rFonts w:ascii="Calibri" w:eastAsia="Times New Roman" w:hAnsi="Calibri"/>
@@ -4617,7 +4771,7 @@
         </w:rPr>
         <w:t xml:space="preserve"> </w:t>
       </w:r>
-      <w:del w:id="133" w:author="Foley, Jonathan [2]" w:date="2019-03-01T14:09:00Z">
+      <w:del w:id="149" w:author="Foley, Jonathan [2]" w:date="2019-03-01T14:09:00Z">
         <w:r>
           <w:rPr>
             <w:rFonts w:ascii="Calibri" w:eastAsia="Times New Roman" w:hAnsi="Calibri"/>
@@ -4627,7 +4781,7 @@
           <w:delText xml:space="preserve">for the transfer matrix and each application of </w:delText>
         </w:r>
       </w:del>
-      <w:del w:id="134" w:author="Foley, Jonathan [2]" w:date="2019-03-01T14:04:00Z">
+      <w:del w:id="150" w:author="Foley, Jonathan [2]" w:date="2019-03-01T14:04:00Z">
         <w:r>
           <w:rPr>
             <w:rFonts w:ascii="Calibri" w:eastAsia="Times New Roman" w:hAnsi="Calibri"/>
@@ -4637,7 +4791,7 @@
           <w:delText>Wptherml</w:delText>
         </w:r>
       </w:del>
-      <w:ins w:id="135" w:author="Foley, Jonathan [2]" w:date="2019-03-01T14:09:00Z">
+      <w:ins w:id="151" w:author="Foley, Jonathan [2]" w:date="2019-03-01T14:09:00Z">
         <w:r>
           <w:rPr>
             <w:rFonts w:ascii="Calibri" w:eastAsia="Times New Roman" w:hAnsi="Calibri"/>
@@ -4674,18 +4828,18 @@
           <w:numId w:val="8"/>
         </w:numPr>
         <w:rPr>
-          <w:ins w:id="136" w:author="Foley, Jonathan [2]" w:date="2019-03-01T14:12:00Z"/>
-          <w:rFonts w:ascii="Calibri" w:eastAsia="Times New Roman" w:hAnsi="Calibri"/>
-          <w:sz w:val="26"/>
-          <w:szCs w:val="26"/>
-        </w:rPr>
-        <w:pPrChange w:id="137" w:author="Foley, Jonathan [2]" w:date="2019-03-01T14:09:00Z">
+          <w:ins w:id="152" w:author="Foley, Jonathan [2]" w:date="2019-03-01T14:12:00Z"/>
+          <w:rFonts w:ascii="Calibri" w:eastAsia="Times New Roman" w:hAnsi="Calibri"/>
+          <w:sz w:val="26"/>
+          <w:szCs w:val="26"/>
+        </w:rPr>
+        <w:pPrChange w:id="153" w:author="Foley, Jonathan [2]" w:date="2019-03-01T14:09:00Z">
           <w:pPr>
             <w:ind w:firstLine="720"/>
           </w:pPr>
         </w:pPrChange>
       </w:pPr>
-      <w:ins w:id="138" w:author="Foley, Jonathan [2]" w:date="2019-03-01T14:09:00Z">
+      <w:ins w:id="154" w:author="Foley, Jonathan [2]" w:date="2019-03-01T14:09:00Z">
         <w:r>
           <w:rPr>
             <w:rFonts w:ascii="Calibri" w:eastAsia="Times New Roman" w:hAnsi="Calibri"/>
@@ -4711,7 +4865,7 @@
           <w:t>optical properties</w:t>
         </w:r>
       </w:ins>
-      <w:ins w:id="139" w:author="Foley, Jonathan [2]" w:date="2019-03-01T14:47:00Z">
+      <w:ins w:id="155" w:author="Foley, Jonathan [2]" w:date="2019-03-01T14:47:00Z">
         <w:r>
           <w:rPr>
             <w:rFonts w:ascii="Calibri" w:eastAsia="Times New Roman" w:hAnsi="Calibri"/>
@@ -4730,19 +4884,19 @@
           <w:numId w:val="8"/>
         </w:numPr>
         <w:rPr>
-          <w:ins w:id="140" w:author="Foley, Jonathan [2]" w:date="2019-03-01T14:09:00Z"/>
-          <w:rFonts w:ascii="Calibri" w:eastAsia="Times New Roman" w:hAnsi="Calibri"/>
-          <w:sz w:val="26"/>
-          <w:szCs w:val="26"/>
-        </w:rPr>
-        <w:pPrChange w:id="141" w:author="Foley, Jonathan [2]" w:date="2019-03-01T14:09:00Z">
+          <w:ins w:id="156" w:author="Foley, Jonathan [2]" w:date="2019-03-01T14:09:00Z"/>
+          <w:rFonts w:ascii="Calibri" w:eastAsia="Times New Roman" w:hAnsi="Calibri"/>
+          <w:sz w:val="26"/>
+          <w:szCs w:val="26"/>
+        </w:rPr>
+        <w:pPrChange w:id="157" w:author="Foley, Jonathan [2]" w:date="2019-03-01T14:09:00Z">
           <w:pPr>
             <w:ind w:firstLine="720"/>
           </w:pPr>
         </w:pPrChange>
       </w:pPr>
       <w:proofErr w:type="spellStart"/>
-      <w:ins w:id="142" w:author="Foley, Jonathan [2]" w:date="2019-03-01T14:12:00Z">
+      <w:ins w:id="158" w:author="Foley, Jonathan [2]" w:date="2019-03-01T14:12:00Z">
         <w:r>
           <w:rPr>
             <w:rFonts w:ascii="Calibri" w:eastAsia="Times New Roman" w:hAnsi="Calibri"/>
@@ -4770,18 +4924,18 @@
           <w:numId w:val="8"/>
         </w:numPr>
         <w:rPr>
-          <w:ins w:id="143" w:author="Foley, Jonathan [2]" w:date="2019-03-01T14:13:00Z"/>
-          <w:rFonts w:ascii="Calibri" w:eastAsia="Times New Roman" w:hAnsi="Calibri"/>
-          <w:sz w:val="26"/>
-          <w:szCs w:val="26"/>
-        </w:rPr>
-        <w:pPrChange w:id="144" w:author="Foley, Jonathan [2]" w:date="2019-03-01T14:13:00Z">
+          <w:ins w:id="159" w:author="Foley, Jonathan [2]" w:date="2019-03-01T14:13:00Z"/>
+          <w:rFonts w:ascii="Calibri" w:eastAsia="Times New Roman" w:hAnsi="Calibri"/>
+          <w:sz w:val="26"/>
+          <w:szCs w:val="26"/>
+        </w:rPr>
+        <w:pPrChange w:id="160" w:author="Foley, Jonathan [2]" w:date="2019-03-01T14:13:00Z">
           <w:pPr>
             <w:ind w:firstLine="720"/>
           </w:pPr>
         </w:pPrChange>
       </w:pPr>
-      <w:ins w:id="145" w:author="Foley, Jonathan [2]" w:date="2019-03-01T14:10:00Z">
+      <w:ins w:id="161" w:author="Foley, Jonathan [2]" w:date="2019-03-01T14:10:00Z">
         <w:r>
           <w:rPr>
             <w:rFonts w:ascii="Calibri" w:eastAsia="Times New Roman" w:hAnsi="Calibri"/>
@@ -4791,32 +4945,14 @@
           <w:t xml:space="preserve">stpvlib uses optical </w:t>
         </w:r>
       </w:ins>
-      <w:ins w:id="146" w:author="Foley, Jonathan [2]" w:date="2019-03-01T14:11:00Z">
-        <w:r>
-          <w:rPr>
-            <w:rFonts w:ascii="Calibri" w:eastAsia="Times New Roman" w:hAnsi="Calibri"/>
-            <w:sz w:val="26"/>
-            <w:szCs w:val="26"/>
-          </w:rPr>
-          <w:t xml:space="preserve">properties and thermal emission to compute figures of merit relevant to solar </w:t>
-        </w:r>
-        <w:proofErr w:type="spellStart"/>
-        <w:r>
-          <w:rPr>
-            <w:rFonts w:ascii="Calibri" w:eastAsia="Times New Roman" w:hAnsi="Calibri"/>
-            <w:sz w:val="26"/>
-            <w:szCs w:val="26"/>
-          </w:rPr>
-          <w:t>thermophotovoltaic</w:t>
-        </w:r>
-        <w:proofErr w:type="spellEnd"/>
-        <w:r>
-          <w:rPr>
-            <w:rFonts w:ascii="Calibri" w:eastAsia="Times New Roman" w:hAnsi="Calibri"/>
-            <w:sz w:val="26"/>
-            <w:szCs w:val="26"/>
-          </w:rPr>
-          <w:t xml:space="preserve"> applications</w:t>
+      <w:ins w:id="162" w:author="Foley, Jonathan [2]" w:date="2019-03-01T14:11:00Z">
+        <w:r>
+          <w:rPr>
+            <w:rFonts w:ascii="Calibri" w:eastAsia="Times New Roman" w:hAnsi="Calibri"/>
+            <w:sz w:val="26"/>
+            <w:szCs w:val="26"/>
+          </w:rPr>
+          <w:t>properties and thermal emission to compute figures of merit relevant to solar thermophotovoltaic applications</w:t>
         </w:r>
       </w:ins>
     </w:p>
@@ -4828,18 +4964,18 @@
           <w:numId w:val="8"/>
         </w:numPr>
         <w:rPr>
-          <w:ins w:id="147" w:author="Foley, Jonathan [2]" w:date="2019-03-01T14:13:00Z"/>
-          <w:rFonts w:ascii="Calibri" w:eastAsia="Times New Roman" w:hAnsi="Calibri"/>
-          <w:sz w:val="26"/>
-          <w:szCs w:val="26"/>
-        </w:rPr>
-        <w:pPrChange w:id="148" w:author="Foley, Jonathan [2]" w:date="2019-03-01T14:13:00Z">
+          <w:ins w:id="163" w:author="Foley, Jonathan [2]" w:date="2019-03-01T14:13:00Z"/>
+          <w:rFonts w:ascii="Calibri" w:eastAsia="Times New Roman" w:hAnsi="Calibri"/>
+          <w:sz w:val="26"/>
+          <w:szCs w:val="26"/>
+        </w:rPr>
+        <w:pPrChange w:id="164" w:author="Foley, Jonathan [2]" w:date="2019-03-01T14:13:00Z">
           <w:pPr>
             <w:ind w:firstLine="720"/>
           </w:pPr>
         </w:pPrChange>
       </w:pPr>
-      <w:ins w:id="149" w:author="Foley, Jonathan [2]" w:date="2019-03-01T14:13:00Z">
+      <w:ins w:id="165" w:author="Foley, Jonathan [2]" w:date="2019-03-01T14:13:00Z">
         <w:r>
           <w:rPr>
             <w:rFonts w:ascii="Calibri" w:eastAsia="Times New Roman" w:hAnsi="Calibri"/>
@@ -4858,18 +4994,18 @@
           <w:numId w:val="8"/>
         </w:numPr>
         <w:rPr>
-          <w:ins w:id="150" w:author="Foley, Jonathan [2]" w:date="2019-03-01T14:13:00Z"/>
-          <w:rFonts w:ascii="Calibri" w:eastAsia="Times New Roman" w:hAnsi="Calibri"/>
-          <w:sz w:val="26"/>
-          <w:szCs w:val="26"/>
-        </w:rPr>
-        <w:pPrChange w:id="151" w:author="Foley, Jonathan [2]" w:date="2019-03-01T14:13:00Z">
+          <w:ins w:id="166" w:author="Foley, Jonathan [2]" w:date="2019-03-01T14:13:00Z"/>
+          <w:rFonts w:ascii="Calibri" w:eastAsia="Times New Roman" w:hAnsi="Calibri"/>
+          <w:sz w:val="26"/>
+          <w:szCs w:val="26"/>
+        </w:rPr>
+        <w:pPrChange w:id="167" w:author="Foley, Jonathan [2]" w:date="2019-03-01T14:13:00Z">
           <w:pPr>
             <w:ind w:firstLine="720"/>
           </w:pPr>
         </w:pPrChange>
       </w:pPr>
-      <w:ins w:id="152" w:author="Foley, Jonathan [2]" w:date="2019-03-01T14:13:00Z">
+      <w:ins w:id="168" w:author="Foley, Jonathan [2]" w:date="2019-03-01T14:13:00Z">
         <w:r>
           <w:rPr>
             <w:rFonts w:ascii="Calibri" w:eastAsia="Times New Roman" w:hAnsi="Calibri"/>
@@ -4906,58 +5042,48 @@
           <w:numId w:val="8"/>
         </w:numPr>
         <w:rPr>
-          <w:ins w:id="153" w:author="Foley, Jonathan [2]" w:date="2019-03-01T14:14:00Z"/>
-          <w:rFonts w:ascii="Calibri" w:eastAsia="Times New Roman" w:hAnsi="Calibri"/>
-          <w:sz w:val="26"/>
-          <w:szCs w:val="26"/>
-        </w:rPr>
-        <w:pPrChange w:id="154" w:author="Foley, Jonathan [2]" w:date="2019-03-01T14:13:00Z">
+          <w:ins w:id="169" w:author="Foley, Jonathan [2]" w:date="2019-03-01T14:14:00Z"/>
+          <w:rFonts w:ascii="Calibri" w:eastAsia="Times New Roman" w:hAnsi="Calibri"/>
+          <w:sz w:val="26"/>
+          <w:szCs w:val="26"/>
+        </w:rPr>
+        <w:pPrChange w:id="170" w:author="Foley, Jonathan [2]" w:date="2019-03-01T14:13:00Z">
           <w:pPr>
             <w:ind w:firstLine="720"/>
           </w:pPr>
         </w:pPrChange>
       </w:pPr>
-      <w:proofErr w:type="gramStart"/>
-      <w:ins w:id="155" w:author="Foley, Jonathan [2]" w:date="2019-03-01T14:14:00Z">
-        <w:r>
-          <w:rPr>
-            <w:rFonts w:ascii="Calibri" w:eastAsia="Times New Roman" w:hAnsi="Calibri"/>
-            <w:sz w:val="26"/>
-            <w:szCs w:val="26"/>
-          </w:rPr>
-          <w:t>lightlib</w:t>
-        </w:r>
-        <w:proofErr w:type="gramEnd"/>
-        <w:r>
-          <w:rPr>
-            <w:rFonts w:ascii="Calibri" w:eastAsia="Times New Roman" w:hAnsi="Calibri"/>
-            <w:sz w:val="26"/>
-            <w:szCs w:val="26"/>
-          </w:rPr>
-          <w:t xml:space="preserve"> uses optical properties and thermal emission to compute figures of merit relevant for incandescent light sources.</w:t>
-        </w:r>
-      </w:ins>
-    </w:p>
-    <w:p>
-      <w:pPr>
-        <w:rPr>
-          <w:ins w:id="156" w:author="Foley, Jonathan [2]" w:date="2019-03-01T14:14:00Z"/>
-          <w:rFonts w:ascii="Calibri" w:eastAsia="Times New Roman" w:hAnsi="Calibri"/>
-          <w:sz w:val="26"/>
-          <w:szCs w:val="26"/>
-          <w:rPrChange w:id="157" w:author="Foley, Jonathan [2]" w:date="2019-03-01T14:14:00Z">
+      <w:ins w:id="171" w:author="Foley, Jonathan [2]" w:date="2019-03-01T14:14:00Z">
+        <w:r>
+          <w:rPr>
+            <w:rFonts w:ascii="Calibri" w:eastAsia="Times New Roman" w:hAnsi="Calibri"/>
+            <w:sz w:val="26"/>
+            <w:szCs w:val="26"/>
+          </w:rPr>
+          <w:t>lightlib uses optical properties and thermal emission to compute figures of merit relevant for incandescent light sources.</w:t>
+        </w:r>
+      </w:ins>
+    </w:p>
+    <w:p>
+      <w:pPr>
+        <w:rPr>
+          <w:ins w:id="172" w:author="Foley, Jonathan [2]" w:date="2019-03-01T14:14:00Z"/>
+          <w:rFonts w:ascii="Calibri" w:eastAsia="Times New Roman" w:hAnsi="Calibri"/>
+          <w:sz w:val="26"/>
+          <w:szCs w:val="26"/>
+          <w:rPrChange w:id="173" w:author="Foley, Jonathan [2]" w:date="2019-03-01T14:14:00Z">
             <w:rPr>
-              <w:ins w:id="158" w:author="Foley, Jonathan [2]" w:date="2019-03-01T14:14:00Z"/>
+              <w:ins w:id="174" w:author="Foley, Jonathan [2]" w:date="2019-03-01T14:14:00Z"/>
             </w:rPr>
           </w:rPrChange>
         </w:rPr>
-        <w:pPrChange w:id="159" w:author="Foley, Jonathan [2]" w:date="2019-03-01T14:14:00Z">
+        <w:pPrChange w:id="175" w:author="Foley, Jonathan [2]" w:date="2019-03-01T14:14:00Z">
           <w:pPr>
             <w:ind w:firstLine="720"/>
           </w:pPr>
         </w:pPrChange>
       </w:pPr>
-      <w:ins w:id="160" w:author="Foley, Jonathan [2]" w:date="2019-03-01T14:14:00Z">
+      <w:ins w:id="176" w:author="Foley, Jonathan [2]" w:date="2019-03-01T14:14:00Z">
         <w:r>
           <w:rPr>
             <w:rFonts w:ascii="Calibri" w:eastAsia="Times New Roman" w:hAnsi="Calibri"/>
@@ -4971,17 +5097,17 @@
     <w:p>
       <w:pPr>
         <w:rPr>
-          <w:ins w:id="161" w:author="Foley, Jonathan [2]" w:date="2019-03-01T14:09:00Z"/>
-          <w:rFonts w:ascii="Calibri" w:eastAsia="Times New Roman" w:hAnsi="Calibri"/>
-          <w:sz w:val="26"/>
-          <w:szCs w:val="26"/>
-          <w:rPrChange w:id="162" w:author="Foley, Jonathan [2]" w:date="2019-03-01T14:14:00Z">
+          <w:ins w:id="177" w:author="Foley, Jonathan [2]" w:date="2019-03-01T14:09:00Z"/>
+          <w:rFonts w:ascii="Calibri" w:eastAsia="Times New Roman" w:hAnsi="Calibri"/>
+          <w:sz w:val="26"/>
+          <w:szCs w:val="26"/>
+          <w:rPrChange w:id="178" w:author="Foley, Jonathan [2]" w:date="2019-03-01T14:14:00Z">
             <w:rPr>
-              <w:ins w:id="163" w:author="Foley, Jonathan [2]" w:date="2019-03-01T14:09:00Z"/>
+              <w:ins w:id="179" w:author="Foley, Jonathan [2]" w:date="2019-03-01T14:09:00Z"/>
             </w:rPr>
           </w:rPrChange>
         </w:rPr>
-        <w:pPrChange w:id="164" w:author="Foley, Jonathan [2]" w:date="2019-03-01T14:14:00Z">
+        <w:pPrChange w:id="180" w:author="Foley, Jonathan [2]" w:date="2019-03-01T14:14:00Z">
           <w:pPr>
             <w:ind w:firstLine="720"/>
           </w:pPr>
@@ -4996,18 +5122,18 @@
           <w:numId w:val="8"/>
         </w:numPr>
         <w:rPr>
-          <w:ins w:id="165" w:author="Foley, Jonathan [2]" w:date="2019-03-01T14:15:00Z"/>
-          <w:rFonts w:ascii="Calibri" w:eastAsia="Times New Roman" w:hAnsi="Calibri"/>
-          <w:sz w:val="26"/>
-          <w:szCs w:val="26"/>
-        </w:rPr>
-        <w:pPrChange w:id="166" w:author="Foley, Jonathan [2]" w:date="2019-03-01T14:09:00Z">
+          <w:ins w:id="181" w:author="Foley, Jonathan [2]" w:date="2019-03-01T14:15:00Z"/>
+          <w:rFonts w:ascii="Calibri" w:eastAsia="Times New Roman" w:hAnsi="Calibri"/>
+          <w:sz w:val="26"/>
+          <w:szCs w:val="26"/>
+        </w:rPr>
+        <w:pPrChange w:id="182" w:author="Foley, Jonathan [2]" w:date="2019-03-01T14:09:00Z">
           <w:pPr>
             <w:ind w:firstLine="720"/>
           </w:pPr>
         </w:pPrChange>
       </w:pPr>
-      <w:ins w:id="167" w:author="Foley, Jonathan [2]" w:date="2019-03-01T14:15:00Z">
+      <w:ins w:id="183" w:author="Foley, Jonathan [2]" w:date="2019-03-01T14:15:00Z">
         <w:r>
           <w:rPr>
             <w:rFonts w:ascii="Calibri" w:eastAsia="Times New Roman" w:hAnsi="Calibri"/>
@@ -5018,7 +5144,7 @@
           <w:t>Refractive index as a function of wavelength for an extensive number of common materials</w:t>
         </w:r>
       </w:ins>
-      <w:ins w:id="168" w:author="Foley, Jonathan [2]" w:date="2019-03-01T14:16:00Z">
+      <w:ins w:id="184" w:author="Foley, Jonathan [2]" w:date="2019-03-01T14:16:00Z">
         <w:r>
           <w:rPr>
             <w:rFonts w:ascii="Calibri" w:eastAsia="Times New Roman" w:hAnsi="Calibri"/>
@@ -5028,7 +5154,7 @@
           <w:t>, required for computing optical properties</w:t>
         </w:r>
       </w:ins>
-      <w:ins w:id="169" w:author="Foley, Jonathan [2]" w:date="2019-03-01T14:15:00Z">
+      <w:ins w:id="185" w:author="Foley, Jonathan [2]" w:date="2019-03-01T14:15:00Z">
         <w:r>
           <w:rPr>
             <w:rFonts w:ascii="Calibri" w:eastAsia="Times New Roman" w:hAnsi="Calibri"/>
@@ -5047,18 +5173,18 @@
           <w:numId w:val="8"/>
         </w:numPr>
         <w:rPr>
-          <w:ins w:id="170" w:author="Foley, Jonathan [2]" w:date="2019-03-01T14:16:00Z"/>
-          <w:rFonts w:ascii="Calibri" w:eastAsia="Times New Roman" w:hAnsi="Calibri"/>
-          <w:sz w:val="26"/>
-          <w:szCs w:val="26"/>
-        </w:rPr>
-        <w:pPrChange w:id="171" w:author="Foley, Jonathan [2]" w:date="2019-03-01T14:15:00Z">
+          <w:ins w:id="186" w:author="Foley, Jonathan [2]" w:date="2019-03-01T14:16:00Z"/>
+          <w:rFonts w:ascii="Calibri" w:eastAsia="Times New Roman" w:hAnsi="Calibri"/>
+          <w:sz w:val="26"/>
+          <w:szCs w:val="26"/>
+        </w:rPr>
+        <w:pPrChange w:id="187" w:author="Foley, Jonathan [2]" w:date="2019-03-01T14:15:00Z">
           <w:pPr>
             <w:ind w:firstLine="720"/>
           </w:pPr>
         </w:pPrChange>
       </w:pPr>
-      <w:ins w:id="172" w:author="Foley, Jonathan [2]" w:date="2019-03-01T14:15:00Z">
+      <w:ins w:id="188" w:author="Foley, Jonathan [2]" w:date="2019-03-01T14:15:00Z">
         <w:r>
           <w:rPr>
             <w:rFonts w:ascii="Calibri" w:eastAsia="Times New Roman" w:hAnsi="Calibri"/>
@@ -5068,7 +5194,7 @@
           <w:t>Spectral Response functions for several common photovoltaic materials</w:t>
         </w:r>
       </w:ins>
-      <w:ins w:id="173" w:author="Foley, Jonathan [2]" w:date="2019-03-01T14:16:00Z">
+      <w:ins w:id="189" w:author="Foley, Jonathan [2]" w:date="2019-03-01T14:16:00Z">
         <w:r>
           <w:rPr>
             <w:rFonts w:ascii="Calibri" w:eastAsia="Times New Roman" w:hAnsi="Calibri"/>
@@ -5087,18 +5213,18 @@
           <w:numId w:val="8"/>
         </w:numPr>
         <w:rPr>
-          <w:ins w:id="174" w:author="Foley, Jonathan [2]" w:date="2019-03-01T14:16:00Z"/>
-          <w:rFonts w:ascii="Calibri" w:eastAsia="Times New Roman" w:hAnsi="Calibri"/>
-          <w:sz w:val="26"/>
-          <w:szCs w:val="26"/>
-        </w:rPr>
-        <w:pPrChange w:id="175" w:author="Foley, Jonathan [2]" w:date="2019-03-01T14:15:00Z">
+          <w:ins w:id="190" w:author="Foley, Jonathan [2]" w:date="2019-03-01T14:16:00Z"/>
+          <w:rFonts w:ascii="Calibri" w:eastAsia="Times New Roman" w:hAnsi="Calibri"/>
+          <w:sz w:val="26"/>
+          <w:szCs w:val="26"/>
+        </w:rPr>
+        <w:pPrChange w:id="191" w:author="Foley, Jonathan [2]" w:date="2019-03-01T14:15:00Z">
           <w:pPr>
             <w:ind w:firstLine="720"/>
           </w:pPr>
         </w:pPrChange>
       </w:pPr>
-      <w:ins w:id="176" w:author="Foley, Jonathan [2]" w:date="2019-03-01T14:16:00Z">
+      <w:ins w:id="192" w:author="Foley, Jonathan [2]" w:date="2019-03-01T14:16:00Z">
         <w:r>
           <w:rPr>
             <w:rFonts w:ascii="Calibri" w:eastAsia="Times New Roman" w:hAnsi="Calibri"/>
@@ -5117,18 +5243,18 @@
           <w:numId w:val="8"/>
         </w:numPr>
         <w:rPr>
-          <w:ins w:id="177" w:author="Foley, Jonathan [2]" w:date="2019-03-01T14:17:00Z"/>
-          <w:rFonts w:ascii="Calibri" w:eastAsia="Times New Roman" w:hAnsi="Calibri"/>
-          <w:sz w:val="26"/>
-          <w:szCs w:val="26"/>
-        </w:rPr>
-        <w:pPrChange w:id="178" w:author="Foley, Jonathan [2]" w:date="2019-03-01T14:15:00Z">
+          <w:ins w:id="193" w:author="Foley, Jonathan [2]" w:date="2019-03-01T14:17:00Z"/>
+          <w:rFonts w:ascii="Calibri" w:eastAsia="Times New Roman" w:hAnsi="Calibri"/>
+          <w:sz w:val="26"/>
+          <w:szCs w:val="26"/>
+        </w:rPr>
+        <w:pPrChange w:id="194" w:author="Foley, Jonathan [2]" w:date="2019-03-01T14:15:00Z">
           <w:pPr>
             <w:ind w:firstLine="720"/>
           </w:pPr>
         </w:pPrChange>
       </w:pPr>
-      <w:ins w:id="179" w:author="Foley, Jonathan [2]" w:date="2019-03-01T14:17:00Z">
+      <w:ins w:id="195" w:author="Foley, Jonathan [2]" w:date="2019-03-01T14:17:00Z">
         <w:r>
           <w:rPr>
             <w:rFonts w:ascii="Calibri" w:eastAsia="Times New Roman" w:hAnsi="Calibri"/>
@@ -5147,23 +5273,23 @@
           <w:numId w:val="8"/>
         </w:numPr>
         <w:rPr>
-          <w:ins w:id="180" w:author="Foley, Jonathan [2]" w:date="2019-03-01T14:07:00Z"/>
-          <w:rFonts w:ascii="Calibri" w:eastAsia="Times New Roman" w:hAnsi="Calibri"/>
-          <w:sz w:val="26"/>
-          <w:szCs w:val="26"/>
-          <w:rPrChange w:id="181" w:author="Foley, Jonathan [2]" w:date="2019-03-01T14:15:00Z">
+          <w:ins w:id="196" w:author="Foley, Jonathan [2]" w:date="2019-03-01T14:07:00Z"/>
+          <w:rFonts w:ascii="Calibri" w:eastAsia="Times New Roman" w:hAnsi="Calibri"/>
+          <w:sz w:val="26"/>
+          <w:szCs w:val="26"/>
+          <w:rPrChange w:id="197" w:author="Foley, Jonathan [2]" w:date="2019-03-01T14:15:00Z">
             <w:rPr>
-              <w:ins w:id="182" w:author="Foley, Jonathan [2]" w:date="2019-03-01T14:07:00Z"/>
+              <w:ins w:id="198" w:author="Foley, Jonathan [2]" w:date="2019-03-01T14:07:00Z"/>
             </w:rPr>
           </w:rPrChange>
         </w:rPr>
-        <w:pPrChange w:id="183" w:author="Foley, Jonathan [2]" w:date="2019-03-01T14:15:00Z">
+        <w:pPrChange w:id="199" w:author="Foley, Jonathan [2]" w:date="2019-03-01T14:15:00Z">
           <w:pPr>
             <w:ind w:firstLine="720"/>
           </w:pPr>
         </w:pPrChange>
       </w:pPr>
-      <w:ins w:id="184" w:author="Foley, Jonathan [2]" w:date="2019-03-01T14:17:00Z">
+      <w:ins w:id="200" w:author="Foley, Jonathan [2]" w:date="2019-03-01T14:17:00Z">
         <w:r>
           <w:rPr>
             <w:rFonts w:ascii="Calibri" w:eastAsia="Times New Roman" w:hAnsi="Calibri"/>
@@ -5173,7 +5299,7 @@
           <w:t>Spectral response functions for the human eye</w:t>
         </w:r>
       </w:ins>
-      <w:ins w:id="185" w:author="Foley, Jonathan [2]" w:date="2019-03-01T14:19:00Z">
+      <w:ins w:id="201" w:author="Foley, Jonathan [2]" w:date="2019-03-01T14:19:00Z">
         <w:r>
           <w:rPr>
             <w:rFonts w:ascii="Calibri" w:eastAsia="Times New Roman" w:hAnsi="Calibri"/>
@@ -5183,7 +5309,7 @@
           <w:t>,</w:t>
         </w:r>
       </w:ins>
-      <w:ins w:id="186" w:author="Foley, Jonathan [2]" w:date="2019-03-01T14:17:00Z">
+      <w:ins w:id="202" w:author="Foley, Jonathan [2]" w:date="2019-03-01T14:17:00Z">
         <w:r>
           <w:rPr>
             <w:rFonts w:ascii="Calibri" w:eastAsia="Times New Roman" w:hAnsi="Calibri"/>
@@ -5221,26 +5347,26 @@
         </w:r>
       </w:ins>
       <w:proofErr w:type="spellEnd"/>
-      <w:del w:id="187" w:author="Foley, Jonathan [2]" w:date="2019-03-01T14:04:00Z">
-        <w:r>
-          <w:rPr>
-            <w:rFonts w:ascii="Calibri" w:eastAsia="Times New Roman" w:hAnsi="Calibri"/>
-            <w:sz w:val="26"/>
-            <w:szCs w:val="26"/>
-            <w:rPrChange w:id="188" w:author="Foley, Jonathan [2]" w:date="2019-03-01T14:15:00Z">
+      <w:del w:id="203" w:author="Foley, Jonathan [2]" w:date="2019-03-01T14:04:00Z">
+        <w:r>
+          <w:rPr>
+            <w:rFonts w:ascii="Calibri" w:eastAsia="Times New Roman" w:hAnsi="Calibri"/>
+            <w:sz w:val="26"/>
+            <w:szCs w:val="26"/>
+            <w:rPrChange w:id="204" w:author="Foley, Jonathan [2]" w:date="2019-03-01T14:15:00Z">
               <w:rPr/>
             </w:rPrChange>
           </w:rPr>
           <w:delText>.</w:delText>
         </w:r>
       </w:del>
-      <w:del w:id="189" w:author="Foley, Jonathan [2]" w:date="2019-03-01T14:08:00Z">
-        <w:r>
-          <w:rPr>
-            <w:rFonts w:ascii="Calibri" w:eastAsia="Times New Roman" w:hAnsi="Calibri"/>
-            <w:sz w:val="26"/>
-            <w:szCs w:val="26"/>
-            <w:rPrChange w:id="190" w:author="Foley, Jonathan [2]" w:date="2019-03-01T14:15:00Z">
+      <w:del w:id="205" w:author="Foley, Jonathan [2]" w:date="2019-03-01T14:08:00Z">
+        <w:r>
+          <w:rPr>
+            <w:rFonts w:ascii="Calibri" w:eastAsia="Times New Roman" w:hAnsi="Calibri"/>
+            <w:sz w:val="26"/>
+            <w:szCs w:val="26"/>
+            <w:rPrChange w:id="206" w:author="Foley, Jonathan [2]" w:date="2019-03-01T14:15:00Z">
               <w:rPr/>
             </w:rPrChange>
           </w:rPr>
@@ -5252,13 +5378,13 @@
       <w:pPr>
         <w:ind w:firstLine="720"/>
         <w:rPr>
-          <w:ins w:id="191" w:author="Foley, Jonathan [2]" w:date="2019-03-01T14:56:00Z"/>
-          <w:rFonts w:ascii="Calibri" w:eastAsia="Times New Roman" w:hAnsi="Calibri"/>
-          <w:sz w:val="26"/>
-          <w:szCs w:val="26"/>
-        </w:rPr>
-      </w:pPr>
-      <w:del w:id="192" w:author="Foley, Jonathan [2]" w:date="2019-03-01T14:19:00Z">
+          <w:ins w:id="207" w:author="Foley, Jonathan [2]" w:date="2019-03-01T14:56:00Z"/>
+          <w:rFonts w:ascii="Calibri" w:eastAsia="Times New Roman" w:hAnsi="Calibri"/>
+          <w:sz w:val="26"/>
+          <w:szCs w:val="26"/>
+        </w:rPr>
+      </w:pPr>
+      <w:del w:id="208" w:author="Foley, Jonathan [2]" w:date="2019-03-01T14:19:00Z">
         <w:r>
           <w:rPr>
             <w:rFonts w:ascii="Calibri" w:eastAsia="Times New Roman" w:hAnsi="Calibri"/>
@@ -5276,7 +5402,7 @@
         </w:rPr>
         <w:t>The multilayer class</w:t>
       </w:r>
-      <w:ins w:id="193" w:author="Foley, Jonathan [2]" w:date="2019-03-01T14:49:00Z">
+      <w:ins w:id="209" w:author="Foley, Jonathan [2]" w:date="2019-03-01T14:49:00Z">
         <w:r>
           <w:rPr>
             <w:rFonts w:ascii="Calibri" w:eastAsia="Times New Roman" w:hAnsi="Calibri"/>
@@ -5294,7 +5420,7 @@
         </w:rPr>
         <w:t xml:space="preserve"> </w:t>
       </w:r>
-      <w:ins w:id="194" w:author="Foley, Jonathan [2]" w:date="2019-03-01T14:48:00Z">
+      <w:ins w:id="210" w:author="Foley, Jonathan [2]" w:date="2019-03-01T14:48:00Z">
         <w:r>
           <w:rPr>
             <w:rFonts w:ascii="Calibri" w:eastAsia="Times New Roman" w:hAnsi="Calibri"/>
@@ -5314,7 +5440,7 @@
         </w:r>
       </w:ins>
       <w:proofErr w:type="spellEnd"/>
-      <w:del w:id="195" w:author="Foley, Jonathan [2]" w:date="2019-03-01T14:48:00Z">
+      <w:del w:id="211" w:author="Foley, Jonathan [2]" w:date="2019-03-01T14:48:00Z">
         <w:r>
           <w:rPr>
             <w:rFonts w:ascii="Calibri" w:eastAsia="Times New Roman" w:hAnsi="Calibri"/>
@@ -5324,7 +5450,7 @@
           <w:delText>groups</w:delText>
         </w:r>
       </w:del>
-      <w:del w:id="196" w:author="Foley, Jonathan [2]" w:date="2019-03-01T14:49:00Z">
+      <w:del w:id="212" w:author="Foley, Jonathan [2]" w:date="2019-03-01T14:49:00Z">
         <w:r>
           <w:rPr>
             <w:rFonts w:ascii="Calibri" w:eastAsia="Times New Roman" w:hAnsi="Calibri"/>
@@ -5342,7 +5468,7 @@
           <w:delText xml:space="preserve"> </w:delText>
         </w:r>
       </w:del>
-      <w:ins w:id="197" w:author="Foley, Jonathan [2]" w:date="2019-03-01T14:49:00Z">
+      <w:ins w:id="213" w:author="Foley, Jonathan [2]" w:date="2019-03-01T14:49:00Z">
         <w:r>
           <w:rPr>
             <w:rFonts w:ascii="Calibri" w:eastAsia="Times New Roman" w:hAnsi="Calibri"/>
@@ -5352,7 +5478,7 @@
           <w:t xml:space="preserve">.  </w:t>
         </w:r>
       </w:ins>
-      <w:ins w:id="198" w:author="Foley, Jonathan [2]" w:date="2019-03-01T14:52:00Z">
+      <w:ins w:id="214" w:author="Foley, Jonathan [2]" w:date="2019-03-01T14:52:00Z">
         <w:r>
           <w:rPr>
             <w:rFonts w:ascii="Calibri" w:eastAsia="Times New Roman" w:hAnsi="Calibri"/>
@@ -5362,7 +5488,7 @@
           <w:t xml:space="preserve">The user specifies information about the </w:t>
         </w:r>
       </w:ins>
-      <w:ins w:id="199" w:author="Foley, Jonathan [2]" w:date="2019-03-01T14:53:00Z">
+      <w:ins w:id="215" w:author="Foley, Jonathan [2]" w:date="2019-03-01T14:53:00Z">
         <w:r>
           <w:rPr>
             <w:rFonts w:ascii="Calibri" w:eastAsia="Times New Roman" w:hAnsi="Calibri"/>
@@ -5372,7 +5498,7 @@
           <w:t>materials, geometry, and calculation type to the multilayer class through a dictionary</w:t>
         </w:r>
       </w:ins>
-      <w:ins w:id="200" w:author="Foley, Jonathan [2]" w:date="2019-03-01T14:54:00Z">
+      <w:ins w:id="216" w:author="Foley, Jonathan [2]" w:date="2019-03-01T14:54:00Z">
         <w:r>
           <w:rPr>
             <w:rFonts w:ascii="Calibri" w:eastAsia="Times New Roman" w:hAnsi="Calibri"/>
@@ -5382,7 +5508,7 @@
           <w:t xml:space="preserve"> whose keys are descriptive of their meaning with respect to the class. </w:t>
         </w:r>
       </w:ins>
-      <w:ins w:id="201" w:author="Foley, Jonathan [2]" w:date="2019-03-01T14:56:00Z">
+      <w:ins w:id="217" w:author="Foley, Jonathan [2]" w:date="2019-03-01T14:56:00Z">
         <w:r>
           <w:rPr>
             <w:rFonts w:ascii="Calibri" w:eastAsia="Times New Roman" w:hAnsi="Calibri"/>
@@ -5392,7 +5518,7 @@
           <w:t xml:space="preserve">  The following</w:t>
         </w:r>
       </w:ins>
-      <w:ins w:id="202" w:author="Foley, Jonathan [2]" w:date="2019-03-01T14:59:00Z">
+      <w:ins w:id="218" w:author="Foley, Jonathan [2]" w:date="2019-03-01T14:59:00Z">
         <w:r>
           <w:rPr>
             <w:rFonts w:ascii="Calibri" w:eastAsia="Times New Roman" w:hAnsi="Calibri"/>
@@ -5402,7 +5528,7 @@
           <w:t xml:space="preserve"> code</w:t>
         </w:r>
       </w:ins>
-      <w:ins w:id="203" w:author="Foley, Jonathan [2]" w:date="2019-03-01T14:56:00Z">
+      <w:ins w:id="219" w:author="Foley, Jonathan [2]" w:date="2019-03-01T14:56:00Z">
         <w:r>
           <w:rPr>
             <w:rFonts w:ascii="Calibri" w:eastAsia="Times New Roman" w:hAnsi="Calibri"/>
@@ -5412,7 +5538,7 @@
           <w:t xml:space="preserve"> illustrates a simple example where a dictionary called </w:t>
         </w:r>
       </w:ins>
-      <w:ins w:id="204" w:author="Foley, Jonathan [2]" w:date="2019-03-01T14:58:00Z">
+      <w:ins w:id="220" w:author="Foley, Jonathan [2]" w:date="2019-03-01T14:58:00Z">
         <w:r>
           <w:rPr>
             <w:rFonts w:ascii="Calibri" w:eastAsia="Times New Roman" w:hAnsi="Calibri"/>
@@ -5427,7 +5553,7 @@
       <w:pPr>
         <w:ind w:firstLine="720"/>
         <w:rPr>
-          <w:ins w:id="205" w:author="Foley, Jonathan [2]" w:date="2019-03-01T14:56:00Z"/>
+          <w:ins w:id="221" w:author="Foley, Jonathan [2]" w:date="2019-03-01T14:56:00Z"/>
           <w:rFonts w:ascii="Calibri" w:eastAsia="Times New Roman" w:hAnsi="Calibri"/>
           <w:sz w:val="26"/>
           <w:szCs w:val="26"/>
@@ -5456,7 +5582,7 @@
           <w:tab w:val="left" w:pos="14656"/>
         </w:tabs>
         <w:rPr>
-          <w:ins w:id="206" w:author="Foley, Jonathan [2]" w:date="2019-03-01T14:56:00Z"/>
+          <w:ins w:id="222" w:author="Foley, Jonathan [2]" w:date="2019-03-01T14:56:00Z"/>
           <w:rFonts w:ascii="Consolas" w:eastAsia="Times New Roman" w:hAnsi="Consolas" w:cs="Courier New"/>
           <w:color w:val="24292E"/>
           <w:sz w:val="20"/>
@@ -5464,8 +5590,7 @@
           <w:lang w:val="en-US"/>
         </w:rPr>
       </w:pPr>
-      <w:proofErr w:type="gramStart"/>
-      <w:ins w:id="207" w:author="Foley, Jonathan [2]" w:date="2019-03-01T14:56:00Z">
+      <w:ins w:id="223" w:author="Foley, Jonathan [2]" w:date="2019-03-01T14:56:00Z">
         <w:r>
           <w:rPr>
             <w:rFonts w:ascii="Consolas" w:eastAsia="Times New Roman" w:hAnsi="Consolas" w:cs="Courier New"/>
@@ -5474,18 +5599,7 @@
             <w:szCs w:val="20"/>
             <w:lang w:val="en-US"/>
           </w:rPr>
-          <w:t>structure</w:t>
-        </w:r>
-        <w:proofErr w:type="gramEnd"/>
-        <w:r>
-          <w:rPr>
-            <w:rFonts w:ascii="Consolas" w:eastAsia="Times New Roman" w:hAnsi="Consolas" w:cs="Courier New"/>
-            <w:color w:val="24292E"/>
-            <w:sz w:val="20"/>
-            <w:szCs w:val="20"/>
-            <w:lang w:val="en-US"/>
-          </w:rPr>
-          <w:t xml:space="preserve"> </w:t>
+          <w:t xml:space="preserve">structure </w:t>
         </w:r>
         <w:r>
           <w:rPr>
@@ -5531,7 +5645,7 @@
           <w:tab w:val="left" w:pos="14656"/>
         </w:tabs>
         <w:rPr>
-          <w:ins w:id="208" w:author="Foley, Jonathan [2]" w:date="2019-03-01T14:56:00Z"/>
+          <w:ins w:id="224" w:author="Foley, Jonathan [2]" w:date="2019-03-01T14:56:00Z"/>
           <w:rFonts w:ascii="Consolas" w:eastAsia="Times New Roman" w:hAnsi="Consolas" w:cs="Courier New"/>
           <w:color w:val="24292E"/>
           <w:sz w:val="20"/>
@@ -5539,7 +5653,7 @@
           <w:lang w:val="en-US"/>
         </w:rPr>
       </w:pPr>
-      <w:ins w:id="209" w:author="Foley, Jonathan [2]" w:date="2019-03-01T14:56:00Z">
+      <w:ins w:id="225" w:author="Foley, Jonathan [2]" w:date="2019-03-01T14:56:00Z">
         <w:r>
           <w:rPr>
             <w:rFonts w:ascii="Consolas" w:eastAsia="Times New Roman" w:hAnsi="Consolas" w:cs="Courier New"/>
@@ -5716,7 +5830,7 @@
           <w:tab w:val="left" w:pos="14656"/>
         </w:tabs>
         <w:rPr>
-          <w:ins w:id="210" w:author="Foley, Jonathan [2]" w:date="2019-03-01T14:56:00Z"/>
+          <w:ins w:id="226" w:author="Foley, Jonathan [2]" w:date="2019-03-01T14:56:00Z"/>
           <w:rFonts w:ascii="Consolas" w:eastAsia="Times New Roman" w:hAnsi="Consolas" w:cs="Courier New"/>
           <w:color w:val="24292E"/>
           <w:sz w:val="20"/>
@@ -5724,7 +5838,7 @@
           <w:lang w:val="en-US"/>
         </w:rPr>
       </w:pPr>
-      <w:ins w:id="211" w:author="Foley, Jonathan [2]" w:date="2019-03-01T14:56:00Z">
+      <w:ins w:id="227" w:author="Foley, Jonathan [2]" w:date="2019-03-01T14:56:00Z">
         <w:r>
           <w:rPr>
             <w:rFonts w:ascii="Consolas" w:eastAsia="Times New Roman" w:hAnsi="Consolas" w:cs="Courier New"/>
@@ -5901,7 +6015,7 @@
           <w:tab w:val="left" w:pos="14656"/>
         </w:tabs>
         <w:rPr>
-          <w:ins w:id="212" w:author="Foley, Jonathan [2]" w:date="2019-03-01T14:56:00Z"/>
+          <w:ins w:id="228" w:author="Foley, Jonathan [2]" w:date="2019-03-01T14:56:00Z"/>
           <w:rFonts w:ascii="Consolas" w:eastAsia="Times New Roman" w:hAnsi="Consolas" w:cs="Courier New"/>
           <w:color w:val="24292E"/>
           <w:sz w:val="20"/>
@@ -5909,7 +6023,7 @@
           <w:lang w:val="en-US"/>
         </w:rPr>
       </w:pPr>
-      <w:ins w:id="213" w:author="Foley, Jonathan [2]" w:date="2019-03-01T14:56:00Z">
+      <w:ins w:id="229" w:author="Foley, Jonathan [2]" w:date="2019-03-01T14:56:00Z">
         <w:r>
           <w:rPr>
             <w:rFonts w:ascii="Consolas" w:eastAsia="Times New Roman" w:hAnsi="Consolas" w:cs="Courier New"/>
@@ -6046,7 +6160,7 @@
           <w:tab w:val="left" w:pos="14656"/>
         </w:tabs>
         <w:rPr>
-          <w:ins w:id="214" w:author="Foley, Jonathan [2]" w:date="2019-03-01T14:56:00Z"/>
+          <w:ins w:id="230" w:author="Foley, Jonathan [2]" w:date="2019-03-01T14:56:00Z"/>
           <w:rFonts w:ascii="Consolas" w:eastAsia="Times New Roman" w:hAnsi="Consolas" w:cs="Courier New"/>
           <w:color w:val="24292E"/>
           <w:sz w:val="20"/>
@@ -6054,7 +6168,7 @@
           <w:lang w:val="en-US"/>
         </w:rPr>
       </w:pPr>
-      <w:ins w:id="215" w:author="Foley, Jonathan [2]" w:date="2019-03-01T14:56:00Z">
+      <w:ins w:id="231" w:author="Foley, Jonathan [2]" w:date="2019-03-01T14:56:00Z">
         <w:r>
           <w:rPr>
             <w:rFonts w:ascii="Consolas" w:eastAsia="Times New Roman" w:hAnsi="Consolas" w:cs="Courier New"/>
@@ -6089,7 +6203,7 @@
           <w:tab w:val="left" w:pos="14656"/>
         </w:tabs>
         <w:rPr>
-          <w:ins w:id="216" w:author="Foley, Jonathan [2]" w:date="2019-03-01T14:56:00Z"/>
+          <w:ins w:id="232" w:author="Foley, Jonathan [2]" w:date="2019-03-01T14:56:00Z"/>
           <w:rFonts w:ascii="Consolas" w:eastAsia="Times New Roman" w:hAnsi="Consolas" w:cs="Courier New"/>
           <w:color w:val="24292E"/>
           <w:sz w:val="20"/>
@@ -6098,7 +6212,7 @@
         </w:rPr>
       </w:pPr>
       <w:proofErr w:type="spellStart"/>
-      <w:ins w:id="217" w:author="Foley, Jonathan [2]" w:date="2019-03-01T14:56:00Z">
+      <w:ins w:id="233" w:author="Foley, Jonathan [2]" w:date="2019-03-01T14:56:00Z">
         <w:r>
           <w:rPr>
             <w:rFonts w:ascii="Consolas" w:eastAsia="Times New Roman" w:hAnsi="Consolas" w:cs="Courier New"/>
@@ -6138,68 +6252,46 @@
             <w:szCs w:val="20"/>
             <w:lang w:val="en-US"/>
           </w:rPr>
+          <w:t xml:space="preserve"> multilayer(structure)</w:t>
+        </w:r>
+      </w:ins>
+    </w:p>
+    <w:p>
+      <w:pPr>
+        <w:ind w:firstLine="720"/>
+        <w:rPr>
+          <w:ins w:id="234" w:author="Foley, Jonathan [2]" w:date="2019-03-01T14:59:00Z"/>
+          <w:rFonts w:ascii="Calibri" w:eastAsia="Times New Roman" w:hAnsi="Calibri"/>
+          <w:sz w:val="26"/>
+          <w:szCs w:val="26"/>
+        </w:rPr>
+      </w:pPr>
+      <w:ins w:id="235" w:author="Foley, Jonathan [2]" w:date="2019-03-01T14:52:00Z">
+        <w:r>
+          <w:rPr>
+            <w:rFonts w:ascii="Calibri" w:eastAsia="Times New Roman" w:hAnsi="Calibri"/>
+            <w:sz w:val="26"/>
+            <w:szCs w:val="26"/>
+          </w:rPr>
           <w:t xml:space="preserve"> </w:t>
         </w:r>
-        <w:proofErr w:type="gramStart"/>
-        <w:r>
-          <w:rPr>
-            <w:rFonts w:ascii="Consolas" w:eastAsia="Times New Roman" w:hAnsi="Consolas" w:cs="Courier New"/>
-            <w:color w:val="24292E"/>
-            <w:sz w:val="20"/>
-            <w:szCs w:val="20"/>
-            <w:lang w:val="en-US"/>
-          </w:rPr>
-          <w:t>multilayer(</w:t>
-        </w:r>
-        <w:proofErr w:type="gramEnd"/>
-        <w:r>
-          <w:rPr>
-            <w:rFonts w:ascii="Consolas" w:eastAsia="Times New Roman" w:hAnsi="Consolas" w:cs="Courier New"/>
-            <w:color w:val="24292E"/>
-            <w:sz w:val="20"/>
-            <w:szCs w:val="20"/>
-            <w:lang w:val="en-US"/>
-          </w:rPr>
-          <w:t>structure)</w:t>
-        </w:r>
-      </w:ins>
-    </w:p>
-    <w:p>
-      <w:pPr>
-        <w:ind w:firstLine="720"/>
-        <w:rPr>
-          <w:ins w:id="218" w:author="Foley, Jonathan [2]" w:date="2019-03-01T14:59:00Z"/>
-          <w:rFonts w:ascii="Calibri" w:eastAsia="Times New Roman" w:hAnsi="Calibri"/>
-          <w:sz w:val="26"/>
-          <w:szCs w:val="26"/>
-        </w:rPr>
-      </w:pPr>
-      <w:ins w:id="219" w:author="Foley, Jonathan [2]" w:date="2019-03-01T14:52:00Z">
-        <w:r>
-          <w:rPr>
-            <w:rFonts w:ascii="Calibri" w:eastAsia="Times New Roman" w:hAnsi="Calibri"/>
-            <w:sz w:val="26"/>
-            <w:szCs w:val="26"/>
-          </w:rPr>
-          <w:t xml:space="preserve"> </w:t>
-        </w:r>
-      </w:ins>
-    </w:p>
-    <w:p>
-      <w:pPr>
-        <w:rPr>
-          <w:ins w:id="220" w:author="Foley, Jonathan [2]" w:date="2019-03-01T14:57:00Z"/>
-          <w:rFonts w:ascii="Calibri" w:eastAsia="Times New Roman" w:hAnsi="Calibri"/>
-          <w:sz w:val="26"/>
-          <w:szCs w:val="26"/>
-        </w:rPr>
-        <w:pPrChange w:id="221" w:author="Foley, Jonathan [2]" w:date="2019-03-01T14:59:00Z">
+      </w:ins>
+    </w:p>
+    <w:p>
+      <w:pPr>
+        <w:rPr>
+          <w:ins w:id="236" w:author="Foley, Jonathan [2]" w:date="2019-03-01T14:57:00Z"/>
+          <w:rFonts w:ascii="Calibri" w:eastAsia="Times New Roman" w:hAnsi="Calibri"/>
+          <w:sz w:val="26"/>
+          <w:szCs w:val="26"/>
+        </w:rPr>
+        <w:pPrChange w:id="237" w:author="Foley, Jonathan [2]" w:date="2019-03-01T14:59:00Z">
           <w:pPr>
             <w:ind w:firstLine="720"/>
           </w:pPr>
         </w:pPrChange>
       </w:pPr>
-      <w:ins w:id="222" w:author="Foley, Jonathan [2]" w:date="2019-03-01T15:00:00Z">
+      <w:ins w:id="238" w:author="Foley, Jonathan [2]" w:date="2019-03-01T15:00:00Z">
         <w:r>
           <w:rPr>
             <w:rFonts w:ascii="Calibri" w:eastAsia="Times New Roman" w:hAnsi="Calibri"/>
@@ -6237,7 +6329,7 @@
         </w:r>
       </w:ins>
       <w:proofErr w:type="spellEnd"/>
-      <w:ins w:id="223" w:author="Foley, Jonathan [2]" w:date="2019-03-01T15:01:00Z">
+      <w:ins w:id="239" w:author="Foley, Jonathan [2]" w:date="2019-03-01T15:01:00Z">
         <w:r>
           <w:rPr>
             <w:rFonts w:ascii="Calibri" w:eastAsia="Times New Roman" w:hAnsi="Calibri"/>
@@ -6247,7 +6339,7 @@
           <w:t xml:space="preserve">’ keys, whose values are lists of strings and floats that specify the materials and thicknesses of each layer in the multi-layer structure, respectively.  In particular, these lists are both ordered starting from the side upon which light is incident in a typical reflection experiment and ending in the material into which light would be transmitted in the same experiment.  </w:t>
         </w:r>
       </w:ins>
-      <w:ins w:id="224" w:author="Foley, Jonathan [2]" w:date="2019-03-01T15:03:00Z">
+      <w:ins w:id="240" w:author="Foley, Jonathan [2]" w:date="2019-03-01T15:03:00Z">
         <w:r>
           <w:rPr>
             <w:rFonts w:ascii="Calibri" w:eastAsia="Times New Roman" w:hAnsi="Calibri"/>
@@ -6257,7 +6349,7 @@
           <w:t xml:space="preserve">Also important to note is that both reflected light and thermally emitted light emanate from the top side of structure.  </w:t>
         </w:r>
       </w:ins>
-      <w:ins w:id="225" w:author="Foley, Jonathan [2]" w:date="2019-03-01T15:06:00Z">
+      <w:ins w:id="241" w:author="Foley, Jonathan [2]" w:date="2019-03-01T15:06:00Z">
         <w:r>
           <w:rPr>
             <w:rFonts w:ascii="Calibri" w:eastAsia="Times New Roman" w:hAnsi="Calibri"/>
@@ -6283,7 +6375,7 @@
           <w:t xml:space="preserve"> will be computed in the range 400 – 800 nm, with resolution of (800-400)/1000 nm as specified by the value of </w:t>
         </w:r>
       </w:ins>
-      <w:ins w:id="226" w:author="Foley, Jonathan [2]" w:date="2019-03-01T15:07:00Z">
+      <w:ins w:id="242" w:author="Foley, Jonathan [2]" w:date="2019-03-01T15:07:00Z">
         <w:r>
           <w:rPr>
             <w:rFonts w:ascii="Calibri" w:eastAsia="Times New Roman" w:hAnsi="Calibri"/>
@@ -6316,13 +6408,13 @@
       <w:pPr>
         <w:ind w:firstLine="720"/>
         <w:rPr>
-          <w:ins w:id="227" w:author="Foley, Jonathan [2]" w:date="2019-03-01T15:07:00Z"/>
-          <w:rFonts w:ascii="Calibri" w:eastAsia="Times New Roman" w:hAnsi="Calibri"/>
-          <w:sz w:val="26"/>
-          <w:szCs w:val="26"/>
-        </w:rPr>
-      </w:pPr>
-      <w:ins w:id="228" w:author="Foley, Jonathan [2]" w:date="2019-03-01T14:57:00Z">
+          <w:ins w:id="243" w:author="Foley, Jonathan [2]" w:date="2019-03-01T15:07:00Z"/>
+          <w:rFonts w:ascii="Calibri" w:eastAsia="Times New Roman" w:hAnsi="Calibri"/>
+          <w:sz w:val="26"/>
+          <w:szCs w:val="26"/>
+        </w:rPr>
+      </w:pPr>
+      <w:ins w:id="244" w:author="Foley, Jonathan [2]" w:date="2019-03-01T14:57:00Z">
         <w:r>
           <w:rPr>
             <w:rFonts w:ascii="Calibri" w:eastAsia="Times New Roman" w:hAnsi="Calibri"/>
@@ -6331,6 +6423,12 @@
             <w:sz w:val="26"/>
             <w:szCs w:val="26"/>
             <w:lang w:val="en-US"/>
+            <w:rPrChange w:id="245" w:author="Unknown">
+              <w:rPr>
+                <w:noProof/>
+                <w:lang w:val="en-US"/>
+              </w:rPr>
+            </w:rPrChange>
           </w:rPr>
           <w:lastRenderedPageBreak/>
           <w:drawing>
@@ -6381,7 +6479,7 @@
       <w:pPr>
         <w:ind w:firstLine="720"/>
         <w:rPr>
-          <w:ins w:id="229" w:author="Foley, Jonathan [2]" w:date="2019-03-01T15:07:00Z"/>
+          <w:ins w:id="246" w:author="Foley, Jonathan [2]" w:date="2019-03-01T15:07:00Z"/>
           <w:rFonts w:ascii="Calibri" w:eastAsia="Times New Roman" w:hAnsi="Calibri"/>
           <w:sz w:val="26"/>
           <w:szCs w:val="26"/>
@@ -6392,13 +6490,13 @@
       <w:pPr>
         <w:ind w:firstLine="720"/>
         <w:rPr>
-          <w:ins w:id="230" w:author="Foley, Jonathan [2]" w:date="2019-03-01T14:49:00Z"/>
-          <w:rFonts w:ascii="Calibri" w:eastAsia="Times New Roman" w:hAnsi="Calibri"/>
-          <w:sz w:val="26"/>
-          <w:szCs w:val="26"/>
-        </w:rPr>
-      </w:pPr>
-      <w:ins w:id="231" w:author="Foley, Jonathan [2]" w:date="2019-03-01T15:07:00Z">
+          <w:ins w:id="247" w:author="Foley, Jonathan [2]" w:date="2019-03-01T14:49:00Z"/>
+          <w:rFonts w:ascii="Calibri" w:eastAsia="Times New Roman" w:hAnsi="Calibri"/>
+          <w:sz w:val="26"/>
+          <w:szCs w:val="26"/>
+        </w:rPr>
+      </w:pPr>
+      <w:ins w:id="248" w:author="Foley, Jonathan [2]" w:date="2019-03-01T15:07:00Z">
         <w:r>
           <w:rPr>
             <w:rFonts w:ascii="Calibri" w:eastAsia="Times New Roman" w:hAnsi="Calibri"/>
@@ -6408,7 +6506,7 @@
           <w:t xml:space="preserve">A schematic of the flow of data between the user, the multilayer class, and the data and function libraries is illustrated </w:t>
         </w:r>
       </w:ins>
-      <w:ins w:id="232" w:author="Foley, Jonathan [2]" w:date="2019-03-01T15:08:00Z">
+      <w:ins w:id="249" w:author="Foley, Jonathan [2]" w:date="2019-03-01T15:08:00Z">
         <w:r>
           <w:rPr>
             <w:rFonts w:ascii="Calibri" w:eastAsia="Times New Roman" w:hAnsi="Calibri"/>
@@ -6418,7 +6516,7 @@
           <w:t xml:space="preserve">in Figure XX below.  A full list of </w:t>
         </w:r>
       </w:ins>
-      <w:ins w:id="233" w:author="Foley, Jonathan [2]" w:date="2019-03-01T15:12:00Z">
+      <w:ins w:id="250" w:author="Foley, Jonathan [2]" w:date="2019-03-01T15:12:00Z">
         <w:r>
           <w:rPr>
             <w:rFonts w:ascii="Calibri" w:eastAsia="Times New Roman" w:hAnsi="Calibri"/>
@@ -6456,7 +6554,7 @@
           <w:szCs w:val="26"/>
         </w:rPr>
       </w:pPr>
-      <w:del w:id="234" w:author="Foley, Jonathan [2]" w:date="2019-03-01T15:07:00Z">
+      <w:del w:id="251" w:author="Foley, Jonathan [2]" w:date="2019-03-01T15:07:00Z">
         <w:r>
           <w:rPr>
             <w:rFonts w:ascii="Calibri" w:eastAsia="Times New Roman" w:hAnsi="Calibri"/>
@@ -6466,7 +6564,7 @@
           <w:delText>The class structure interacts with the libraries to use functions from the libraries. The benefit of the class structure are the organization and easy to access a group of functions for a specific application.</w:delText>
         </w:r>
       </w:del>
-      <w:ins w:id="235" w:author="Foley, Jonathan [2]" w:date="2019-03-01T13:40:00Z">
+      <w:ins w:id="252" w:author="Foley, Jonathan [2]" w:date="2019-03-01T13:40:00Z">
         <w:r>
           <w:rPr>
             <w:rFonts w:ascii="Calibri" w:eastAsia="Times New Roman" w:hAnsi="Calibri"/>
@@ -6475,6 +6573,12 @@
             <w:sz w:val="26"/>
             <w:szCs w:val="26"/>
             <w:lang w:val="en-US"/>
+            <w:rPrChange w:id="253" w:author="Unknown">
+              <w:rPr>
+                <w:noProof/>
+                <w:lang w:val="en-US"/>
+              </w:rPr>
+            </w:rPrChange>
           </w:rPr>
           <w:drawing>
             <wp:inline distT="0" distB="0" distL="0" distR="0" wp14:anchorId="7D31B1D4" wp14:editId="64FD7807">
@@ -6690,7 +6794,7 @@
           <w:szCs w:val="26"/>
         </w:rPr>
       </w:pPr>
-      <w:del w:id="236" w:author="Foley, Jonathan" w:date="2019-03-01T11:22:00Z">
+      <w:del w:id="254" w:author="Foley, Jonathan" w:date="2019-03-01T11:22:00Z">
         <w:r>
           <w:rPr>
             <w:rFonts w:ascii="Calibri" w:eastAsia="Times New Roman" w:hAnsi="Calibri"/>
@@ -6720,7 +6824,7 @@
         </w:r>
       </w:del>
       <w:proofErr w:type="spellStart"/>
-      <w:ins w:id="237" w:author="Foley, Jonathan" w:date="2019-03-01T11:22:00Z">
+      <w:ins w:id="255" w:author="Foley, Jonathan" w:date="2019-03-01T11:22:00Z">
         <w:r>
           <w:rPr>
             <w:rFonts w:ascii="Calibri" w:eastAsia="Times New Roman" w:hAnsi="Calibri"/>
@@ -6741,7 +6845,7 @@
           <w:t xml:space="preserve"> has been tested on MacOS</w:t>
         </w:r>
       </w:ins>
-      <w:ins w:id="238" w:author="Foley, Jonathan" w:date="2019-03-01T11:23:00Z">
+      <w:ins w:id="256" w:author="Foley, Jonathan" w:date="2019-03-01T11:23:00Z">
         <w:r>
           <w:rPr>
             <w:rFonts w:ascii="Calibri" w:eastAsia="Times New Roman" w:hAnsi="Calibri"/>
@@ -6792,7 +6896,7 @@
           <w:t xml:space="preserve"> </w:t>
         </w:r>
       </w:ins>
-      <w:ins w:id="239" w:author="Foley, Jonathan" w:date="2019-03-01T11:24:00Z">
+      <w:ins w:id="257" w:author="Foley, Jonathan" w:date="2019-03-01T11:24:00Z">
         <w:r>
           <w:rPr>
             <w:rFonts w:ascii="Calibri" w:eastAsia="Times New Roman" w:hAnsi="Calibri"/>
@@ -6856,7 +6960,7 @@
           <w:szCs w:val="26"/>
         </w:rPr>
       </w:pPr>
-      <w:del w:id="240" w:author="Foley, Jonathan" w:date="2019-03-01T11:24:00Z">
+      <w:del w:id="258" w:author="Foley, Jonathan" w:date="2019-03-01T11:24:00Z">
         <w:r>
           <w:rPr>
             <w:rFonts w:ascii="Calibri" w:eastAsia="Times New Roman" w:hAnsi="Calibri"/>
@@ -6877,7 +6981,7 @@
         </w:r>
       </w:del>
       <w:proofErr w:type="spellStart"/>
-      <w:ins w:id="241" w:author="Foley, Jonathan" w:date="2019-03-01T11:24:00Z">
+      <w:ins w:id="259" w:author="Foley, Jonathan" w:date="2019-03-01T11:24:00Z">
         <w:r>
           <w:rPr>
             <w:rFonts w:ascii="Calibri" w:eastAsia="Times New Roman" w:hAnsi="Calibri"/>
@@ -6898,7 +7002,7 @@
           <w:t xml:space="preserve"> is written in Python 3</w:t>
         </w:r>
       </w:ins>
-      <w:ins w:id="242" w:author="Foley, Jonathan" w:date="2019-03-01T11:25:00Z">
+      <w:ins w:id="260" w:author="Foley, Jonathan" w:date="2019-03-01T11:25:00Z">
         <w:r>
           <w:rPr>
             <w:rFonts w:ascii="Calibri" w:eastAsia="Times New Roman" w:hAnsi="Calibri"/>
@@ -7029,7 +7133,7 @@
           <w:szCs w:val="26"/>
         </w:rPr>
       </w:pPr>
-      <w:del w:id="243" w:author="Foley, Jonathan" w:date="2019-03-01T11:25:00Z">
+      <w:del w:id="261" w:author="Foley, Jonathan" w:date="2019-03-01T11:25:00Z">
         <w:r>
           <w:rPr>
             <w:rFonts w:ascii="Calibri" w:eastAsia="Times New Roman" w:hAnsi="Calibri"/>
@@ -7059,7 +7163,7 @@
         </w:r>
       </w:del>
       <w:proofErr w:type="spellStart"/>
-      <w:ins w:id="244" w:author="Foley, Jonathan" w:date="2019-03-01T11:25:00Z">
+      <w:ins w:id="262" w:author="Foley, Jonathan" w:date="2019-03-01T11:25:00Z">
         <w:r>
           <w:rPr>
             <w:rFonts w:ascii="Calibri" w:eastAsia="Times New Roman" w:hAnsi="Calibri"/>
@@ -7080,7 +7184,7 @@
           <w:t xml:space="preserve"> de</w:t>
         </w:r>
       </w:ins>
-      <w:ins w:id="245" w:author="Foley, Jonathan" w:date="2019-03-01T11:26:00Z">
+      <w:ins w:id="263" w:author="Foley, Jonathan" w:date="2019-03-01T11:26:00Z">
         <w:r>
           <w:rPr>
             <w:rFonts w:ascii="Calibri" w:eastAsia="Times New Roman" w:hAnsi="Calibri"/>
@@ -7155,13 +7259,13 @@
     <w:p>
       <w:pPr>
         <w:rPr>
-          <w:del w:id="246" w:author="Foley, Jonathan" w:date="2019-03-01T12:10:00Z"/>
-          <w:rFonts w:ascii="Calibri" w:eastAsia="Times New Roman" w:hAnsi="Calibri"/>
-          <w:sz w:val="26"/>
-          <w:szCs w:val="26"/>
-        </w:rPr>
-      </w:pPr>
-      <w:ins w:id="247" w:author="Foley, Jonathan" w:date="2019-03-01T12:10:00Z">
+          <w:del w:id="264" w:author="Foley, Jonathan" w:date="2019-03-01T12:10:00Z"/>
+          <w:rFonts w:ascii="Calibri" w:eastAsia="Times New Roman" w:hAnsi="Calibri"/>
+          <w:sz w:val="26"/>
+          <w:szCs w:val="26"/>
+        </w:rPr>
+      </w:pPr>
+      <w:ins w:id="265" w:author="Foley, Jonathan" w:date="2019-03-01T12:10:00Z">
         <w:r>
           <w:rPr>
             <w:rFonts w:ascii="Calibri" w:eastAsia="Times New Roman" w:hAnsi="Calibri"/>
@@ -7171,7 +7275,7 @@
           <w:t>The code was tested with</w:t>
         </w:r>
       </w:ins>
-      <w:del w:id="248" w:author="Foley, Jonathan" w:date="2019-03-01T12:10:00Z">
+      <w:del w:id="266" w:author="Foley, Jonathan" w:date="2019-03-01T12:10:00Z">
         <w:r>
           <w:rPr>
             <w:rFonts w:ascii="Calibri" w:eastAsia="Times New Roman" w:hAnsi="Calibri"/>
@@ -7185,7 +7289,7 @@
     <w:p>
       <w:pPr>
         <w:rPr>
-          <w:ins w:id="249" w:author="Foley, Jonathan" w:date="2019-03-01T12:10:00Z"/>
+          <w:ins w:id="267" w:author="Foley, Jonathan" w:date="2019-03-01T12:10:00Z"/>
           <w:rFonts w:ascii="Calibri" w:eastAsia="Times New Roman" w:hAnsi="Calibri"/>
           <w:sz w:val="26"/>
           <w:szCs w:val="26"/>
@@ -7200,14 +7304,14 @@
           <w:numId w:val="4"/>
         </w:numPr>
         <w:rPr>
-          <w:ins w:id="250" w:author="Foley, Jonathan" w:date="2019-03-01T12:11:00Z"/>
+          <w:ins w:id="268" w:author="Foley, Jonathan" w:date="2019-03-01T12:11:00Z"/>
           <w:rFonts w:ascii="Calibri" w:eastAsia="Times New Roman" w:hAnsi="Calibri"/>
           <w:sz w:val="26"/>
           <w:szCs w:val="26"/>
         </w:rPr>
       </w:pPr>
       <w:proofErr w:type="spellStart"/>
-      <w:ins w:id="251" w:author="Foley, Jonathan" w:date="2019-03-01T12:11:00Z">
+      <w:ins w:id="269" w:author="Foley, Jonathan" w:date="2019-03-01T12:11:00Z">
         <w:r>
           <w:rPr>
             <w:rFonts w:ascii="Calibri" w:eastAsia="Times New Roman" w:hAnsi="Calibri"/>
@@ -7217,7 +7321,7 @@
           <w:t>n</w:t>
         </w:r>
       </w:ins>
-      <w:ins w:id="252" w:author="Foley, Jonathan" w:date="2019-03-01T12:10:00Z">
+      <w:ins w:id="270" w:author="Foley, Jonathan" w:date="2019-03-01T12:10:00Z">
         <w:r>
           <w:rPr>
             <w:rFonts w:ascii="Calibri" w:eastAsia="Times New Roman" w:hAnsi="Calibri"/>
@@ -7236,7 +7340,7 @@
           <w:t xml:space="preserve"> version </w:t>
         </w:r>
       </w:ins>
-      <w:ins w:id="253" w:author="Foley, Jonathan" w:date="2019-03-01T12:11:00Z">
+      <w:ins w:id="271" w:author="Foley, Jonathan" w:date="2019-03-01T12:11:00Z">
         <w:r>
           <w:rPr>
             <w:rFonts w:ascii="Calibri" w:eastAsia="Times New Roman" w:hAnsi="Calibri"/>
@@ -7255,14 +7359,14 @@
           <w:numId w:val="4"/>
         </w:numPr>
         <w:rPr>
-          <w:ins w:id="254" w:author="Foley, Jonathan" w:date="2019-03-01T12:11:00Z"/>
+          <w:ins w:id="272" w:author="Foley, Jonathan" w:date="2019-03-01T12:11:00Z"/>
           <w:rFonts w:ascii="Calibri" w:eastAsia="Times New Roman" w:hAnsi="Calibri"/>
           <w:sz w:val="26"/>
           <w:szCs w:val="26"/>
         </w:rPr>
       </w:pPr>
       <w:proofErr w:type="spellStart"/>
-      <w:ins w:id="255" w:author="Foley, Jonathan" w:date="2019-03-01T12:11:00Z">
+      <w:ins w:id="273" w:author="Foley, Jonathan" w:date="2019-03-01T12:11:00Z">
         <w:r>
           <w:rPr>
             <w:rFonts w:ascii="Calibri" w:eastAsia="Times New Roman" w:hAnsi="Calibri"/>
@@ -7290,21 +7394,21 @@
           <w:numId w:val="4"/>
         </w:numPr>
         <w:rPr>
-          <w:ins w:id="256" w:author="Foley, Jonathan" w:date="2019-03-01T12:10:00Z"/>
-          <w:rFonts w:ascii="Calibri" w:eastAsia="Times New Roman" w:hAnsi="Calibri"/>
-          <w:sz w:val="26"/>
-          <w:szCs w:val="26"/>
-          <w:rPrChange w:id="257" w:author="Foley, Jonathan" w:date="2019-03-01T12:10:00Z">
+          <w:ins w:id="274" w:author="Foley, Jonathan" w:date="2019-03-01T12:10:00Z"/>
+          <w:rFonts w:ascii="Calibri" w:eastAsia="Times New Roman" w:hAnsi="Calibri"/>
+          <w:sz w:val="26"/>
+          <w:szCs w:val="26"/>
+          <w:rPrChange w:id="275" w:author="Foley, Jonathan" w:date="2019-03-01T12:10:00Z">
             <w:rPr>
-              <w:ins w:id="258" w:author="Foley, Jonathan" w:date="2019-03-01T12:10:00Z"/>
+              <w:ins w:id="276" w:author="Foley, Jonathan" w:date="2019-03-01T12:10:00Z"/>
             </w:rPr>
           </w:rPrChange>
         </w:rPr>
-        <w:pPrChange w:id="259" w:author="Foley, Jonathan" w:date="2019-03-01T12:10:00Z">
+        <w:pPrChange w:id="277" w:author="Foley, Jonathan" w:date="2019-03-01T12:10:00Z">
           <w:pPr/>
         </w:pPrChange>
       </w:pPr>
-      <w:ins w:id="260" w:author="Foley, Jonathan" w:date="2019-03-01T12:11:00Z">
+      <w:ins w:id="278" w:author="Foley, Jonathan" w:date="2019-03-01T12:11:00Z">
         <w:r>
           <w:rPr>
             <w:rFonts w:ascii="Calibri" w:eastAsia="Times New Roman" w:hAnsi="Calibri"/>
@@ -7314,7 +7418,7 @@
           <w:t xml:space="preserve">matplotlib version </w:t>
         </w:r>
       </w:ins>
-      <w:ins w:id="261" w:author="Foley, Jonathan" w:date="2019-03-01T12:12:00Z">
+      <w:ins w:id="279" w:author="Foley, Jonathan" w:date="2019-03-01T12:12:00Z">
         <w:r>
           <w:rPr>
             <w:rFonts w:ascii="Calibri" w:eastAsia="Times New Roman" w:hAnsi="Calibri"/>
@@ -7328,23 +7432,23 @@
     <w:p>
       <w:pPr>
         <w:rPr>
-          <w:ins w:id="262" w:author="Foley, Jonathan" w:date="2019-03-01T12:10:00Z"/>
-          <w:rFonts w:ascii="Calibri" w:eastAsia="Times New Roman" w:hAnsi="Calibri"/>
-          <w:sz w:val="26"/>
-          <w:szCs w:val="26"/>
-        </w:rPr>
-      </w:pPr>
-    </w:p>
-    <w:p>
-      <w:pPr>
-        <w:rPr>
-          <w:del w:id="263" w:author="Foley, Jonathan" w:date="2019-03-01T12:10:00Z"/>
-          <w:rFonts w:ascii="Calibri" w:eastAsia="Times New Roman" w:hAnsi="Calibri"/>
-          <w:sz w:val="26"/>
-          <w:szCs w:val="26"/>
-        </w:rPr>
-      </w:pPr>
-      <w:del w:id="264" w:author="Foley, Jonathan" w:date="2019-03-01T12:10:00Z">
+          <w:ins w:id="280" w:author="Foley, Jonathan" w:date="2019-03-01T12:10:00Z"/>
+          <w:rFonts w:ascii="Calibri" w:eastAsia="Times New Roman" w:hAnsi="Calibri"/>
+          <w:sz w:val="26"/>
+          <w:szCs w:val="26"/>
+        </w:rPr>
+      </w:pPr>
+    </w:p>
+    <w:p>
+      <w:pPr>
+        <w:rPr>
+          <w:del w:id="281" w:author="Foley, Jonathan" w:date="2019-03-01T12:10:00Z"/>
+          <w:rFonts w:ascii="Calibri" w:eastAsia="Times New Roman" w:hAnsi="Calibri"/>
+          <w:sz w:val="26"/>
+          <w:szCs w:val="26"/>
+        </w:rPr>
+      </w:pPr>
+      <w:del w:id="282" w:author="Foley, Jonathan" w:date="2019-03-01T12:10:00Z">
         <w:r>
           <w:rPr>
             <w:rFonts w:ascii="Calibri" w:eastAsia="Times New Roman" w:hAnsi="Calibri"/>
@@ -7924,7 +8028,7 @@
         </w:rPr>
         <w:t xml:space="preserve"> </w:t>
       </w:r>
-      <w:del w:id="265" w:author="Foley, Jonathan" w:date="2019-03-01T11:11:00Z">
+      <w:del w:id="283" w:author="Foley, Jonathan" w:date="2019-03-01T11:11:00Z">
         <w:r>
           <w:rPr>
             <w:rFonts w:ascii="Calibri" w:eastAsia="Times New Roman" w:hAnsi="Calibri"/>
@@ -7999,7 +8103,7 @@
         </w:rPr>
         <w:t xml:space="preserve"> </w:t>
       </w:r>
-      <w:ins w:id="266" w:author="Foley, Jonathan" w:date="2019-03-01T11:11:00Z">
+      <w:ins w:id="284" w:author="Foley, Jonathan" w:date="2019-03-01T11:11:00Z">
         <w:r>
           <w:rPr>
             <w:rFonts w:ascii="Calibri" w:eastAsia="Times New Roman" w:hAnsi="Calibri"/>
@@ -8009,7 +8113,7 @@
           <w:t>GitHub</w:t>
         </w:r>
       </w:ins>
-      <w:del w:id="267" w:author="Foley, Jonathan" w:date="2019-03-01T11:11:00Z">
+      <w:del w:id="285" w:author="Foley, Jonathan" w:date="2019-03-01T11:11:00Z">
         <w:r>
           <w:rPr>
             <w:rFonts w:ascii="Calibri" w:eastAsia="Times New Roman" w:hAnsi="Calibri"/>
@@ -8066,7 +8170,7 @@
         </w:rPr>
         <w:t xml:space="preserve"> </w:t>
       </w:r>
-      <w:ins w:id="268" w:author="Foley, Jonathan" w:date="2019-03-01T11:12:00Z">
+      <w:ins w:id="286" w:author="Foley, Jonathan" w:date="2019-03-01T11:12:00Z">
         <w:r>
           <w:rPr>
             <w:rFonts w:ascii="Calibri" w:eastAsia="Times New Roman" w:hAnsi="Calibri"/>
@@ -8077,7 +8181,7 @@
           <w:t>https://github.com/FoleyLab/wptherml</w:t>
         </w:r>
       </w:ins>
-      <w:del w:id="269" w:author="Foley, Jonathan" w:date="2019-03-01T11:12:00Z">
+      <w:del w:id="287" w:author="Foley, Jonathan" w:date="2019-03-01T11:12:00Z">
         <w:r>
           <w:rPr>
             <w:rFonts w:ascii="Calibri" w:eastAsia="Times New Roman" w:hAnsi="Calibri"/>
@@ -8140,7 +8244,7 @@
         </w:rPr>
         <w:t xml:space="preserve"> </w:t>
       </w:r>
-      <w:del w:id="270" w:author="Foley, Jonathan" w:date="2019-03-01T11:14:00Z">
+      <w:del w:id="288" w:author="Foley, Jonathan" w:date="2019-03-01T11:14:00Z">
         <w:r>
           <w:rPr>
             <w:rFonts w:ascii="Calibri" w:eastAsia="Times New Roman" w:hAnsi="Calibri"/>
@@ -8151,7 +8255,7 @@
           <w:delText>Open license under which the software is licensed</w:delText>
         </w:r>
       </w:del>
-      <w:ins w:id="271" w:author="Foley, Jonathan" w:date="2019-03-01T11:14:00Z">
+      <w:ins w:id="289" w:author="Foley, Jonathan" w:date="2019-03-01T11:14:00Z">
         <w:r>
           <w:rPr>
             <w:rFonts w:ascii="Calibri" w:eastAsia="Times New Roman" w:hAnsi="Calibri"/>
@@ -8498,7 +8602,7 @@
         </w:rPr>
         <w:t>Python</w:t>
       </w:r>
-      <w:ins w:id="272" w:author="Foley, Jonathan" w:date="2019-03-01T11:15:00Z">
+      <w:ins w:id="290" w:author="Foley, Jonathan" w:date="2019-03-01T11:15:00Z">
         <w:r>
           <w:rPr>
             <w:rFonts w:ascii="Calibri" w:eastAsia="Times New Roman" w:hAnsi="Calibri"/>
@@ -8781,8 +8885,8 @@
           <w:szCs w:val="26"/>
         </w:rPr>
       </w:pPr>
-      <w:bookmarkStart w:id="273" w:name="OLE_LINK9"/>
-      <w:bookmarkStart w:id="274" w:name="OLE_LINK10"/>
+      <w:bookmarkStart w:id="291" w:name="OLE_LINK9"/>
+      <w:bookmarkStart w:id="292" w:name="OLE_LINK10"/>
       <w:r>
         <w:rPr>
           <w:rFonts w:ascii="Calibri" w:eastAsia="Times New Roman" w:hAnsi="Calibri"/>
@@ -8836,8 +8940,8 @@
         <w:t>.</w:t>
       </w:r>
     </w:p>
-    <w:bookmarkEnd w:id="273"/>
-    <w:bookmarkEnd w:id="274"/>
+    <w:bookmarkEnd w:id="291"/>
+    <w:bookmarkEnd w:id="292"/>
     <w:p>
       <w:pPr>
         <w:rPr>
@@ -9011,7 +9115,7 @@
       <w:pPr>
         <w:ind w:left="426" w:hanging="426"/>
         <w:rPr>
-          <w:ins w:id="275" w:author="Foley, Jonathan [2]" w:date="2019-03-01T15:13:00Z"/>
+          <w:ins w:id="293" w:author="Foley, Jonathan [2]" w:date="2019-03-01T15:13:00Z"/>
           <w:rFonts w:ascii="Calibri" w:hAnsi="Calibri"/>
           <w:color w:val="0000FF"/>
         </w:rPr>
@@ -9050,23 +9154,7 @@
           <w:rFonts w:ascii="Calibri" w:hAnsi="Calibri"/>
           <w:color w:val="0000FF"/>
         </w:rPr>
-        <w:t xml:space="preserve">Piwowar, H </w:t>
-      </w:r>
-      <w:proofErr w:type="gramStart"/>
-      <w:r>
-        <w:rPr>
-          <w:rFonts w:ascii="Calibri" w:hAnsi="Calibri"/>
-          <w:color w:val="0000FF"/>
-        </w:rPr>
-        <w:t>A</w:t>
-      </w:r>
-      <w:proofErr w:type="gramEnd"/>
-      <w:r>
-        <w:rPr>
-          <w:rFonts w:ascii="Calibri" w:hAnsi="Calibri"/>
-          <w:color w:val="0000FF"/>
-        </w:rPr>
-        <w:t xml:space="preserve"> 2011 Who Shares? Who Doesn't? Factors Associated with Openly Archiving Raw Research Data. </w:t>
+        <w:t xml:space="preserve">Piwowar, H A 2011 Who Shares? Who Doesn't? Factors Associated with Openly Archiving Raw Research Data. </w:t>
       </w:r>
       <w:proofErr w:type="spellStart"/>
       <w:r>
@@ -9121,7 +9209,7 @@
       <w:pPr>
         <w:ind w:left="426" w:hanging="426"/>
         <w:rPr>
-          <w:ins w:id="276" w:author="Foley, Jonathan [2]" w:date="2019-03-01T15:13:00Z"/>
+          <w:ins w:id="294" w:author="Foley, Jonathan [2]" w:date="2019-03-01T15:13:00Z"/>
           <w:rFonts w:ascii="Calibri" w:hAnsi="Calibri"/>
           <w:color w:val="0000FF"/>
         </w:rPr>
@@ -9131,12 +9219,12 @@
       <w:pPr>
         <w:ind w:left="426" w:hanging="426"/>
         <w:rPr>
-          <w:ins w:id="277" w:author="Foley, Jonathan [2]" w:date="2019-03-01T15:13:00Z"/>
+          <w:ins w:id="295" w:author="Foley, Jonathan [2]" w:date="2019-03-01T15:13:00Z"/>
           <w:rFonts w:ascii="Calibri" w:hAnsi="Calibri"/>
           <w:color w:val="0000FF"/>
         </w:rPr>
       </w:pPr>
-      <w:ins w:id="278" w:author="Foley, Jonathan [2]" w:date="2019-03-01T15:13:00Z">
+      <w:ins w:id="296" w:author="Foley, Jonathan [2]" w:date="2019-03-01T15:13:00Z">
         <w:r>
           <w:rPr>
             <w:rFonts w:ascii="Calibri" w:hAnsi="Calibri"/>
@@ -9166,12 +9254,12 @@
       <w:pPr>
         <w:ind w:left="426" w:hanging="426"/>
         <w:rPr>
-          <w:ins w:id="279" w:author="Foley, Jonathan [2]" w:date="2019-03-01T15:20:00Z"/>
+          <w:ins w:id="297" w:author="Foley, Jonathan [2]" w:date="2019-03-01T15:20:00Z"/>
           <w:rFonts w:ascii="Calibri" w:hAnsi="Calibri"/>
           <w:color w:val="0000FF"/>
         </w:rPr>
       </w:pPr>
-      <w:ins w:id="280" w:author="Foley, Jonathan [2]" w:date="2019-03-01T15:14:00Z">
+      <w:ins w:id="298" w:author="Foley, Jonathan [2]" w:date="2019-03-01T15:14:00Z">
         <w:r>
           <w:rPr>
             <w:rFonts w:ascii="Calibri" w:hAnsi="Calibri"/>
@@ -9203,7 +9291,7 @@
           <w:t>, O.</w:t>
         </w:r>
       </w:ins>
-      <w:ins w:id="281" w:author="Foley, Jonathan [2]" w:date="2019-03-01T15:17:00Z">
+      <w:ins w:id="299" w:author="Foley, Jonathan [2]" w:date="2019-03-01T15:17:00Z">
         <w:r>
           <w:rPr>
             <w:rFonts w:ascii="Calibri" w:hAnsi="Calibri"/>
@@ -9260,7 +9348,7 @@
           <w:t xml:space="preserve">, I.; </w:t>
         </w:r>
       </w:ins>
-      <w:ins w:id="282" w:author="Foley, Jonathan [2]" w:date="2019-03-01T15:18:00Z">
+      <w:ins w:id="300" w:author="Foley, Jonathan [2]" w:date="2019-03-01T15:18:00Z">
         <w:r>
           <w:rPr>
             <w:rFonts w:ascii="Calibri" w:hAnsi="Calibri"/>
@@ -9291,7 +9379,7 @@
           <w:t>i</w:t>
         </w:r>
       </w:ins>
-      <w:ins w:id="283" w:author="Foley, Jonathan [2]" w:date="2019-03-01T15:19:00Z">
+      <w:ins w:id="301" w:author="Foley, Jonathan [2]" w:date="2019-03-01T15:19:00Z">
         <w:r>
           <w:rPr>
             <w:rFonts w:ascii="Calibri" w:hAnsi="Calibri" w:cs="Calibri"/>
@@ -9301,7 +9389,7 @@
         </w:r>
       </w:ins>
       <w:proofErr w:type="spellEnd"/>
-      <w:ins w:id="284" w:author="Foley, Jonathan [2]" w:date="2019-03-01T15:17:00Z">
+      <w:ins w:id="302" w:author="Foley, Jonathan [2]" w:date="2019-03-01T15:17:00Z">
         <w:r>
           <w:rPr>
             <w:rFonts w:ascii="Calibri" w:hAnsi="Calibri"/>
@@ -9310,7 +9398,7 @@
           <w:t>, M.</w:t>
         </w:r>
       </w:ins>
-      <w:ins w:id="285" w:author="Foley, Jonathan [2]" w:date="2019-03-01T15:14:00Z">
+      <w:ins w:id="303" w:author="Foley, Jonathan [2]" w:date="2019-03-01T15:14:00Z">
         <w:r>
           <w:rPr>
             <w:rFonts w:ascii="Calibri" w:hAnsi="Calibri"/>
@@ -9343,7 +9431,7 @@
           <w:t>Na</w:t>
         </w:r>
       </w:ins>
-      <w:ins w:id="286" w:author="Foley, Jonathan [2]" w:date="2019-03-01T15:16:00Z">
+      <w:ins w:id="304" w:author="Foley, Jonathan [2]" w:date="2019-03-01T15:16:00Z">
         <w:r>
           <w:rPr>
             <w:rFonts w:ascii="Calibri" w:hAnsi="Calibri"/>
@@ -9353,7 +9441,7 @@
           <w:t>t.</w:t>
         </w:r>
       </w:ins>
-      <w:ins w:id="287" w:author="Foley, Jonathan [2]" w:date="2019-03-01T15:14:00Z">
+      <w:ins w:id="305" w:author="Foley, Jonathan [2]" w:date="2019-03-01T15:14:00Z">
         <w:r>
           <w:rPr>
             <w:rFonts w:ascii="Calibri" w:hAnsi="Calibri"/>
@@ -9381,14 +9469,14 @@
           <w:t>.</w:t>
         </w:r>
       </w:ins>
-      <w:ins w:id="288" w:author="Foley, Jonathan [2]" w:date="2019-03-01T15:16:00Z">
+      <w:ins w:id="306" w:author="Foley, Jonathan [2]" w:date="2019-03-01T15:16:00Z">
         <w:r>
           <w:rPr>
             <w:rFonts w:ascii="Calibri" w:hAnsi="Calibri"/>
             <w:b/>
             <w:i/>
             <w:color w:val="0000FF"/>
-            <w:rPrChange w:id="289" w:author="Foley, Jonathan [2]" w:date="2019-03-01T15:22:00Z">
+            <w:rPrChange w:id="307" w:author="Foley, Jonathan [2]" w:date="2019-03-01T15:22:00Z">
               <w:rPr>
                 <w:rFonts w:ascii="Calibri" w:hAnsi="Calibri"/>
                 <w:i/>
@@ -9399,13 +9487,13 @@
           <w:t xml:space="preserve"> </w:t>
         </w:r>
       </w:ins>
-      <w:ins w:id="290" w:author="Foley, Jonathan [2]" w:date="2019-03-01T15:19:00Z">
+      <w:ins w:id="308" w:author="Foley, Jonathan [2]" w:date="2019-03-01T15:19:00Z">
         <w:r>
           <w:rPr>
             <w:rFonts w:ascii="Calibri" w:hAnsi="Calibri"/>
             <w:b/>
             <w:color w:val="0000FF"/>
-            <w:rPrChange w:id="291" w:author="Foley, Jonathan [2]" w:date="2019-03-01T15:22:00Z">
+            <w:rPrChange w:id="309" w:author="Foley, Jonathan [2]" w:date="2019-03-01T15:22:00Z">
               <w:rPr>
                 <w:rFonts w:ascii="Calibri" w:hAnsi="Calibri"/>
                 <w:color w:val="0000FF"/>
@@ -9415,7 +9503,7 @@
           <w:t>11</w:t>
         </w:r>
       </w:ins>
-      <w:ins w:id="292" w:author="Foley, Jonathan [2]" w:date="2019-03-01T15:22:00Z">
+      <w:ins w:id="310" w:author="Foley, Jonathan [2]" w:date="2019-03-01T15:22:00Z">
         <w:r>
           <w:rPr>
             <w:rFonts w:ascii="Calibri" w:hAnsi="Calibri"/>
@@ -9425,7 +9513,7 @@
           <w:t>,</w:t>
         </w:r>
       </w:ins>
-      <w:ins w:id="293" w:author="Foley, Jonathan [2]" w:date="2019-03-01T15:19:00Z">
+      <w:ins w:id="311" w:author="Foley, Jonathan [2]" w:date="2019-03-01T15:19:00Z">
         <w:r>
           <w:rPr>
             <w:rFonts w:ascii="Calibri" w:hAnsi="Calibri"/>
@@ -9439,18 +9527,18 @@
       <w:pPr>
         <w:ind w:left="426" w:hanging="426"/>
         <w:rPr>
-          <w:ins w:id="294" w:author="Foley, Jonathan [2]" w:date="2019-03-01T15:22:00Z"/>
+          <w:ins w:id="312" w:author="Foley, Jonathan [2]" w:date="2019-03-01T15:22:00Z"/>
           <w:rFonts w:ascii="Calibri" w:hAnsi="Calibri"/>
           <w:color w:val="0000FF"/>
         </w:rPr>
       </w:pPr>
-      <w:ins w:id="295" w:author="Foley, Jonathan [2]" w:date="2019-03-01T15:20:00Z">
+      <w:ins w:id="313" w:author="Foley, Jonathan [2]" w:date="2019-03-01T15:20:00Z">
         <w:r>
           <w:rPr>
             <w:rFonts w:ascii="Calibri" w:hAnsi="Calibri"/>
             <w:color w:val="0000FF"/>
           </w:rPr>
-          <w:t xml:space="preserve">[3] Jeon, N.; Hernandez, J. J.; </w:t>
+          <w:t xml:space="preserve">[3] Jeon, N.; Hernandez, J. J.; Rosenmann, D.; </w:t>
         </w:r>
         <w:proofErr w:type="spellStart"/>
         <w:r>
@@ -9458,7 +9546,7 @@
             <w:rFonts w:ascii="Calibri" w:hAnsi="Calibri"/>
             <w:color w:val="0000FF"/>
           </w:rPr>
-          <w:t>Rosenmann</w:t>
+          <w:t>Gray</w:t>
         </w:r>
         <w:proofErr w:type="spellEnd"/>
         <w:r>
@@ -9466,42 +9554,10 @@
             <w:rFonts w:ascii="Calibri" w:hAnsi="Calibri"/>
             <w:color w:val="0000FF"/>
           </w:rPr>
-          <w:t xml:space="preserve">, D.; </w:t>
-        </w:r>
-        <w:proofErr w:type="spellStart"/>
-        <w:r>
-          <w:rPr>
-            <w:rFonts w:ascii="Calibri" w:hAnsi="Calibri"/>
-            <w:color w:val="0000FF"/>
-          </w:rPr>
-          <w:t>Gray</w:t>
-        </w:r>
-        <w:proofErr w:type="spellEnd"/>
-        <w:r>
-          <w:rPr>
-            <w:rFonts w:ascii="Calibri" w:hAnsi="Calibri"/>
-            <w:color w:val="0000FF"/>
-          </w:rPr>
-          <w:t xml:space="preserve">, S. K.; Martinson, A. B. F.; Foley IV, J. J. Pareto Optimal Spectrally Selective Emitters for </w:t>
-        </w:r>
-        <w:proofErr w:type="spellStart"/>
-        <w:r>
-          <w:rPr>
-            <w:rFonts w:ascii="Calibri" w:hAnsi="Calibri"/>
-            <w:color w:val="0000FF"/>
-          </w:rPr>
-          <w:t>Thermophotovoltaics</w:t>
-        </w:r>
-        <w:proofErr w:type="spellEnd"/>
-        <w:r>
-          <w:rPr>
-            <w:rFonts w:ascii="Calibri" w:hAnsi="Calibri"/>
-            <w:color w:val="0000FF"/>
-          </w:rPr>
-          <w:t xml:space="preserve"> via Weak Absorber Critical Coupling</w:t>
-        </w:r>
-      </w:ins>
-      <w:ins w:id="296" w:author="Foley, Jonathan [2]" w:date="2019-03-01T15:24:00Z">
+          <w:t>, S. K.; Martinson, A. B. F.; Foley IV, J. J. Pareto Optimal Spectrally Selective Emitters for Thermophotovoltaics via Weak Absorber Critical Coupling</w:t>
+        </w:r>
+      </w:ins>
+      <w:ins w:id="314" w:author="Foley, Jonathan [2]" w:date="2019-03-01T15:24:00Z">
         <w:r>
           <w:rPr>
             <w:rFonts w:ascii="Calibri" w:hAnsi="Calibri"/>
@@ -9518,7 +9574,7 @@
           <w:t>Adv. Energy Mater.</w:t>
         </w:r>
       </w:ins>
-      <w:ins w:id="297" w:author="Foley, Jonathan [2]" w:date="2019-03-01T15:20:00Z">
+      <w:ins w:id="315" w:author="Foley, Jonathan [2]" w:date="2019-03-01T15:20:00Z">
         <w:r>
           <w:rPr>
             <w:rFonts w:ascii="Calibri" w:hAnsi="Calibri"/>
@@ -9527,7 +9583,7 @@
           <w:t xml:space="preserve"> </w:t>
         </w:r>
       </w:ins>
-      <w:ins w:id="298" w:author="Foley, Jonathan [2]" w:date="2019-03-01T15:22:00Z">
+      <w:ins w:id="316" w:author="Foley, Jonathan [2]" w:date="2019-03-01T15:22:00Z">
         <w:r>
           <w:rPr>
             <w:rFonts w:ascii="Calibri" w:hAnsi="Calibri"/>
@@ -9549,12 +9605,12 @@
       <w:pPr>
         <w:ind w:left="426" w:hanging="426"/>
         <w:rPr>
-          <w:ins w:id="299" w:author="Foley, Jonathan [2]" w:date="2019-03-01T15:25:00Z"/>
+          <w:ins w:id="317" w:author="Foley, Jonathan [2]" w:date="2019-03-01T15:25:00Z"/>
           <w:rFonts w:ascii="Calibri" w:hAnsi="Calibri"/>
           <w:color w:val="0000FF"/>
         </w:rPr>
       </w:pPr>
-      <w:ins w:id="300" w:author="Foley, Jonathan [2]" w:date="2019-03-01T15:22:00Z">
+      <w:ins w:id="318" w:author="Foley, Jonathan [2]" w:date="2019-03-01T15:22:00Z">
         <w:r>
           <w:rPr>
             <w:rFonts w:ascii="Calibri" w:hAnsi="Calibri"/>
@@ -9563,7 +9619,7 @@
           <w:t xml:space="preserve">[4] </w:t>
         </w:r>
       </w:ins>
-      <w:ins w:id="301" w:author="Foley, Jonathan [2]" w:date="2019-03-01T15:23:00Z">
+      <w:ins w:id="319" w:author="Foley, Jonathan [2]" w:date="2019-03-01T15:23:00Z">
         <w:r>
           <w:rPr>
             <w:rFonts w:ascii="Calibri" w:hAnsi="Calibri"/>
@@ -9604,7 +9660,7 @@
           <w:t>, E.; Fan, S. Passive radiative cooling below ambient air temperature under direct sunlight</w:t>
         </w:r>
       </w:ins>
-      <w:ins w:id="302" w:author="Foley, Jonathan [2]" w:date="2019-03-01T15:24:00Z">
+      <w:ins w:id="320" w:author="Foley, Jonathan [2]" w:date="2019-03-01T15:24:00Z">
         <w:r>
           <w:rPr>
             <w:rFonts w:ascii="Calibri" w:hAnsi="Calibri"/>
@@ -9628,7 +9684,7 @@
           <w:t xml:space="preserve"> </w:t>
         </w:r>
       </w:ins>
-      <w:ins w:id="303" w:author="Foley, Jonathan [2]" w:date="2019-03-01T15:25:00Z">
+      <w:ins w:id="321" w:author="Foley, Jonathan [2]" w:date="2019-03-01T15:25:00Z">
         <w:r>
           <w:rPr>
             <w:rFonts w:ascii="Calibri" w:hAnsi="Calibri"/>
@@ -9650,12 +9706,12 @@
       <w:pPr>
         <w:ind w:left="426" w:hanging="426"/>
         <w:rPr>
-          <w:ins w:id="304" w:author="Foley, Jonathan [2]" w:date="2019-03-01T15:26:00Z"/>
+          <w:ins w:id="322" w:author="Foley, Jonathan [2]" w:date="2019-03-01T15:26:00Z"/>
           <w:rFonts w:ascii="Calibri" w:hAnsi="Calibri"/>
           <w:color w:val="0000FF"/>
         </w:rPr>
       </w:pPr>
-      <w:ins w:id="305" w:author="Foley, Jonathan [2]" w:date="2019-03-01T15:26:00Z">
+      <w:ins w:id="323" w:author="Foley, Jonathan [2]" w:date="2019-03-01T15:26:00Z">
         <w:r>
           <w:rPr>
             <w:rFonts w:ascii="Calibri" w:hAnsi="Calibri"/>
@@ -9720,15 +9776,9 @@
         <w:rPr>
           <w:rFonts w:ascii="Calibri" w:hAnsi="Calibri"/>
           <w:color w:val="0000FF"/>
-          <w:rPrChange w:id="306" w:author="Foley, Jonathan [2]" w:date="2019-03-01T15:25:00Z">
-            <w:rPr>
-              <w:rFonts w:ascii="Calibri" w:hAnsi="Calibri"/>
-              <w:color w:val="0000FF"/>
-            </w:rPr>
-          </w:rPrChange>
-        </w:rPr>
-      </w:pPr>
-      <w:ins w:id="307" w:author="Foley, Jonathan [2]" w:date="2019-03-01T15:26:00Z">
+        </w:rPr>
+      </w:pPr>
+      <w:ins w:id="324" w:author="Foley, Jonathan [2]" w:date="2019-03-01T15:26:00Z">
         <w:r>
           <w:rPr>
             <w:rFonts w:ascii="Calibri" w:hAnsi="Calibri"/>
@@ -9736,8 +9786,6 @@
           </w:rPr>
           <w:t xml:space="preserve">[6] </w:t>
         </w:r>
-        <w:bookmarkStart w:id="308" w:name="_GoBack"/>
-        <w:bookmarkEnd w:id="308"/>
         <w:r>
           <w:rPr>
             <w:rFonts w:ascii="Calibri" w:hAnsi="Calibri"/>
@@ -10160,7 +10208,7 @@
 </file>
 
 <file path=word/endnotes.xml><?xml version="1.0" encoding="utf-8"?>
-<w:endnotes xmlns:wpc="http://schemas.microsoft.com/office/word/2010/wordprocessingCanvas" xmlns:cx="http://schemas.microsoft.com/office/drawing/2014/chartex" xmlns:cx1="http://schemas.microsoft.com/office/drawing/2015/9/8/chartex" xmlns:mc="http://schemas.openxmlformats.org/markup-compatibility/2006" xmlns:o="urn:schemas-microsoft-com:office:office" xmlns:r="http://schemas.openxmlformats.org/officeDocument/2006/relationships" xmlns:m="http://schemas.openxmlformats.org/officeDocument/2006/math" xmlns:v="urn:schemas-microsoft-com:vml" xmlns:wp14="http://schemas.microsoft.com/office/word/2010/wordprocessingDrawing" xmlns:wp="http://schemas.openxmlformats.org/drawingml/2006/wordprocessingDrawing" xmlns:w10="urn:schemas-microsoft-com:office:word" xmlns:w="http://schemas.openxmlformats.org/wordprocessingml/2006/main" xmlns:w14="http://schemas.microsoft.com/office/word/2010/wordml" xmlns:w15="http://schemas.microsoft.com/office/word/2012/wordml" xmlns:w16se="http://schemas.microsoft.com/office/word/2015/wordml/symex" xmlns:wpg="http://schemas.microsoft.com/office/word/2010/wordprocessingGroup" xmlns:wpi="http://schemas.microsoft.com/office/word/2010/wordprocessingInk" xmlns:wne="http://schemas.microsoft.com/office/word/2006/wordml" xmlns:wps="http://schemas.microsoft.com/office/word/2010/wordprocessingShape" mc:Ignorable="w14 w15 w16se wp14">
+<w:endnotes xmlns:wpc="http://schemas.microsoft.com/office/word/2010/wordprocessingCanvas" xmlns:mo="http://schemas.microsoft.com/office/mac/office/2008/main" xmlns:mc="http://schemas.openxmlformats.org/markup-compatibility/2006" xmlns:mv="urn:schemas-microsoft-com:mac:vml" xmlns:o="urn:schemas-microsoft-com:office:office" xmlns:r="http://schemas.openxmlformats.org/officeDocument/2006/relationships" xmlns:m="http://schemas.openxmlformats.org/officeDocument/2006/math" xmlns:v="urn:schemas-microsoft-com:vml" xmlns:wp14="http://schemas.microsoft.com/office/word/2010/wordprocessingDrawing" xmlns:wp="http://schemas.openxmlformats.org/drawingml/2006/wordprocessingDrawing" xmlns:w10="urn:schemas-microsoft-com:office:word" xmlns:w="http://schemas.openxmlformats.org/wordprocessingml/2006/main" xmlns:w14="http://schemas.microsoft.com/office/word/2010/wordml" xmlns:w15="http://schemas.microsoft.com/office/word/2012/wordml" xmlns:wpg="http://schemas.microsoft.com/office/word/2010/wordprocessingGroup" xmlns:wpi="http://schemas.microsoft.com/office/word/2010/wordprocessingInk" xmlns:wne="http://schemas.microsoft.com/office/word/2006/wordml" xmlns:wps="http://schemas.microsoft.com/office/word/2010/wordprocessingShape" mc:Ignorable="w14 w15 wp14">
   <w:endnote w:type="separator" w:id="-1">
     <w:p>
       <w:r>
@@ -10179,7 +10227,7 @@
 </file>
 
 <file path=word/footnotes.xml><?xml version="1.0" encoding="utf-8"?>
-<w:footnotes xmlns:wpc="http://schemas.microsoft.com/office/word/2010/wordprocessingCanvas" xmlns:cx="http://schemas.microsoft.com/office/drawing/2014/chartex" xmlns:cx1="http://schemas.microsoft.com/office/drawing/2015/9/8/chartex" xmlns:mc="http://schemas.openxmlformats.org/markup-compatibility/2006" xmlns:o="urn:schemas-microsoft-com:office:office" xmlns:r="http://schemas.openxmlformats.org/officeDocument/2006/relationships" xmlns:m="http://schemas.openxmlformats.org/officeDocument/2006/math" xmlns:v="urn:schemas-microsoft-com:vml" xmlns:wp14="http://schemas.microsoft.com/office/word/2010/wordprocessingDrawing" xmlns:wp="http://schemas.openxmlformats.org/drawingml/2006/wordprocessingDrawing" xmlns:w10="urn:schemas-microsoft-com:office:word" xmlns:w="http://schemas.openxmlformats.org/wordprocessingml/2006/main" xmlns:w14="http://schemas.microsoft.com/office/word/2010/wordml" xmlns:w15="http://schemas.microsoft.com/office/word/2012/wordml" xmlns:w16se="http://schemas.microsoft.com/office/word/2015/wordml/symex" xmlns:wpg="http://schemas.microsoft.com/office/word/2010/wordprocessingGroup" xmlns:wpi="http://schemas.microsoft.com/office/word/2010/wordprocessingInk" xmlns:wne="http://schemas.microsoft.com/office/word/2006/wordml" xmlns:wps="http://schemas.microsoft.com/office/word/2010/wordprocessingShape" mc:Ignorable="w14 w15 w16se wp14">
+<w:footnotes xmlns:wpc="http://schemas.microsoft.com/office/word/2010/wordprocessingCanvas" xmlns:mo="http://schemas.microsoft.com/office/mac/office/2008/main" xmlns:mc="http://schemas.openxmlformats.org/markup-compatibility/2006" xmlns:mv="urn:schemas-microsoft-com:mac:vml" xmlns:o="urn:schemas-microsoft-com:office:office" xmlns:r="http://schemas.openxmlformats.org/officeDocument/2006/relationships" xmlns:m="http://schemas.openxmlformats.org/officeDocument/2006/math" xmlns:v="urn:schemas-microsoft-com:vml" xmlns:wp14="http://schemas.microsoft.com/office/word/2010/wordprocessingDrawing" xmlns:wp="http://schemas.openxmlformats.org/drawingml/2006/wordprocessingDrawing" xmlns:w10="urn:schemas-microsoft-com:office:word" xmlns:w="http://schemas.openxmlformats.org/wordprocessingml/2006/main" xmlns:w14="http://schemas.microsoft.com/office/word/2010/wordml" xmlns:w15="http://schemas.microsoft.com/office/word/2012/wordml" xmlns:wpg="http://schemas.microsoft.com/office/word/2010/wordprocessingGroup" xmlns:wpi="http://schemas.microsoft.com/office/word/2010/wordprocessingInk" xmlns:wne="http://schemas.microsoft.com/office/word/2006/wordml" xmlns:wps="http://schemas.microsoft.com/office/word/2010/wordprocessingShape" mc:Ignorable="w14 w15 wp14">
   <w:footnote w:type="separator" w:id="-1">
     <w:p>
       <w:r>
@@ -10198,7 +10246,7 @@
 </file>
 
 <file path=word/header1.xml><?xml version="1.0" encoding="utf-8"?>
-<w:hdr xmlns:wpc="http://schemas.microsoft.com/office/word/2010/wordprocessingCanvas" xmlns:cx="http://schemas.microsoft.com/office/drawing/2014/chartex" xmlns:cx1="http://schemas.microsoft.com/office/drawing/2015/9/8/chartex" xmlns:mc="http://schemas.openxmlformats.org/markup-compatibility/2006" xmlns:o="urn:schemas-microsoft-com:office:office" xmlns:r="http://schemas.openxmlformats.org/officeDocument/2006/relationships" xmlns:m="http://schemas.openxmlformats.org/officeDocument/2006/math" xmlns:v="urn:schemas-microsoft-com:vml" xmlns:wp14="http://schemas.microsoft.com/office/word/2010/wordprocessingDrawing" xmlns:wp="http://schemas.openxmlformats.org/drawingml/2006/wordprocessingDrawing" xmlns:w10="urn:schemas-microsoft-com:office:word" xmlns:w="http://schemas.openxmlformats.org/wordprocessingml/2006/main" xmlns:w14="http://schemas.microsoft.com/office/word/2010/wordml" xmlns:w15="http://schemas.microsoft.com/office/word/2012/wordml" xmlns:w16se="http://schemas.microsoft.com/office/word/2015/wordml/symex" xmlns:wpg="http://schemas.microsoft.com/office/word/2010/wordprocessingGroup" xmlns:wpi="http://schemas.microsoft.com/office/word/2010/wordprocessingInk" xmlns:wne="http://schemas.microsoft.com/office/word/2006/wordml" xmlns:wps="http://schemas.microsoft.com/office/word/2010/wordprocessingShape" mc:Ignorable="w14 w15 w16se wp14">
+<w:hdr xmlns:wpc="http://schemas.microsoft.com/office/word/2010/wordprocessingCanvas" xmlns:mo="http://schemas.microsoft.com/office/mac/office/2008/main" xmlns:mc="http://schemas.openxmlformats.org/markup-compatibility/2006" xmlns:mv="urn:schemas-microsoft-com:mac:vml" xmlns:o="urn:schemas-microsoft-com:office:office" xmlns:r="http://schemas.openxmlformats.org/officeDocument/2006/relationships" xmlns:m="http://schemas.openxmlformats.org/officeDocument/2006/math" xmlns:v="urn:schemas-microsoft-com:vml" xmlns:wp14="http://schemas.microsoft.com/office/word/2010/wordprocessingDrawing" xmlns:wp="http://schemas.openxmlformats.org/drawingml/2006/wordprocessingDrawing" xmlns:w10="urn:schemas-microsoft-com:office:word" xmlns:w="http://schemas.openxmlformats.org/wordprocessingml/2006/main" xmlns:w14="http://schemas.microsoft.com/office/word/2010/wordml" xmlns:w15="http://schemas.microsoft.com/office/word/2012/wordml" xmlns:wpg="http://schemas.microsoft.com/office/word/2010/wordprocessingGroup" xmlns:wpi="http://schemas.microsoft.com/office/word/2010/wordprocessingInk" xmlns:wne="http://schemas.microsoft.com/office/word/2006/wordml" xmlns:wps="http://schemas.microsoft.com/office/word/2010/wordprocessingShape" mc:Ignorable="w14 w15 wp14">
   <w:p>
     <w:pPr>
       <w:pStyle w:val="Header"/>
@@ -10220,8 +10268,8 @@
 </file>
 
 <file path=word/numbering.xml><?xml version="1.0" encoding="utf-8"?>
-<w:numbering xmlns:wpc="http://schemas.microsoft.com/office/word/2010/wordprocessingCanvas" xmlns:cx="http://schemas.microsoft.com/office/drawing/2014/chartex" xmlns:cx1="http://schemas.microsoft.com/office/drawing/2015/9/8/chartex" xmlns:mc="http://schemas.openxmlformats.org/markup-compatibility/2006" xmlns:o="urn:schemas-microsoft-com:office:office" xmlns:r="http://schemas.openxmlformats.org/officeDocument/2006/relationships" xmlns:m="http://schemas.openxmlformats.org/officeDocument/2006/math" xmlns:v="urn:schemas-microsoft-com:vml" xmlns:wp14="http://schemas.microsoft.com/office/word/2010/wordprocessingDrawing" xmlns:wp="http://schemas.openxmlformats.org/drawingml/2006/wordprocessingDrawing" xmlns:w10="urn:schemas-microsoft-com:office:word" xmlns:w="http://schemas.openxmlformats.org/wordprocessingml/2006/main" xmlns:w14="http://schemas.microsoft.com/office/word/2010/wordml" xmlns:w15="http://schemas.microsoft.com/office/word/2012/wordml" xmlns:w16se="http://schemas.microsoft.com/office/word/2015/wordml/symex" xmlns:wpg="http://schemas.microsoft.com/office/word/2010/wordprocessingGroup" xmlns:wpi="http://schemas.microsoft.com/office/word/2010/wordprocessingInk" xmlns:wne="http://schemas.microsoft.com/office/word/2006/wordml" xmlns:wps="http://schemas.microsoft.com/office/word/2010/wordprocessingShape" mc:Ignorable="w14 w15 w16se wp14">
-  <w:abstractNum w:abstractNumId="0" w15:restartNumberingAfterBreak="0">
+<w:numbering xmlns:wpc="http://schemas.microsoft.com/office/word/2010/wordprocessingCanvas" xmlns:mo="http://schemas.microsoft.com/office/mac/office/2008/main" xmlns:mc="http://schemas.openxmlformats.org/markup-compatibility/2006" xmlns:mv="urn:schemas-microsoft-com:mac:vml" xmlns:o="urn:schemas-microsoft-com:office:office" xmlns:r="http://schemas.openxmlformats.org/officeDocument/2006/relationships" xmlns:m="http://schemas.openxmlformats.org/officeDocument/2006/math" xmlns:v="urn:schemas-microsoft-com:vml" xmlns:wp14="http://schemas.microsoft.com/office/word/2010/wordprocessingDrawing" xmlns:wp="http://schemas.openxmlformats.org/drawingml/2006/wordprocessingDrawing" xmlns:w10="urn:schemas-microsoft-com:office:word" xmlns:w="http://schemas.openxmlformats.org/wordprocessingml/2006/main" xmlns:w14="http://schemas.microsoft.com/office/word/2010/wordml" xmlns:w15="http://schemas.microsoft.com/office/word/2012/wordml" xmlns:wpg="http://schemas.microsoft.com/office/word/2010/wordprocessingGroup" xmlns:wpi="http://schemas.microsoft.com/office/word/2010/wordprocessingInk" xmlns:wne="http://schemas.microsoft.com/office/word/2006/wordml" xmlns:wps="http://schemas.microsoft.com/office/word/2010/wordprocessingShape" mc:Ignorable="w14 w15 wp14">
+  <w:abstractNum w:abstractNumId="0">
     <w:nsid w:val="2BF45D75"/>
     <w:multiLevelType w:val="hybridMultilevel"/>
     <w:tmpl w:val="12328F80"/>
@@ -10333,7 +10381,7 @@
       </w:rPr>
     </w:lvl>
   </w:abstractNum>
-  <w:abstractNum w:abstractNumId="1" w15:restartNumberingAfterBreak="0">
+  <w:abstractNum w:abstractNumId="1">
     <w:nsid w:val="39AE1641"/>
     <w:multiLevelType w:val="multilevel"/>
     <w:tmpl w:val="EEEEC930"/>
@@ -10482,7 +10530,7 @@
       </w:rPr>
     </w:lvl>
   </w:abstractNum>
-  <w:abstractNum w:abstractNumId="2" w15:restartNumberingAfterBreak="0">
+  <w:abstractNum w:abstractNumId="2">
     <w:nsid w:val="46F15E8F"/>
     <w:multiLevelType w:val="hybridMultilevel"/>
     <w:tmpl w:val="3D649174"/>
@@ -10594,7 +10642,7 @@
       </w:rPr>
     </w:lvl>
   </w:abstractNum>
-  <w:abstractNum w:abstractNumId="3" w15:restartNumberingAfterBreak="0">
+  <w:abstractNum w:abstractNumId="3">
     <w:nsid w:val="46F43BCD"/>
     <w:multiLevelType w:val="hybridMultilevel"/>
     <w:tmpl w:val="09A69D04"/>
@@ -10706,7 +10754,7 @@
       </w:rPr>
     </w:lvl>
   </w:abstractNum>
-  <w:abstractNum w:abstractNumId="4" w15:restartNumberingAfterBreak="0">
+  <w:abstractNum w:abstractNumId="4">
     <w:nsid w:val="5BBA3E58"/>
     <w:multiLevelType w:val="multilevel"/>
     <w:tmpl w:val="0F1ACA0C"/>
@@ -10855,7 +10903,7 @@
       </w:rPr>
     </w:lvl>
   </w:abstractNum>
-  <w:abstractNum w:abstractNumId="5" w15:restartNumberingAfterBreak="0">
+  <w:abstractNum w:abstractNumId="5">
     <w:nsid w:val="66231A9C"/>
     <w:multiLevelType w:val="hybridMultilevel"/>
     <w:tmpl w:val="DA0C96D0"/>
@@ -10968,7 +11016,7 @@
       </w:rPr>
     </w:lvl>
   </w:abstractNum>
-  <w:abstractNum w:abstractNumId="6" w15:restartNumberingAfterBreak="0">
+  <w:abstractNum w:abstractNumId="6">
     <w:nsid w:val="67B26262"/>
     <w:multiLevelType w:val="hybridMultilevel"/>
     <w:tmpl w:val="C7DCDBB2"/>
@@ -11080,7 +11128,7 @@
       </w:rPr>
     </w:lvl>
   </w:abstractNum>
-  <w:abstractNum w:abstractNumId="7" w15:restartNumberingAfterBreak="0">
+  <w:abstractNum w:abstractNumId="7">
     <w:nsid w:val="73236879"/>
     <w:multiLevelType w:val="hybridMultilevel"/>
     <w:tmpl w:val="15969BAE"/>
@@ -11221,9 +11269,12 @@
 </file>
 
 <file path=word/people.xml><?xml version="1.0" encoding="utf-8"?>
-<w15:people xmlns:wpc="http://schemas.microsoft.com/office/word/2010/wordprocessingCanvas" xmlns:cx="http://schemas.microsoft.com/office/drawing/2014/chartex" xmlns:cx1="http://schemas.microsoft.com/office/drawing/2015/9/8/chartex" xmlns:mc="http://schemas.openxmlformats.org/markup-compatibility/2006" xmlns:o="urn:schemas-microsoft-com:office:office" xmlns:r="http://schemas.openxmlformats.org/officeDocument/2006/relationships" xmlns:m="http://schemas.openxmlformats.org/officeDocument/2006/math" xmlns:v="urn:schemas-microsoft-com:vml" xmlns:wp14="http://schemas.microsoft.com/office/word/2010/wordprocessingDrawing" xmlns:wp="http://schemas.openxmlformats.org/drawingml/2006/wordprocessingDrawing" xmlns:w10="urn:schemas-microsoft-com:office:word" xmlns:w="http://schemas.openxmlformats.org/wordprocessingml/2006/main" xmlns:w14="http://schemas.microsoft.com/office/word/2010/wordml" xmlns:w15="http://schemas.microsoft.com/office/word/2012/wordml" xmlns:w16se="http://schemas.microsoft.com/office/word/2015/wordml/symex" xmlns:wpg="http://schemas.microsoft.com/office/word/2010/wordprocessingGroup" xmlns:wpi="http://schemas.microsoft.com/office/word/2010/wordprocessingInk" xmlns:wne="http://schemas.microsoft.com/office/word/2006/wordml" xmlns:wps="http://schemas.microsoft.com/office/word/2010/wordprocessingShape" mc:Ignorable="w14 w15 w16se wp14">
+<w15:people xmlns:wpc="http://schemas.microsoft.com/office/word/2010/wordprocessingCanvas" xmlns:mo="http://schemas.microsoft.com/office/mac/office/2008/main" xmlns:mc="http://schemas.openxmlformats.org/markup-compatibility/2006" xmlns:mv="urn:schemas-microsoft-com:mac:vml" xmlns:o="urn:schemas-microsoft-com:office:office" xmlns:r="http://schemas.openxmlformats.org/officeDocument/2006/relationships" xmlns:m="http://schemas.openxmlformats.org/officeDocument/2006/math" xmlns:v="urn:schemas-microsoft-com:vml" xmlns:wp14="http://schemas.microsoft.com/office/word/2010/wordprocessingDrawing" xmlns:wp="http://schemas.openxmlformats.org/drawingml/2006/wordprocessingDrawing" xmlns:w10="urn:schemas-microsoft-com:office:word" xmlns:w="http://schemas.openxmlformats.org/wordprocessingml/2006/main" xmlns:w14="http://schemas.microsoft.com/office/word/2010/wordml" xmlns:w15="http://schemas.microsoft.com/office/word/2012/wordml" xmlns:wpg="http://schemas.microsoft.com/office/word/2010/wordprocessingGroup" xmlns:wpi="http://schemas.microsoft.com/office/word/2010/wordprocessingInk" xmlns:wne="http://schemas.microsoft.com/office/word/2006/wordml" xmlns:wps="http://schemas.microsoft.com/office/word/2010/wordprocessingShape" mc:Ignorable="w14 w15 wp14">
   <w15:person w15:author="Foley, Jonathan">
     <w15:presenceInfo w15:providerId="AD" w15:userId="S::foleyj10@wpunj.edu::2994955f-8fa0-48e0-9b6d-80ce3f43d291"/>
+  </w15:person>
+  <w15:person w15:author="Jay Foley">
+    <w15:presenceInfo w15:providerId="Windows Live" w15:userId="51ebcab9a9769fc8"/>
   </w15:person>
   <w15:person w15:author="Foley, Jonathan [2]">
     <w15:presenceInfo w15:providerId="AD" w15:userId="S-1-5-21-148055195-1896420979-943750798-38998"/>
@@ -11232,7 +11283,7 @@
 </file>
 
 <file path=word/styles.xml><?xml version="1.0" encoding="utf-8"?>
-<w:styles xmlns:mc="http://schemas.openxmlformats.org/markup-compatibility/2006" xmlns:r="http://schemas.openxmlformats.org/officeDocument/2006/relationships" xmlns:w="http://schemas.openxmlformats.org/wordprocessingml/2006/main" xmlns:w14="http://schemas.microsoft.com/office/word/2010/wordml" xmlns:w15="http://schemas.microsoft.com/office/word/2012/wordml" xmlns:w16se="http://schemas.microsoft.com/office/word/2015/wordml/symex" mc:Ignorable="w14 w15 w16se">
+<w:styles xmlns:mc="http://schemas.openxmlformats.org/markup-compatibility/2006" xmlns:r="http://schemas.openxmlformats.org/officeDocument/2006/relationships" xmlns:w="http://schemas.openxmlformats.org/wordprocessingml/2006/main" xmlns:w14="http://schemas.microsoft.com/office/word/2010/wordml" xmlns:w15="http://schemas.microsoft.com/office/word/2012/wordml" mc:Ignorable="w14 w15">
   <w:docDefaults>
     <w:rPrDefault>
       <w:rPr>
@@ -11242,7 +11293,7 @@
     </w:rPrDefault>
     <w:pPrDefault/>
   </w:docDefaults>
-  <w:latentStyles w:defLockedState="0" w:defUIPriority="99" w:defSemiHidden="0" w:defUnhideWhenUsed="0" w:defQFormat="0" w:count="371">
+  <w:latentStyles w:defLockedState="0" w:defUIPriority="99" w:defSemiHidden="0" w:defUnhideWhenUsed="0" w:defQFormat="0" w:count="382">
     <w:lsdException w:name="Normal" w:uiPriority="0" w:qFormat="1"/>
     <w:lsdException w:name="heading 1" w:uiPriority="9" w:qFormat="1"/>
     <w:lsdException w:name="heading 2" w:semiHidden="1" w:uiPriority="9" w:unhideWhenUsed="1" w:qFormat="1"/>
@@ -11348,7 +11399,6 @@
     <w:lsdException w:name="HTML Sample" w:semiHidden="1" w:unhideWhenUsed="1"/>
     <w:lsdException w:name="HTML Typewriter" w:semiHidden="1" w:unhideWhenUsed="1"/>
     <w:lsdException w:name="HTML Variable" w:semiHidden="1" w:unhideWhenUsed="1"/>
-    <w:lsdException w:name="Normal Table" w:semiHidden="1" w:unhideWhenUsed="1"/>
     <w:lsdException w:name="annotation subject" w:semiHidden="1" w:unhideWhenUsed="1"/>
     <w:lsdException w:name="No List" w:semiHidden="1" w:unhideWhenUsed="1"/>
     <w:lsdException w:name="Outline List 1" w:semiHidden="1" w:unhideWhenUsed="1"/>
@@ -11394,11 +11444,9 @@
     <w:lsdException w:name="Table Subtle 1" w:semiHidden="1" w:unhideWhenUsed="1"/>
     <w:lsdException w:name="Table Subtle 2" w:semiHidden="1" w:unhideWhenUsed="1"/>
     <w:lsdException w:name="Table Web 1" w:semiHidden="1" w:unhideWhenUsed="1"/>
-    <w:lsdException w:name="Table Web 2" w:semiHidden="1" w:unhideWhenUsed="1"/>
     <w:lsdException w:name="Table Web 3" w:semiHidden="1" w:unhideWhenUsed="1"/>
     <w:lsdException w:name="Balloon Text" w:semiHidden="1" w:unhideWhenUsed="1"/>
     <w:lsdException w:name="Table Grid" w:uiPriority="59"/>
-    <w:lsdException w:name="Table Theme" w:semiHidden="1" w:unhideWhenUsed="1"/>
     <w:lsdException w:name="Placeholder Text" w:semiHidden="1"/>
     <w:lsdException w:name="No Spacing" w:uiPriority="1" w:qFormat="1"/>
     <w:lsdException w:name="Light Shading" w:uiPriority="60"/>
@@ -11614,6 +11662,8 @@
     <w:lsdException w:name="List Table 5 Dark Accent 6" w:uiPriority="50"/>
     <w:lsdException w:name="List Table 6 Colorful Accent 6" w:uiPriority="51"/>
     <w:lsdException w:name="List Table 7 Colorful Accent 6" w:uiPriority="52"/>
+    <w:lsdException w:name="Mention" w:semiHidden="1" w:unhideWhenUsed="1"/>
+    <w:lsdException w:name="Smart Hyperlink" w:semiHidden="1" w:unhideWhenUsed="1"/>
   </w:latentStyles>
   <w:style w:type="paragraph" w:default="1" w:styleId="Normal">
     <w:name w:val="Normal"/>
@@ -12472,7 +12522,7 @@
 </file>
 
 <file path=customXml/itemProps1.xml><?xml version="1.0" encoding="utf-8"?>
-<ds:datastoreItem xmlns:ds="http://schemas.openxmlformats.org/officeDocument/2006/customXml" ds:itemID="{50169C8C-AD42-4B78-837B-457BD50535B8}">
+<ds:datastoreItem xmlns:ds="http://schemas.openxmlformats.org/officeDocument/2006/customXml" ds:itemID="{F77637BD-ED1D-9E4B-A77C-90A0E6F83E50}">
   <ds:schemaRefs>
     <ds:schemaRef ds:uri="http://schemas.openxmlformats.org/officeDocument/2006/bibliography"/>
   </ds:schemaRefs>

</xml_diff>